<commit_message>
Module 3 - Creating and Consuming Web API Services
</commit_message>
<xml_diff>
--- a/Web Services and Azure.docx
+++ b/Web Services and Azure.docx
@@ -324,19 +324,35 @@
         <w:t>cache</w:t>
       </w:r>
       <w:r>
-        <w:t xml:space="preserve"> (system.web)</w:t>
-      </w:r>
-    </w:p>
-    <w:p>
-      <w:pPr>
-        <w:pStyle w:val="ListParagraph"/>
-        <w:numPr>
-          <w:ilvl w:val="0"/>
-          <w:numId w:val="1"/>
-        </w:numPr>
-      </w:pPr>
-      <w:r>
-        <w:t>Windows AppFabric cache, Windows Azure caching</w:t>
+        <w:t xml:space="preserve"> (</w:t>
+      </w:r>
+      <w:proofErr w:type="spellStart"/>
+      <w:r>
+        <w:t>system.web</w:t>
+      </w:r>
+      <w:proofErr w:type="spellEnd"/>
+      <w:r>
+        <w:t>)</w:t>
+      </w:r>
+    </w:p>
+    <w:p>
+      <w:pPr>
+        <w:pStyle w:val="ListParagraph"/>
+        <w:numPr>
+          <w:ilvl w:val="0"/>
+          <w:numId w:val="1"/>
+        </w:numPr>
+      </w:pPr>
+      <w:r>
+        <w:t xml:space="preserve">Windows </w:t>
+      </w:r>
+      <w:proofErr w:type="spellStart"/>
+      <w:r>
+        <w:t>AppFabric</w:t>
+      </w:r>
+      <w:proofErr w:type="spellEnd"/>
+      <w:r>
+        <w:t xml:space="preserve"> cache, Windows Azure caching</w:t>
       </w:r>
     </w:p>
     <w:p>
@@ -356,8 +372,13 @@
         </w:numPr>
       </w:pPr>
       <w:r>
-        <w:t>OData services with WCF Data Services or ASP.NET WebAPI</w:t>
-      </w:r>
+        <w:t xml:space="preserve">OData services with WCF Data Services or ASP.NET </w:t>
+      </w:r>
+      <w:proofErr w:type="spellStart"/>
+      <w:r>
+        <w:t>WebAPI</w:t>
+      </w:r>
+      <w:proofErr w:type="spellEnd"/>
     </w:p>
     <w:p>
       <w:pPr>
@@ -499,19 +520,35 @@
         </w:numPr>
       </w:pPr>
       <w:r>
-        <w:t>Infrastructure as a Service (IaaS) – virtual machines</w:t>
-      </w:r>
-    </w:p>
-    <w:p>
-      <w:pPr>
-        <w:pStyle w:val="ListParagraph"/>
-        <w:numPr>
-          <w:ilvl w:val="0"/>
-          <w:numId w:val="1"/>
-        </w:numPr>
-      </w:pPr>
-      <w:r>
-        <w:t>Platform as a Service (PaaS) ready to use platform that provide application hosting that can be cloned and scaled automatically</w:t>
+        <w:t>Infrastructure as a Service (</w:t>
+      </w:r>
+      <w:proofErr w:type="spellStart"/>
+      <w:r>
+        <w:t>IaaS</w:t>
+      </w:r>
+      <w:proofErr w:type="spellEnd"/>
+      <w:r>
+        <w:t>) – virtual machines</w:t>
+      </w:r>
+    </w:p>
+    <w:p>
+      <w:pPr>
+        <w:pStyle w:val="ListParagraph"/>
+        <w:numPr>
+          <w:ilvl w:val="0"/>
+          <w:numId w:val="1"/>
+        </w:numPr>
+      </w:pPr>
+      <w:r>
+        <w:t>Platform as a Service (</w:t>
+      </w:r>
+      <w:proofErr w:type="spellStart"/>
+      <w:r>
+        <w:t>PaaS</w:t>
+      </w:r>
+      <w:proofErr w:type="spellEnd"/>
+      <w:r>
+        <w:t>) ready to use platform that provide application hosting that can be cloned and scaled automatically</w:t>
       </w:r>
     </w:p>
     <w:p>
@@ -542,8 +579,21 @@
           <w:numId w:val="1"/>
         </w:numPr>
       </w:pPr>
-      <w:r>
-        <w:t>PaaS sollutions for your application:</w:t>
+      <w:proofErr w:type="spellStart"/>
+      <w:r>
+        <w:t>PaaS</w:t>
+      </w:r>
+      <w:proofErr w:type="spellEnd"/>
+      <w:r>
+        <w:t xml:space="preserve"> </w:t>
+      </w:r>
+      <w:proofErr w:type="spellStart"/>
+      <w:r>
+        <w:t>sollutions</w:t>
+      </w:r>
+      <w:proofErr w:type="spellEnd"/>
+      <w:r>
+        <w:t xml:space="preserve"> for your application:</w:t>
       </w:r>
     </w:p>
     <w:p>
@@ -591,7 +641,15 @@
         </w:numPr>
       </w:pPr>
       <w:r>
-        <w:t>Cloud services host applicationson role:</w:t>
+        <w:t xml:space="preserve">Cloud services host </w:t>
+      </w:r>
+      <w:proofErr w:type="spellStart"/>
+      <w:r>
+        <w:t>applicationson</w:t>
+      </w:r>
+      <w:proofErr w:type="spellEnd"/>
+      <w:r>
+        <w:t xml:space="preserve"> role:</w:t>
       </w:r>
     </w:p>
     <w:p>
@@ -615,8 +673,13 @@
         </w:numPr>
       </w:pPr>
       <w:r>
-        <w:t>Worker role – host for any type of process, services, background processing etc</w:t>
-      </w:r>
+        <w:t xml:space="preserve">Worker role – host for any type of process, services, background processing </w:t>
+      </w:r>
+      <w:proofErr w:type="spellStart"/>
+      <w:r>
+        <w:t>etc</w:t>
+      </w:r>
+      <w:proofErr w:type="spellEnd"/>
     </w:p>
     <w:p>
       <w:pPr>
@@ -809,45 +872,53 @@
           <w:numId w:val="1"/>
         </w:numPr>
       </w:pPr>
+      <w:proofErr w:type="spellStart"/>
       <w:r>
         <w:t>System.Data.SqlClient</w:t>
       </w:r>
-    </w:p>
-    <w:p>
-      <w:pPr>
-        <w:pStyle w:val="ListParagraph"/>
-        <w:numPr>
-          <w:ilvl w:val="0"/>
-          <w:numId w:val="1"/>
-        </w:numPr>
-      </w:pPr>
+      <w:proofErr w:type="spellEnd"/>
+    </w:p>
+    <w:p>
+      <w:pPr>
+        <w:pStyle w:val="ListParagraph"/>
+        <w:numPr>
+          <w:ilvl w:val="0"/>
+          <w:numId w:val="1"/>
+        </w:numPr>
+      </w:pPr>
+      <w:proofErr w:type="spellStart"/>
       <w:r>
         <w:t>System.Data.OleDb</w:t>
       </w:r>
-    </w:p>
-    <w:p>
-      <w:pPr>
-        <w:pStyle w:val="ListParagraph"/>
-        <w:numPr>
-          <w:ilvl w:val="0"/>
-          <w:numId w:val="1"/>
-        </w:numPr>
-      </w:pPr>
+      <w:proofErr w:type="spellEnd"/>
+    </w:p>
+    <w:p>
+      <w:pPr>
+        <w:pStyle w:val="ListParagraph"/>
+        <w:numPr>
+          <w:ilvl w:val="0"/>
+          <w:numId w:val="1"/>
+        </w:numPr>
+      </w:pPr>
+      <w:proofErr w:type="spellStart"/>
       <w:r>
         <w:t>System.Data.Odbc</w:t>
       </w:r>
-    </w:p>
-    <w:p>
-      <w:pPr>
-        <w:pStyle w:val="ListParagraph"/>
-        <w:numPr>
-          <w:ilvl w:val="0"/>
-          <w:numId w:val="1"/>
-        </w:numPr>
-      </w:pPr>
+      <w:proofErr w:type="spellEnd"/>
+    </w:p>
+    <w:p>
+      <w:pPr>
+        <w:pStyle w:val="ListParagraph"/>
+        <w:numPr>
+          <w:ilvl w:val="0"/>
+          <w:numId w:val="1"/>
+        </w:numPr>
+      </w:pPr>
+      <w:proofErr w:type="spellStart"/>
       <w:r>
         <w:t>System.Data.OracleClient</w:t>
       </w:r>
+      <w:proofErr w:type="spellEnd"/>
     </w:p>
     <w:p>
       <w:r>
@@ -863,61 +934,119 @@
         </w:numPr>
       </w:pPr>
       <w:r>
-        <w:t>Connection – IDbConnection</w:t>
-      </w:r>
-    </w:p>
-    <w:p>
-      <w:pPr>
-        <w:pStyle w:val="ListParagraph"/>
-        <w:numPr>
-          <w:ilvl w:val="0"/>
-          <w:numId w:val="1"/>
-        </w:numPr>
-      </w:pPr>
-      <w:r>
-        <w:t>Command – IdbCommand</w:t>
-      </w:r>
-    </w:p>
-    <w:p>
-      <w:pPr>
-        <w:pStyle w:val="ListParagraph"/>
-        <w:numPr>
-          <w:ilvl w:val="0"/>
-          <w:numId w:val="1"/>
-        </w:numPr>
-      </w:pPr>
-      <w:r>
-        <w:t>DataReader – IdataReader</w:t>
-      </w:r>
-    </w:p>
-    <w:p>
-      <w:pPr>
-        <w:pStyle w:val="ListParagraph"/>
-        <w:numPr>
-          <w:ilvl w:val="0"/>
-          <w:numId w:val="1"/>
-        </w:numPr>
-      </w:pPr>
-      <w:r>
-        <w:t>DataAdapter – IdataAdapter</w:t>
-      </w:r>
-    </w:p>
-    <w:p>
-      <w:pPr>
-        <w:pStyle w:val="ListParagraph"/>
-        <w:numPr>
-          <w:ilvl w:val="0"/>
-          <w:numId w:val="1"/>
-        </w:numPr>
-      </w:pPr>
+        <w:t xml:space="preserve">Connection – </w:t>
+      </w:r>
+      <w:proofErr w:type="spellStart"/>
+      <w:r>
+        <w:t>IDbConnection</w:t>
+      </w:r>
+      <w:proofErr w:type="spellEnd"/>
+    </w:p>
+    <w:p>
+      <w:pPr>
+        <w:pStyle w:val="ListParagraph"/>
+        <w:numPr>
+          <w:ilvl w:val="0"/>
+          <w:numId w:val="1"/>
+        </w:numPr>
+      </w:pPr>
+      <w:r>
+        <w:t xml:space="preserve">Command – </w:t>
+      </w:r>
+      <w:proofErr w:type="spellStart"/>
+      <w:r>
+        <w:t>IdbCommand</w:t>
+      </w:r>
+      <w:proofErr w:type="spellEnd"/>
+    </w:p>
+    <w:p>
+      <w:pPr>
+        <w:pStyle w:val="ListParagraph"/>
+        <w:numPr>
+          <w:ilvl w:val="0"/>
+          <w:numId w:val="1"/>
+        </w:numPr>
+      </w:pPr>
+      <w:proofErr w:type="spellStart"/>
+      <w:r>
+        <w:t>DataReader</w:t>
+      </w:r>
+      <w:proofErr w:type="spellEnd"/>
+      <w:r>
+        <w:t xml:space="preserve"> – </w:t>
+      </w:r>
+      <w:proofErr w:type="spellStart"/>
+      <w:r>
+        <w:t>IdataReader</w:t>
+      </w:r>
+      <w:proofErr w:type="spellEnd"/>
+    </w:p>
+    <w:p>
+      <w:pPr>
+        <w:pStyle w:val="ListParagraph"/>
+        <w:numPr>
+          <w:ilvl w:val="0"/>
+          <w:numId w:val="1"/>
+        </w:numPr>
+      </w:pPr>
+      <w:proofErr w:type="spellStart"/>
+      <w:r>
+        <w:t>DataAdapter</w:t>
+      </w:r>
+      <w:proofErr w:type="spellEnd"/>
+      <w:r>
+        <w:t xml:space="preserve"> – </w:t>
+      </w:r>
+      <w:proofErr w:type="spellStart"/>
+      <w:r>
+        <w:t>IdataAdapter</w:t>
+      </w:r>
+      <w:proofErr w:type="spellEnd"/>
+    </w:p>
+    <w:p>
+      <w:pPr>
+        <w:pStyle w:val="ListParagraph"/>
+        <w:numPr>
+          <w:ilvl w:val="0"/>
+          <w:numId w:val="1"/>
+        </w:numPr>
+      </w:pPr>
+      <w:proofErr w:type="spellStart"/>
       <w:r>
         <w:t>DataSet</w:t>
       </w:r>
-    </w:p>
-    <w:p>
-      <w:r>
-        <w:t>Can access async via ExecuteXXAsync Methods and DbConnection.OpenAsync.</w:t>
-      </w:r>
+      <w:proofErr w:type="spellEnd"/>
+    </w:p>
+    <w:p>
+      <w:proofErr w:type="gramStart"/>
+      <w:r>
+        <w:t xml:space="preserve">Can access </w:t>
+      </w:r>
+      <w:proofErr w:type="spellStart"/>
+      <w:r>
+        <w:t>async</w:t>
+      </w:r>
+      <w:proofErr w:type="spellEnd"/>
+      <w:r>
+        <w:t xml:space="preserve"> via </w:t>
+      </w:r>
+      <w:proofErr w:type="spellStart"/>
+      <w:r>
+        <w:t>ExecuteXXAsync</w:t>
+      </w:r>
+      <w:proofErr w:type="spellEnd"/>
+      <w:r>
+        <w:t xml:space="preserve"> Methods and </w:t>
+      </w:r>
+      <w:proofErr w:type="spellStart"/>
+      <w:r>
+        <w:t>DbConnection.OpenAsync</w:t>
+      </w:r>
+      <w:proofErr w:type="spellEnd"/>
+      <w:r>
+        <w:t>.</w:t>
+      </w:r>
+      <w:proofErr w:type="gramEnd"/>
     </w:p>
     <w:p>
       <w:pPr>
@@ -960,26 +1089,86 @@
       <w:pPr>
         <w:pStyle w:val="Heading3"/>
       </w:pPr>
-      <w:r>
-        <w:t xml:space="preserve">Creating a DB Context.  </w:t>
-      </w:r>
-    </w:p>
-    <w:p>
-      <w:r>
-        <w:t>DbContext is a wrapper around ObjectContext.  Create a class that devives from DbContext, property of type DbSet&lt;T&gt; for each entity type that is mapped to your database schema.</w:t>
+      <w:proofErr w:type="gramStart"/>
+      <w:r>
+        <w:t>Creating a DB Context.</w:t>
+      </w:r>
+      <w:proofErr w:type="gramEnd"/>
+      <w:r>
+        <w:t xml:space="preserve">  </w:t>
+      </w:r>
+    </w:p>
+    <w:p>
+      <w:proofErr w:type="spellStart"/>
+      <w:r>
+        <w:t>DbContext</w:t>
+      </w:r>
+      <w:proofErr w:type="spellEnd"/>
+      <w:r>
+        <w:t xml:space="preserve"> is a wrapper around </w:t>
+      </w:r>
+      <w:proofErr w:type="spellStart"/>
+      <w:r>
+        <w:t>ObjectContext</w:t>
+      </w:r>
+      <w:proofErr w:type="spellEnd"/>
+      <w:r>
+        <w:t xml:space="preserve">.  Create a class that </w:t>
+      </w:r>
+      <w:proofErr w:type="spellStart"/>
+      <w:r>
+        <w:t>devives</w:t>
+      </w:r>
+      <w:proofErr w:type="spellEnd"/>
+      <w:r>
+        <w:t xml:space="preserve"> from </w:t>
+      </w:r>
+      <w:proofErr w:type="spellStart"/>
+      <w:r>
+        <w:t>DbContext</w:t>
+      </w:r>
+      <w:proofErr w:type="spellEnd"/>
+      <w:r>
+        <w:t xml:space="preserve">, property of type </w:t>
+      </w:r>
+      <w:proofErr w:type="spellStart"/>
+      <w:r>
+        <w:t>DbSet</w:t>
+      </w:r>
+      <w:proofErr w:type="spellEnd"/>
+      <w:r>
+        <w:t>&lt;T&gt; for each entity type that is mapped to your database schema.</w:t>
       </w:r>
     </w:p>
     <w:p>
       <w:pPr>
         <w:pStyle w:val="Heading3"/>
       </w:pPr>
+      <w:proofErr w:type="gramStart"/>
       <w:r>
         <w:t>Creating the database if it does not exist.</w:t>
       </w:r>
-    </w:p>
-    <w:p>
-      <w:r>
-        <w:t>When the DbContext is initialised, it detects if the target database already exists.  If not you can create it using the CreateDatabaseIfNotExists&lt;T&gt; generic class.</w:t>
+      <w:proofErr w:type="gramEnd"/>
+    </w:p>
+    <w:p>
+      <w:r>
+        <w:t xml:space="preserve">When the </w:t>
+      </w:r>
+      <w:proofErr w:type="spellStart"/>
+      <w:r>
+        <w:t>DbContext</w:t>
+      </w:r>
+      <w:proofErr w:type="spellEnd"/>
+      <w:r>
+        <w:t xml:space="preserve"> is initialised, it detects if the target database already exists.  If not you can create it using the </w:t>
+      </w:r>
+      <w:proofErr w:type="spellStart"/>
+      <w:r>
+        <w:t>CreateDatabaseIfNotExists</w:t>
+      </w:r>
+      <w:proofErr w:type="spellEnd"/>
+      <w:r>
+        <w:t>&lt;T&gt; generic class.</w:t>
       </w:r>
     </w:p>
     <w:p>
@@ -992,7 +1181,15 @@
     </w:p>
     <w:p>
       <w:r>
-        <w:t xml:space="preserve">If the database was created by DbContext and you change something in domain model classes, EF will not update the database automatically.  </w:t>
+        <w:t xml:space="preserve">If the database was created by </w:t>
+      </w:r>
+      <w:proofErr w:type="spellStart"/>
+      <w:r>
+        <w:t>DbContext</w:t>
+      </w:r>
+      <w:proofErr w:type="spellEnd"/>
+      <w:r>
+        <w:t xml:space="preserve"> and you change something in domain model classes, EF will not update the database automatically.  </w:t>
       </w:r>
     </w:p>
     <w:p>
@@ -1063,9 +1260,11 @@
       </w:r>
     </w:p>
     <w:p>
+      <w:proofErr w:type="gramStart"/>
       <w:r>
         <w:t>E.g.</w:t>
       </w:r>
+      <w:proofErr w:type="gramEnd"/>
     </w:p>
     <w:p>
       <w:r>
@@ -1102,7 +1301,15 @@
     </w:p>
     <w:p>
       <w:r>
-        <w:t>(has a discriminator field)</w:t>
+        <w:t>(</w:t>
+      </w:r>
+      <w:proofErr w:type="gramStart"/>
+      <w:r>
+        <w:t>has</w:t>
+      </w:r>
+      <w:proofErr w:type="gramEnd"/>
+      <w:r>
+        <w:t xml:space="preserve"> a discriminator field)</w:t>
       </w:r>
     </w:p>
     <w:p/>
@@ -1134,7 +1341,23 @@
     </w:p>
     <w:p>
       <w:r>
-        <w:t xml:space="preserve">Can override the OnModelCreating method or use a class derived from EntityTypeConfiguration&lt;T&gt; </w:t>
+        <w:t xml:space="preserve">Can override the </w:t>
+      </w:r>
+      <w:proofErr w:type="spellStart"/>
+      <w:r>
+        <w:t>OnModelCreating</w:t>
+      </w:r>
+      <w:proofErr w:type="spellEnd"/>
+      <w:r>
+        <w:t xml:space="preserve"> method or use a class derived from </w:t>
+      </w:r>
+      <w:proofErr w:type="spellStart"/>
+      <w:r>
+        <w:t>EntityTypeConfiguration</w:t>
+      </w:r>
+      <w:proofErr w:type="spellEnd"/>
+      <w:r>
+        <w:t xml:space="preserve">&lt;T&gt; </w:t>
       </w:r>
     </w:p>
     <w:p>
@@ -1171,25 +1394,72 @@
       </w:r>
     </w:p>
     <w:p>
-      <w:r>
-        <w:t xml:space="preserve">E.g. </w:t>
-      </w:r>
-    </w:p>
-    <w:p>
-      <w:r>
-        <w:t>var studentsQuery = from s in context.Students</w:t>
-      </w:r>
+      <w:proofErr w:type="gramStart"/>
+      <w:r>
+        <w:t>E.g.</w:t>
+      </w:r>
+      <w:proofErr w:type="gramEnd"/>
+      <w:r>
+        <w:t xml:space="preserve"> </w:t>
+      </w:r>
+    </w:p>
+    <w:p>
+      <w:proofErr w:type="spellStart"/>
+      <w:proofErr w:type="gramStart"/>
+      <w:r>
+        <w:t>var</w:t>
+      </w:r>
+      <w:proofErr w:type="spellEnd"/>
+      <w:proofErr w:type="gramEnd"/>
+      <w:r>
+        <w:t xml:space="preserve"> </w:t>
+      </w:r>
+      <w:proofErr w:type="spellStart"/>
+      <w:r>
+        <w:t>studentsQuery</w:t>
+      </w:r>
+      <w:proofErr w:type="spellEnd"/>
+      <w:r>
+        <w:t xml:space="preserve"> = from s in </w:t>
+      </w:r>
+      <w:proofErr w:type="spellStart"/>
+      <w:r>
+        <w:t>context.Students</w:t>
+      </w:r>
+      <w:proofErr w:type="spellEnd"/>
     </w:p>
     <w:p>
       <w:r>
         <w:tab/>
-        <w:t xml:space="preserve">where s.Name.ToLower().Contains(“a”) </w:t>
+      </w:r>
+      <w:proofErr w:type="gramStart"/>
+      <w:r>
+        <w:t>where</w:t>
+      </w:r>
+      <w:proofErr w:type="gramEnd"/>
+      <w:r>
+        <w:t xml:space="preserve"> </w:t>
+      </w:r>
+      <w:proofErr w:type="spellStart"/>
+      <w:r>
+        <w:t>s.Name.ToLower</w:t>
+      </w:r>
+      <w:proofErr w:type="spellEnd"/>
+      <w:r>
+        <w:t xml:space="preserve">().Contains(“a”) </w:t>
       </w:r>
     </w:p>
     <w:p>
       <w:r>
         <w:tab/>
-        <w:t>select s;</w:t>
+      </w:r>
+      <w:proofErr w:type="gramStart"/>
+      <w:r>
+        <w:t>select</w:t>
+      </w:r>
+      <w:proofErr w:type="gramEnd"/>
+      <w:r>
+        <w:t xml:space="preserve"> s;</w:t>
       </w:r>
     </w:p>
     <w:p/>
@@ -1210,18 +1480,85 @@
       </w:r>
     </w:p>
     <w:p>
-      <w:r>
-        <w:t>var eSql = “SELECT VALUE prod FROM STORECONTEXT.Product AS prod ORDER BY prod.productName”;</w:t>
-      </w:r>
-    </w:p>
-    <w:p>
-      <w:r>
-        <w:t>var query = objectContext.CreateQuery&lt;Product&gt;(eSql);</w:t>
-      </w:r>
-    </w:p>
-    <w:p>
-      <w:r>
-        <w:t>List&lt;Product&gt; products = query.ToList();</w:t>
+      <w:proofErr w:type="spellStart"/>
+      <w:proofErr w:type="gramStart"/>
+      <w:r>
+        <w:t>var</w:t>
+      </w:r>
+      <w:proofErr w:type="spellEnd"/>
+      <w:proofErr w:type="gramEnd"/>
+      <w:r>
+        <w:t xml:space="preserve"> </w:t>
+      </w:r>
+      <w:proofErr w:type="spellStart"/>
+      <w:r>
+        <w:t>eSql</w:t>
+      </w:r>
+      <w:proofErr w:type="spellEnd"/>
+      <w:r>
+        <w:t xml:space="preserve"> = “SELECT VALUE prod FROM </w:t>
+      </w:r>
+      <w:proofErr w:type="spellStart"/>
+      <w:r>
+        <w:t>STORECONTEXT.Product</w:t>
+      </w:r>
+      <w:proofErr w:type="spellEnd"/>
+      <w:r>
+        <w:t xml:space="preserve"> AS prod ORDER BY </w:t>
+      </w:r>
+      <w:proofErr w:type="spellStart"/>
+      <w:r>
+        <w:t>prod.productName</w:t>
+      </w:r>
+      <w:proofErr w:type="spellEnd"/>
+      <w:r>
+        <w:t>”;</w:t>
+      </w:r>
+    </w:p>
+    <w:p>
+      <w:proofErr w:type="spellStart"/>
+      <w:proofErr w:type="gramStart"/>
+      <w:r>
+        <w:t>var</w:t>
+      </w:r>
+      <w:proofErr w:type="spellEnd"/>
+      <w:proofErr w:type="gramEnd"/>
+      <w:r>
+        <w:t xml:space="preserve"> query = </w:t>
+      </w:r>
+      <w:proofErr w:type="spellStart"/>
+      <w:r>
+        <w:t>objectContext.CreateQuery</w:t>
+      </w:r>
+      <w:proofErr w:type="spellEnd"/>
+      <w:r>
+        <w:t>&lt;Product&gt;(</w:t>
+      </w:r>
+      <w:proofErr w:type="spellStart"/>
+      <w:r>
+        <w:t>eSql</w:t>
+      </w:r>
+      <w:proofErr w:type="spellEnd"/>
+      <w:r>
+        <w:t>);</w:t>
+      </w:r>
+    </w:p>
+    <w:p>
+      <w:r>
+        <w:t xml:space="preserve">List&lt;Product&gt; products = </w:t>
+      </w:r>
+      <w:proofErr w:type="spellStart"/>
+      <w:proofErr w:type="gramStart"/>
+      <w:r>
+        <w:t>query.ToList</w:t>
+      </w:r>
+      <w:proofErr w:type="spellEnd"/>
+      <w:r>
+        <w:t>(</w:t>
+      </w:r>
+      <w:proofErr w:type="gramEnd"/>
+      <w:r>
+        <w:t>);</w:t>
       </w:r>
     </w:p>
     <w:p>
@@ -1233,13 +1570,49 @@
       </w:r>
     </w:p>
     <w:p>
-      <w:r>
-        <w:t>string sql = “select * from Products where Price &gt; 5000”;</w:t>
-      </w:r>
-    </w:p>
-    <w:p>
-      <w:r>
-        <w:t>var products = context.ExecuteStoreQuery&lt;Product?(sql);</w:t>
+      <w:proofErr w:type="gramStart"/>
+      <w:r>
+        <w:t>string</w:t>
+      </w:r>
+      <w:proofErr w:type="gramEnd"/>
+      <w:r>
+        <w:t xml:space="preserve"> </w:t>
+      </w:r>
+      <w:proofErr w:type="spellStart"/>
+      <w:r>
+        <w:t>sql</w:t>
+      </w:r>
+      <w:proofErr w:type="spellEnd"/>
+      <w:r>
+        <w:t xml:space="preserve"> = “select * from Products where Price &gt; 5000”;</w:t>
+      </w:r>
+    </w:p>
+    <w:p>
+      <w:proofErr w:type="spellStart"/>
+      <w:proofErr w:type="gramStart"/>
+      <w:r>
+        <w:t>var</w:t>
+      </w:r>
+      <w:proofErr w:type="spellEnd"/>
+      <w:proofErr w:type="gramEnd"/>
+      <w:r>
+        <w:t xml:space="preserve"> products = </w:t>
+      </w:r>
+      <w:proofErr w:type="spellStart"/>
+      <w:r>
+        <w:t>context.ExecuteStoreQuery</w:t>
+      </w:r>
+      <w:proofErr w:type="spellEnd"/>
+      <w:r>
+        <w:t>&lt;Product?(</w:t>
+      </w:r>
+      <w:proofErr w:type="spellStart"/>
+      <w:r>
+        <w:t>sql</w:t>
+      </w:r>
+      <w:proofErr w:type="spellEnd"/>
+      <w:r>
+        <w:t>);</w:t>
       </w:r>
     </w:p>
     <w:p>
@@ -1248,8 +1621,26 @@
       </w:r>
     </w:p>
     <w:p>
-      <w:r>
-        <w:t>Context.Database.ExecuteSqlComment(“update …etc”);</w:t>
+      <w:proofErr w:type="spellStart"/>
+      <w:proofErr w:type="gramStart"/>
+      <w:r>
+        <w:t>Context.Database.ExecuteSqlComment</w:t>
+      </w:r>
+      <w:proofErr w:type="spellEnd"/>
+      <w:r>
+        <w:t>(</w:t>
+      </w:r>
+      <w:proofErr w:type="gramEnd"/>
+      <w:r>
+        <w:t>“update …</w:t>
+      </w:r>
+      <w:proofErr w:type="spellStart"/>
+      <w:r>
+        <w:t>etc</w:t>
+      </w:r>
+      <w:proofErr w:type="spellEnd"/>
+      <w:r>
+        <w:t>”);</w:t>
       </w:r>
     </w:p>
     <w:p>
@@ -1262,22 +1653,54 @@
     </w:p>
     <w:p>
       <w:r>
-        <w:t>Lazy loading and eager loading refer to the number of round trips EF makes to  load data from the database.</w:t>
-      </w:r>
-    </w:p>
-    <w:p>
-      <w:r>
-        <w:t>When using lazy loading on the top level of the data is returned and nested levels are retrieved on demanded, e.g. Students.Courses – the courses will not be fetched.</w:t>
-      </w:r>
-    </w:p>
-    <w:p>
-      <w:r>
-        <w:t>When using egar leading EF returns the entire dataset.</w:t>
-      </w:r>
-    </w:p>
-    <w:p>
-      <w:r>
-        <w:t xml:space="preserve">When issuing a query , call the </w:t>
+        <w:t xml:space="preserve">Lazy loading and eager loading refer to the number of round trips EF makes </w:t>
+      </w:r>
+      <w:proofErr w:type="gramStart"/>
+      <w:r>
+        <w:t>to  load</w:t>
+      </w:r>
+      <w:proofErr w:type="gramEnd"/>
+      <w:r>
+        <w:t xml:space="preserve"> data from the database.</w:t>
+      </w:r>
+    </w:p>
+    <w:p>
+      <w:r>
+        <w:t xml:space="preserve">When using lazy loading on the top level of the data is returned and nested levels are retrieved on demanded, e.g. </w:t>
+      </w:r>
+      <w:proofErr w:type="spellStart"/>
+      <w:r>
+        <w:t>Students.Courses</w:t>
+      </w:r>
+      <w:proofErr w:type="spellEnd"/>
+      <w:r>
+        <w:t xml:space="preserve"> – the courses will not be fetched.</w:t>
+      </w:r>
+    </w:p>
+    <w:p>
+      <w:r>
+        <w:t xml:space="preserve">When using </w:t>
+      </w:r>
+      <w:proofErr w:type="spellStart"/>
+      <w:r>
+        <w:t>egar</w:t>
+      </w:r>
+      <w:proofErr w:type="spellEnd"/>
+      <w:r>
+        <w:t xml:space="preserve"> leading EF returns the entire dataset.</w:t>
+      </w:r>
+    </w:p>
+    <w:p>
+      <w:r>
+        <w:t xml:space="preserve">When issuing a </w:t>
+      </w:r>
+      <w:proofErr w:type="gramStart"/>
+      <w:r>
+        <w:t>query ,</w:t>
+      </w:r>
+      <w:proofErr w:type="gramEnd"/>
+      <w:r>
+        <w:t xml:space="preserve"> call the </w:t>
       </w:r>
       <w:r>
         <w:rPr>
@@ -1311,73 +1734,854 @@
     </w:p>
     <w:p>
       <w:r>
-        <w:t>EF can track domain objects that yo</w:t>
-      </w:r>
+        <w:t xml:space="preserve">EF can track domain objects that you retrieve from the database, and we you call </w:t>
+      </w:r>
+      <w:proofErr w:type="spellStart"/>
+      <w:r>
+        <w:t>SaveChanges</w:t>
+      </w:r>
+      <w:proofErr w:type="spellEnd"/>
+      <w:r>
+        <w:t xml:space="preserve"> on the </w:t>
+      </w:r>
+      <w:proofErr w:type="spellStart"/>
+      <w:r>
+        <w:t>DbContext</w:t>
+      </w:r>
+      <w:proofErr w:type="spellEnd"/>
+      <w:r>
+        <w:t xml:space="preserve"> object it can update the database with changes.  The state of the entity is recorded:</w:t>
+      </w:r>
+    </w:p>
+    <w:p>
+      <w:pPr>
+        <w:pStyle w:val="ListParagraph"/>
+        <w:numPr>
+          <w:ilvl w:val="0"/>
+          <w:numId w:val="1"/>
+        </w:numPr>
+      </w:pPr>
+      <w:r>
+        <w:t>Added</w:t>
+      </w:r>
+    </w:p>
+    <w:p>
+      <w:pPr>
+        <w:pStyle w:val="ListParagraph"/>
+        <w:numPr>
+          <w:ilvl w:val="0"/>
+          <w:numId w:val="1"/>
+        </w:numPr>
+      </w:pPr>
+      <w:r>
+        <w:t>Modified</w:t>
+      </w:r>
+    </w:p>
+    <w:p>
+      <w:pPr>
+        <w:pStyle w:val="ListParagraph"/>
+        <w:numPr>
+          <w:ilvl w:val="0"/>
+          <w:numId w:val="1"/>
+        </w:numPr>
+      </w:pPr>
+      <w:r>
+        <w:t>Unchanged</w:t>
+      </w:r>
+    </w:p>
+    <w:p>
+      <w:pPr>
+        <w:pStyle w:val="ListParagraph"/>
+        <w:numPr>
+          <w:ilvl w:val="0"/>
+          <w:numId w:val="1"/>
+        </w:numPr>
+      </w:pPr>
+      <w:r>
+        <w:t>Detached</w:t>
+      </w:r>
+    </w:p>
+    <w:p>
+      <w:pPr>
+        <w:pStyle w:val="ListParagraph"/>
+        <w:numPr>
+          <w:ilvl w:val="0"/>
+          <w:numId w:val="1"/>
+        </w:numPr>
+      </w:pPr>
+      <w:r>
+        <w:t>Deleted</w:t>
+      </w:r>
+    </w:p>
+    <w:p>
+      <w:r>
+        <w:br w:type="page"/>
+      </w:r>
+    </w:p>
+    <w:p>
+      <w:pPr>
+        <w:pStyle w:val="Heading1"/>
+      </w:pPr>
+      <w:r>
+        <w:lastRenderedPageBreak/>
+        <w:t>3.  Creating and consuming ASP.NET Web API Services</w:t>
+      </w:r>
+    </w:p>
+    <w:p>
+      <w:pPr>
+        <w:pStyle w:val="Heading2"/>
+      </w:pPr>
+      <w:r>
+        <w:t>Introduction to Http</w:t>
+      </w:r>
+    </w:p>
+    <w:p>
+      <w:r>
+        <w:t>Http is a fist class application protocol that was built to power the World Wide Web, taking into consideration caching and stateless architecture.</w:t>
+      </w:r>
+    </w:p>
+    <w:p>
+      <w:pPr>
+        <w:pStyle w:val="Heading2"/>
+      </w:pPr>
+      <w:r>
+        <w:t>Http Messages</w:t>
+      </w:r>
+    </w:p>
+    <w:p>
+      <w:r>
+        <w:t>Http is a simple request-response protocol, all Http Messages contain:</w:t>
+      </w:r>
+    </w:p>
+    <w:p>
+      <w:pPr>
+        <w:pStyle w:val="ListParagraph"/>
+        <w:numPr>
+          <w:ilvl w:val="0"/>
+          <w:numId w:val="1"/>
+        </w:numPr>
+      </w:pPr>
+      <w:r>
+        <w:t>Start-line</w:t>
+      </w:r>
+    </w:p>
+    <w:p>
+      <w:pPr>
+        <w:pStyle w:val="ListParagraph"/>
+        <w:numPr>
+          <w:ilvl w:val="0"/>
+          <w:numId w:val="1"/>
+        </w:numPr>
+      </w:pPr>
+      <w:r>
+        <w:t>Headers</w:t>
+      </w:r>
+    </w:p>
+    <w:p>
+      <w:pPr>
+        <w:pStyle w:val="ListParagraph"/>
+        <w:numPr>
+          <w:ilvl w:val="0"/>
+          <w:numId w:val="1"/>
+        </w:numPr>
+      </w:pPr>
+      <w:r>
+        <w:t>An empty line</w:t>
+      </w:r>
+    </w:p>
+    <w:p>
+      <w:pPr>
+        <w:pStyle w:val="ListParagraph"/>
+        <w:numPr>
+          <w:ilvl w:val="0"/>
+          <w:numId w:val="1"/>
+        </w:numPr>
+      </w:pPr>
+      <w:r>
+        <w:t>Body (optional)</w:t>
+      </w:r>
+    </w:p>
+    <w:p>
+      <w:pPr>
+        <w:pStyle w:val="Heading3"/>
+      </w:pPr>
+      <w:r>
+        <w:t>Request messages</w:t>
+      </w:r>
+    </w:p>
+    <w:p>
+      <w:proofErr w:type="gramStart"/>
+      <w:r>
+        <w:t>Sent by the client to the server.</w:t>
+      </w:r>
+      <w:proofErr w:type="gramEnd"/>
+    </w:p>
+    <w:p>
+      <w:r>
+        <w:t>Request-line contains:</w:t>
+      </w:r>
+    </w:p>
+    <w:p>
+      <w:pPr>
+        <w:pStyle w:val="ListParagraph"/>
+        <w:numPr>
+          <w:ilvl w:val="0"/>
+          <w:numId w:val="1"/>
+        </w:numPr>
+      </w:pPr>
+      <w:proofErr w:type="spellStart"/>
+      <w:r>
+        <w:t>HttpMethod</w:t>
+      </w:r>
+      <w:proofErr w:type="spellEnd"/>
+      <w:r>
+        <w:t xml:space="preserve"> (GET, POST </w:t>
+      </w:r>
+      <w:proofErr w:type="spellStart"/>
+      <w:r>
+        <w:t>etc</w:t>
+      </w:r>
+      <w:proofErr w:type="spellEnd"/>
+      <w:r>
+        <w:t>)</w:t>
+      </w:r>
+    </w:p>
+    <w:p>
+      <w:pPr>
+        <w:pStyle w:val="ListParagraph"/>
+        <w:numPr>
+          <w:ilvl w:val="0"/>
+          <w:numId w:val="1"/>
+        </w:numPr>
+      </w:pPr>
+      <w:r>
+        <w:t>Request URI – URI to which the message is being sent</w:t>
+      </w:r>
+    </w:p>
+    <w:p>
+      <w:pPr>
+        <w:pStyle w:val="ListParagraph"/>
+        <w:numPr>
+          <w:ilvl w:val="0"/>
+          <w:numId w:val="1"/>
+        </w:numPr>
+      </w:pPr>
+      <w:r>
+        <w:t>Http version</w:t>
+      </w:r>
+    </w:p>
+    <w:p>
+      <w:pPr>
+        <w:pStyle w:val="Heading4"/>
+      </w:pPr>
+      <w:r>
+        <w:t>Headers</w:t>
+      </w:r>
+    </w:p>
+    <w:p>
+      <w:r>
+        <w:t xml:space="preserve">Headers exist in both request and response messages, some readers are </w:t>
+      </w:r>
+      <w:proofErr w:type="spellStart"/>
+      <w:r>
+        <w:t>ised</w:t>
+      </w:r>
+      <w:proofErr w:type="spellEnd"/>
+      <w:r>
+        <w:t xml:space="preserve"> exclusively by one of them.  E.g. Accept header used state the type of response the client would prefer to receive (content negotiation).</w:t>
+      </w:r>
+    </w:p>
+    <w:p>
+      <w:pPr>
+        <w:pStyle w:val="Heading4"/>
+      </w:pPr>
+      <w:r>
+        <w:t>Body</w:t>
+      </w:r>
+    </w:p>
+    <w:p>
+      <w:r>
+        <w:t>Request message has no body</w:t>
+      </w:r>
+    </w:p>
+    <w:p>
+      <w:pPr>
+        <w:pStyle w:val="Heading3"/>
+      </w:pPr>
+      <w:r>
+        <w:t>Response messages</w:t>
+      </w:r>
+    </w:p>
+    <w:p/>
+    <w:p>
+      <w:pPr>
+        <w:pStyle w:val="Heading4"/>
+      </w:pPr>
+      <w:r>
+        <w:t>Status-Line</w:t>
+      </w:r>
+    </w:p>
+    <w:p>
+      <w:pPr>
+        <w:pStyle w:val="ListParagraph"/>
+        <w:numPr>
+          <w:ilvl w:val="0"/>
+          <w:numId w:val="1"/>
+        </w:numPr>
+      </w:pPr>
+      <w:r>
+        <w:t>Http version</w:t>
+      </w:r>
+    </w:p>
+    <w:p>
+      <w:pPr>
+        <w:pStyle w:val="ListParagraph"/>
+        <w:numPr>
+          <w:ilvl w:val="0"/>
+          <w:numId w:val="1"/>
+        </w:numPr>
+      </w:pPr>
+      <w:r>
+        <w:t>Status-code</w:t>
+      </w:r>
+    </w:p>
+    <w:p>
+      <w:pPr>
+        <w:pStyle w:val="ListParagraph"/>
+        <w:numPr>
+          <w:ilvl w:val="0"/>
+          <w:numId w:val="1"/>
+        </w:numPr>
+      </w:pPr>
+      <w:r>
+        <w:t>Reason-phrase – describes the status code</w:t>
+      </w:r>
+    </w:p>
+    <w:p>
+      <w:pPr>
+        <w:pStyle w:val="Heading4"/>
+      </w:pPr>
+      <w:r>
+        <w:t>Headers</w:t>
+      </w:r>
+    </w:p>
+    <w:p>
+      <w:r>
+        <w:t>Similar to request, response also has headers.  Some are server specific e.g. Cache-Control and Pragma.</w:t>
+      </w:r>
+    </w:p>
+    <w:p>
+      <w:pPr>
+        <w:pStyle w:val="Heading4"/>
+      </w:pPr>
+      <w:r>
+        <w:t>Body</w:t>
+      </w:r>
+    </w:p>
+    <w:p>
+      <w:r>
+        <w:t>Returns a representation of a resource e.g. JSON</w:t>
+      </w:r>
+    </w:p>
+    <w:p>
+      <w:pPr>
+        <w:rPr>
+          <w:rFonts w:asciiTheme="majorHAnsi" w:eastAsiaTheme="majorEastAsia" w:hAnsiTheme="majorHAnsi" w:cstheme="majorBidi"/>
+          <w:b/>
+          <w:bCs/>
+          <w:color w:val="4F81BD" w:themeColor="accent1"/>
+          <w:sz w:val="26"/>
+          <w:szCs w:val="26"/>
+        </w:rPr>
+      </w:pPr>
+      <w:r>
+        <w:br w:type="page"/>
+      </w:r>
+    </w:p>
+    <w:p>
+      <w:pPr>
+        <w:pStyle w:val="Heading2"/>
+      </w:pPr>
+      <w:r>
+        <w:lastRenderedPageBreak/>
+        <w:t>Http Verbs</w:t>
+      </w:r>
+    </w:p>
+    <w:p/>
+    <w:p>
+      <w:pPr>
+        <w:pStyle w:val="ListParagraph"/>
+        <w:numPr>
+          <w:ilvl w:val="0"/>
+          <w:numId w:val="1"/>
+        </w:numPr>
+      </w:pPr>
+      <w:r>
+        <w:t>GET</w:t>
+      </w:r>
+    </w:p>
+    <w:p>
+      <w:pPr>
+        <w:pStyle w:val="ListParagraph"/>
+        <w:numPr>
+          <w:ilvl w:val="0"/>
+          <w:numId w:val="1"/>
+        </w:numPr>
+      </w:pPr>
+      <w:r>
+        <w:t>HEAD – same result as GET but without returning a message body (Check validity, retrieve headers)</w:t>
+      </w:r>
+    </w:p>
+    <w:p>
+      <w:pPr>
+        <w:pStyle w:val="ListParagraph"/>
+        <w:numPr>
+          <w:ilvl w:val="0"/>
+          <w:numId w:val="1"/>
+        </w:numPr>
+      </w:pPr>
+      <w:r>
+        <w:t>OPTIONS – returns information about communication options of server</w:t>
+      </w:r>
+    </w:p>
+    <w:p>
+      <w:pPr>
+        <w:pStyle w:val="ListParagraph"/>
+        <w:numPr>
+          <w:ilvl w:val="0"/>
+          <w:numId w:val="1"/>
+        </w:numPr>
+      </w:pPr>
+      <w:r>
+        <w:t>POST – send an entity to a server</w:t>
+      </w:r>
+    </w:p>
+    <w:p>
+      <w:pPr>
+        <w:pStyle w:val="ListParagraph"/>
+        <w:numPr>
+          <w:ilvl w:val="0"/>
+          <w:numId w:val="1"/>
+        </w:numPr>
+      </w:pPr>
+      <w:r>
+        <w:t>PUT – store/update an entity</w:t>
+      </w:r>
+    </w:p>
+    <w:p>
+      <w:pPr>
+        <w:pStyle w:val="ListParagraph"/>
+        <w:numPr>
+          <w:ilvl w:val="0"/>
+          <w:numId w:val="1"/>
+        </w:numPr>
+      </w:pPr>
+      <w:r>
+        <w:t>DELETE</w:t>
+      </w:r>
+    </w:p>
+    <w:p>
+      <w:pPr>
+        <w:pStyle w:val="ListParagraph"/>
+        <w:numPr>
+          <w:ilvl w:val="0"/>
+          <w:numId w:val="1"/>
+        </w:numPr>
+      </w:pPr>
+      <w:r>
+        <w:t>TRACE – indicate to clients what is received at the server end</w:t>
+      </w:r>
+    </w:p>
+    <w:p>
+      <w:pPr>
+        <w:pStyle w:val="ListParagraph"/>
+        <w:numPr>
+          <w:ilvl w:val="0"/>
+          <w:numId w:val="1"/>
+        </w:numPr>
+      </w:pPr>
+      <w:r>
+        <w:t>COMMENT – used to start SSL tunnelling</w:t>
+      </w:r>
+    </w:p>
+    <w:p>
+      <w:pPr>
+        <w:pStyle w:val="Heading2"/>
+      </w:pPr>
+      <w:r>
+        <w:t>Introduction to REST</w:t>
+      </w:r>
+    </w:p>
+    <w:p>
+      <w:proofErr w:type="gramStart"/>
+      <w:r>
+        <w:t>Representational</w:t>
+      </w:r>
+      <w:r>
+        <w:t xml:space="preserve"> State Transfer.</w:t>
+      </w:r>
+      <w:proofErr w:type="gramEnd"/>
+    </w:p>
+    <w:p>
+      <w:r>
+        <w:t>The Richardson Maturity Model:</w:t>
+      </w:r>
+    </w:p>
+    <w:p>
+      <w:r>
+        <w:t>Level 0 – Use http as a transport protocol by ignoring the capabilities of HTTP as an application layer protocol.  Single address used as an endpoint e.g. SOAP and RPC based services</w:t>
+      </w:r>
+    </w:p>
+    <w:p>
+      <w:r>
+        <w:t>Level 1 – Identify resources by using URIs</w:t>
+      </w:r>
+    </w:p>
+    <w:p>
+      <w:r>
+        <w:t>Level 2 – Uses the different http verbs to allow the user to manipulate resources</w:t>
+      </w:r>
+    </w:p>
+    <w:p>
+      <w:r>
+        <w:t>Level 3 – Introduces Hypermedia for resources to describe their own state in additional to relation to other resources.</w:t>
+      </w:r>
+    </w:p>
+    <w:p>
+      <w:pPr>
+        <w:pStyle w:val="Heading2"/>
+      </w:pPr>
+      <w:r>
+        <w:t>Introduction to ASP.NET Web API</w:t>
+      </w:r>
+    </w:p>
+    <w:p>
+      <w:r>
+        <w:t xml:space="preserve">When WCF came in .Net 3.0 it was SOAP only.  As Http services increased, .Net 3.5 added support for Http using the </w:t>
+      </w:r>
+      <w:proofErr w:type="spellStart"/>
+      <w:r>
+        <w:rPr>
+          <w:b/>
+        </w:rPr>
+        <w:t>WebHttpBinding</w:t>
+      </w:r>
+      <w:proofErr w:type="spellEnd"/>
+      <w:r>
+        <w:t>.</w:t>
+      </w:r>
+    </w:p>
+    <w:p>
+      <w:r>
+        <w:t xml:space="preserve">In 2009 MS released the WCF REST starter kit.  This added </w:t>
+      </w:r>
+      <w:proofErr w:type="spellStart"/>
+      <w:r>
+        <w:rPr>
+          <w:b/>
+        </w:rPr>
+        <w:t>WebServiceHost</w:t>
+      </w:r>
+      <w:proofErr w:type="spellEnd"/>
+      <w:r>
+        <w:t xml:space="preserve"> for hosting HTTP-based service.</w:t>
+      </w:r>
+    </w:p>
+    <w:p>
+      <w:r>
+        <w:t>Web API was then developed to provide a comprehensive solution:</w:t>
+      </w:r>
+    </w:p>
+    <w:p>
+      <w:pPr>
+        <w:pStyle w:val="ListParagraph"/>
+        <w:numPr>
+          <w:ilvl w:val="0"/>
+          <w:numId w:val="1"/>
+        </w:numPr>
+      </w:pPr>
+      <w:r>
+        <w:t>Better support for content negotiation and media types</w:t>
+      </w:r>
+    </w:p>
+    <w:p>
+      <w:pPr>
+        <w:pStyle w:val="ListParagraph"/>
+        <w:numPr>
+          <w:ilvl w:val="0"/>
+          <w:numId w:val="1"/>
+        </w:numPr>
+      </w:pPr>
+      <w:r>
+        <w:t>APIs to control every aspect of the HTTP messages</w:t>
+      </w:r>
+    </w:p>
+    <w:p>
+      <w:pPr>
+        <w:pStyle w:val="ListParagraph"/>
+        <w:numPr>
+          <w:ilvl w:val="0"/>
+          <w:numId w:val="1"/>
+        </w:numPr>
+      </w:pPr>
+      <w:r>
+        <w:t>Testability</w:t>
+      </w:r>
+    </w:p>
+    <w:p>
+      <w:pPr>
+        <w:pStyle w:val="ListParagraph"/>
+        <w:numPr>
+          <w:ilvl w:val="0"/>
+          <w:numId w:val="1"/>
+        </w:numPr>
+      </w:pPr>
+      <w:r>
+        <w:t>Integration with other frameworks</w:t>
+      </w:r>
+    </w:p>
+    <w:p>
+      <w:pPr>
+        <w:pStyle w:val="Heading3"/>
+      </w:pPr>
+      <w:r>
+        <w:t>Routing</w:t>
+      </w:r>
+    </w:p>
+    <w:p>
+      <w:r>
+        <w:t xml:space="preserve">ASP.Net </w:t>
+      </w:r>
+      <w:proofErr w:type="spellStart"/>
+      <w:r>
+        <w:t>WebAPI</w:t>
+      </w:r>
+      <w:proofErr w:type="spellEnd"/>
+      <w:r>
+        <w:t xml:space="preserve"> routes are defined using the </w:t>
+      </w:r>
+      <w:proofErr w:type="spellStart"/>
+      <w:r>
+        <w:t>MapHttpRoute</w:t>
+      </w:r>
+      <w:proofErr w:type="spellEnd"/>
+      <w:r>
+        <w:t xml:space="preserve"> extension method e.g.</w:t>
+      </w:r>
+    </w:p>
+    <w:p>
+      <w:pPr>
+        <w:pStyle w:val="NoSpacing"/>
+      </w:pPr>
+      <w:proofErr w:type="spellStart"/>
+      <w:proofErr w:type="gramStart"/>
+      <w:r>
+        <w:t>MapHttpRoute</w:t>
+      </w:r>
+      <w:proofErr w:type="spellEnd"/>
+      <w:r>
+        <w:t>(</w:t>
+      </w:r>
+      <w:proofErr w:type="gramEnd"/>
+    </w:p>
+    <w:p>
+      <w:pPr>
+        <w:pStyle w:val="NoSpacing"/>
+      </w:pPr>
+      <w:r>
+        <w:tab/>
+      </w:r>
+      <w:proofErr w:type="gramStart"/>
+      <w:r>
+        <w:t>name</w:t>
+      </w:r>
+      <w:proofErr w:type="gramEnd"/>
+      <w:r>
+        <w:t>: “</w:t>
+      </w:r>
+      <w:proofErr w:type="spellStart"/>
+      <w:r>
+        <w:t>DefaultApi</w:t>
+      </w:r>
+      <w:proofErr w:type="spellEnd"/>
+      <w:r>
+        <w:t>”,</w:t>
+      </w:r>
+    </w:p>
+    <w:p>
+      <w:pPr>
+        <w:pStyle w:val="NoSpacing"/>
+      </w:pPr>
+      <w:r>
+        <w:tab/>
+      </w:r>
+      <w:proofErr w:type="spellStart"/>
+      <w:proofErr w:type="gramStart"/>
+      <w:r>
+        <w:t>routeTemplate</w:t>
+      </w:r>
+      <w:proofErr w:type="spellEnd"/>
+      <w:proofErr w:type="gramEnd"/>
+      <w:r>
+        <w:t>: “</w:t>
+      </w:r>
+      <w:proofErr w:type="spellStart"/>
+      <w:r>
+        <w:t>api</w:t>
+      </w:r>
+      <w:proofErr w:type="spellEnd"/>
+      <w:r>
+        <w:t>/{controller}/{id}”m</w:t>
+      </w:r>
+    </w:p>
+    <w:p>
+      <w:pPr>
+        <w:pStyle w:val="NoSpacing"/>
+        <w:ind w:firstLine="720"/>
+      </w:pPr>
+      <w:proofErr w:type="gramStart"/>
+      <w:r>
+        <w:t>defaults</w:t>
+      </w:r>
+      <w:proofErr w:type="gramEnd"/>
+      <w:r>
+        <w:t xml:space="preserve">: new { </w:t>
+      </w:r>
+      <w:proofErr w:type="spellStart"/>
+      <w:r>
+        <w:t>ud</w:t>
+      </w:r>
+      <w:proofErr w:type="spellEnd"/>
+      <w:r>
+        <w:t xml:space="preserve"> = </w:t>
+      </w:r>
+      <w:proofErr w:type="spellStart"/>
+      <w:r>
+        <w:t>RouteParameter.Optional</w:t>
+      </w:r>
+      <w:proofErr w:type="spellEnd"/>
+      <w:r>
+        <w:t xml:space="preserve"> }</w:t>
+      </w:r>
+    </w:p>
+    <w:p>
+      <w:pPr>
+        <w:pStyle w:val="NoSpacing"/>
+      </w:pPr>
+      <w:r>
+        <w:t>);</w:t>
+      </w:r>
+    </w:p>
+    <w:p>
+      <w:r>
+        <w:lastRenderedPageBreak/>
+        <w:t>Unlike MVC there is no mapping for actions – this is because methods are mapped based on their prefix to Http Verbs.</w:t>
+      </w:r>
+    </w:p>
+    <w:p>
+      <w:pPr>
+        <w:pStyle w:val="Heading3"/>
+      </w:pPr>
+      <w:r>
+        <w:t xml:space="preserve">Responsibilities for </w:t>
+      </w:r>
+      <w:proofErr w:type="spellStart"/>
+      <w:r>
+        <w:t>ApiController</w:t>
+      </w:r>
+      <w:proofErr w:type="spellEnd"/>
+    </w:p>
+    <w:p>
+      <w:pPr>
+        <w:pStyle w:val="ListParagraph"/>
+        <w:numPr>
+          <w:ilvl w:val="0"/>
+          <w:numId w:val="1"/>
+        </w:numPr>
+      </w:pPr>
+      <w:r>
+        <w:rPr>
+          <w:b/>
+        </w:rPr>
+        <w:t>Action Selection</w:t>
+      </w:r>
+      <w:r>
+        <w:t xml:space="preserve"> – the </w:t>
+      </w:r>
+      <w:proofErr w:type="spellStart"/>
+      <w:r>
+        <w:t>ApiController</w:t>
+      </w:r>
+      <w:proofErr w:type="spellEnd"/>
+      <w:r>
+        <w:t xml:space="preserve"> class is responsible for calling the Action Selector that executes the action method.</w:t>
+      </w:r>
+    </w:p>
+    <w:p>
+      <w:pPr>
+        <w:pStyle w:val="ListParagraph"/>
+        <w:numPr>
+          <w:ilvl w:val="0"/>
+          <w:numId w:val="1"/>
+        </w:numPr>
+      </w:pPr>
+      <w:r>
+        <w:rPr>
+          <w:b/>
+        </w:rPr>
+        <w:t>Applying filters</w:t>
+      </w:r>
+    </w:p>
+    <w:p>
+      <w:pPr>
+        <w:pStyle w:val="Heading3"/>
+      </w:pPr>
+      <w:r>
+        <w:t xml:space="preserve">The </w:t>
+      </w:r>
+      <w:proofErr w:type="spellStart"/>
+      <w:r>
+        <w:t>HttpRequestMessageClass</w:t>
+      </w:r>
+      <w:proofErr w:type="spellEnd"/>
+    </w:p>
+    <w:p>
+      <w:r>
+        <w:t xml:space="preserve">ASP.Net Web API uses the </w:t>
+      </w:r>
+      <w:proofErr w:type="spellStart"/>
+      <w:r>
+        <w:t>HttpRequestMessage</w:t>
+      </w:r>
+      <w:proofErr w:type="spellEnd"/>
+      <w:r>
+        <w:t xml:space="preserve"> class to represent incoming HTTP message requests</w:t>
+      </w:r>
+    </w:p>
+    <w:p>
+      <w:pPr>
+        <w:pStyle w:val="Heading3"/>
+      </w:pPr>
       <w:bookmarkStart w:id="0" w:name="_GoBack"/>
+      <w:r>
+        <w:t xml:space="preserve">The </w:t>
+      </w:r>
+      <w:proofErr w:type="spellStart"/>
+      <w:r>
+        <w:t>HttpResponseMessgeClass</w:t>
+      </w:r>
       <w:bookmarkEnd w:id="0"/>
-      <w:r>
-        <w:t>u retrieve from the database, and we you call SaveChanges on the DbContext object it can update the database with changes.  The state of the entity is recorded:</w:t>
-      </w:r>
-    </w:p>
-    <w:p>
-      <w:pPr>
-        <w:pStyle w:val="ListParagraph"/>
-        <w:numPr>
-          <w:ilvl w:val="0"/>
-          <w:numId w:val="1"/>
-        </w:numPr>
-      </w:pPr>
-      <w:r>
-        <w:t>Added</w:t>
-      </w:r>
-    </w:p>
-    <w:p>
-      <w:pPr>
-        <w:pStyle w:val="ListParagraph"/>
-        <w:numPr>
-          <w:ilvl w:val="0"/>
-          <w:numId w:val="1"/>
-        </w:numPr>
-      </w:pPr>
-      <w:r>
-        <w:t>Modified</w:t>
-      </w:r>
-    </w:p>
-    <w:p>
-      <w:pPr>
-        <w:pStyle w:val="ListParagraph"/>
-        <w:numPr>
-          <w:ilvl w:val="0"/>
-          <w:numId w:val="1"/>
-        </w:numPr>
-      </w:pPr>
-      <w:r>
-        <w:t>Unchanged</w:t>
-      </w:r>
-    </w:p>
-    <w:p>
-      <w:pPr>
-        <w:pStyle w:val="ListParagraph"/>
-        <w:numPr>
-          <w:ilvl w:val="0"/>
-          <w:numId w:val="1"/>
-        </w:numPr>
-      </w:pPr>
-      <w:r>
-        <w:t>Detached</w:t>
-      </w:r>
-    </w:p>
-    <w:p>
-      <w:pPr>
-        <w:pStyle w:val="ListParagraph"/>
-        <w:numPr>
-          <w:ilvl w:val="0"/>
-          <w:numId w:val="1"/>
-        </w:numPr>
-      </w:pPr>
-      <w:r>
-        <w:t>Deleted</w:t>
-      </w:r>
+      <w:proofErr w:type="spellEnd"/>
+    </w:p>
+    <w:p>
+      <w:r>
+        <w:t xml:space="preserve">In order to control the HTTP response, you must create an action with </w:t>
+      </w:r>
+      <w:proofErr w:type="spellStart"/>
+      <w:r>
+        <w:t>HttpResponseMessage</w:t>
+      </w:r>
+      <w:proofErr w:type="spellEnd"/>
     </w:p>
     <w:p/>
     <w:sectPr>
@@ -1860,6 +3064,15 @@
       <w:color w:val="4F81BD" w:themeColor="accent1"/>
     </w:rPr>
   </w:style>
+  <w:style w:type="paragraph" w:styleId="NoSpacing">
+    <w:name w:val="No Spacing"/>
+    <w:uiPriority w:val="1"/>
+    <w:qFormat/>
+    <w:rsid w:val="00FD7AB2"/>
+    <w:pPr>
+      <w:spacing w:after="0" w:line="240" w:lineRule="auto"/>
+    </w:pPr>
+  </w:style>
 </w:styles>
 </file>
 
@@ -2212,6 +3425,15 @@
       <w:color w:val="4F81BD" w:themeColor="accent1"/>
     </w:rPr>
   </w:style>
+  <w:style w:type="paragraph" w:styleId="NoSpacing">
+    <w:name w:val="No Spacing"/>
+    <w:uiPriority w:val="1"/>
+    <w:qFormat/>
+    <w:rsid w:val="00FD7AB2"/>
+    <w:pPr>
+      <w:spacing w:after="0" w:line="240" w:lineRule="auto"/>
+    </w:pPr>
+  </w:style>
 </w:styles>
 </file>
 

</xml_diff>

<commit_message>
Ch 5 Creating WCF Services
</commit_message>
<xml_diff>
--- a/Web Services and Azure.docx
+++ b/Web Services and Azure.docx
@@ -324,19 +324,35 @@
         <w:t>cache</w:t>
       </w:r>
       <w:r>
-        <w:t xml:space="preserve"> (system.web)</w:t>
-      </w:r>
-    </w:p>
-    <w:p>
-      <w:pPr>
-        <w:pStyle w:val="ListParagraph"/>
-        <w:numPr>
-          <w:ilvl w:val="0"/>
-          <w:numId w:val="1"/>
-        </w:numPr>
-      </w:pPr>
-      <w:r>
-        <w:t>Windows AppFabric cache, Windows Azure caching</w:t>
+        <w:t xml:space="preserve"> (</w:t>
+      </w:r>
+      <w:proofErr w:type="spellStart"/>
+      <w:r>
+        <w:t>system.web</w:t>
+      </w:r>
+      <w:proofErr w:type="spellEnd"/>
+      <w:r>
+        <w:t>)</w:t>
+      </w:r>
+    </w:p>
+    <w:p>
+      <w:pPr>
+        <w:pStyle w:val="ListParagraph"/>
+        <w:numPr>
+          <w:ilvl w:val="0"/>
+          <w:numId w:val="1"/>
+        </w:numPr>
+      </w:pPr>
+      <w:r>
+        <w:t xml:space="preserve">Windows </w:t>
+      </w:r>
+      <w:proofErr w:type="spellStart"/>
+      <w:r>
+        <w:t>AppFabric</w:t>
+      </w:r>
+      <w:proofErr w:type="spellEnd"/>
+      <w:r>
+        <w:t xml:space="preserve"> cache, Windows Azure caching</w:t>
       </w:r>
     </w:p>
     <w:p>
@@ -356,8 +372,13 @@
         </w:numPr>
       </w:pPr>
       <w:r>
-        <w:t>OData services with WCF Data Services or ASP.NET WebAPI</w:t>
-      </w:r>
+        <w:t xml:space="preserve">OData services with WCF Data Services or ASP.NET </w:t>
+      </w:r>
+      <w:proofErr w:type="spellStart"/>
+      <w:r>
+        <w:t>WebAPI</w:t>
+      </w:r>
+      <w:proofErr w:type="spellEnd"/>
     </w:p>
     <w:p>
       <w:pPr>
@@ -499,19 +520,35 @@
         </w:numPr>
       </w:pPr>
       <w:r>
-        <w:t>Infrastructure as a Service (IaaS) – virtual machines</w:t>
-      </w:r>
-    </w:p>
-    <w:p>
-      <w:pPr>
-        <w:pStyle w:val="ListParagraph"/>
-        <w:numPr>
-          <w:ilvl w:val="0"/>
-          <w:numId w:val="1"/>
-        </w:numPr>
-      </w:pPr>
-      <w:r>
-        <w:t>Platform as a Service (PaaS) ready to use platform that provide application hosting that can be cloned and scaled automatically</w:t>
+        <w:t>Infrastructure as a Service (</w:t>
+      </w:r>
+      <w:proofErr w:type="spellStart"/>
+      <w:r>
+        <w:t>IaaS</w:t>
+      </w:r>
+      <w:proofErr w:type="spellEnd"/>
+      <w:r>
+        <w:t>) – virtual machines</w:t>
+      </w:r>
+    </w:p>
+    <w:p>
+      <w:pPr>
+        <w:pStyle w:val="ListParagraph"/>
+        <w:numPr>
+          <w:ilvl w:val="0"/>
+          <w:numId w:val="1"/>
+        </w:numPr>
+      </w:pPr>
+      <w:r>
+        <w:t>Platform as a Service (</w:t>
+      </w:r>
+      <w:proofErr w:type="spellStart"/>
+      <w:r>
+        <w:t>PaaS</w:t>
+      </w:r>
+      <w:proofErr w:type="spellEnd"/>
+      <w:r>
+        <w:t>) ready to use platform that provide application hosting that can be cloned and scaled automatically</w:t>
       </w:r>
     </w:p>
     <w:p>
@@ -542,8 +579,21 @@
           <w:numId w:val="1"/>
         </w:numPr>
       </w:pPr>
-      <w:r>
-        <w:t>PaaS sollutions for your application:</w:t>
+      <w:proofErr w:type="spellStart"/>
+      <w:r>
+        <w:t>PaaS</w:t>
+      </w:r>
+      <w:proofErr w:type="spellEnd"/>
+      <w:r>
+        <w:t xml:space="preserve"> </w:t>
+      </w:r>
+      <w:proofErr w:type="spellStart"/>
+      <w:r>
+        <w:t>sollutions</w:t>
+      </w:r>
+      <w:proofErr w:type="spellEnd"/>
+      <w:r>
+        <w:t xml:space="preserve"> for your application:</w:t>
       </w:r>
     </w:p>
     <w:p>
@@ -591,7 +641,15 @@
         </w:numPr>
       </w:pPr>
       <w:r>
-        <w:t>Cloud services host applicationson role:</w:t>
+        <w:t xml:space="preserve">Cloud services host </w:t>
+      </w:r>
+      <w:proofErr w:type="spellStart"/>
+      <w:r>
+        <w:t>applicationson</w:t>
+      </w:r>
+      <w:proofErr w:type="spellEnd"/>
+      <w:r>
+        <w:t xml:space="preserve"> role:</w:t>
       </w:r>
     </w:p>
     <w:p>
@@ -615,8 +673,13 @@
         </w:numPr>
       </w:pPr>
       <w:r>
-        <w:t>Worker role – host for any type of process, services, background processing etc</w:t>
-      </w:r>
+        <w:t xml:space="preserve">Worker role – host for any type of process, services, background processing </w:t>
+      </w:r>
+      <w:proofErr w:type="spellStart"/>
+      <w:r>
+        <w:t>etc</w:t>
+      </w:r>
+      <w:proofErr w:type="spellEnd"/>
     </w:p>
     <w:p>
       <w:pPr>
@@ -809,45 +872,53 @@
           <w:numId w:val="1"/>
         </w:numPr>
       </w:pPr>
+      <w:proofErr w:type="spellStart"/>
       <w:r>
         <w:t>System.Data.SqlClient</w:t>
       </w:r>
-    </w:p>
-    <w:p>
-      <w:pPr>
-        <w:pStyle w:val="ListParagraph"/>
-        <w:numPr>
-          <w:ilvl w:val="0"/>
-          <w:numId w:val="1"/>
-        </w:numPr>
-      </w:pPr>
+      <w:proofErr w:type="spellEnd"/>
+    </w:p>
+    <w:p>
+      <w:pPr>
+        <w:pStyle w:val="ListParagraph"/>
+        <w:numPr>
+          <w:ilvl w:val="0"/>
+          <w:numId w:val="1"/>
+        </w:numPr>
+      </w:pPr>
+      <w:proofErr w:type="spellStart"/>
       <w:r>
         <w:t>System.Data.OleDb</w:t>
       </w:r>
-    </w:p>
-    <w:p>
-      <w:pPr>
-        <w:pStyle w:val="ListParagraph"/>
-        <w:numPr>
-          <w:ilvl w:val="0"/>
-          <w:numId w:val="1"/>
-        </w:numPr>
-      </w:pPr>
+      <w:proofErr w:type="spellEnd"/>
+    </w:p>
+    <w:p>
+      <w:pPr>
+        <w:pStyle w:val="ListParagraph"/>
+        <w:numPr>
+          <w:ilvl w:val="0"/>
+          <w:numId w:val="1"/>
+        </w:numPr>
+      </w:pPr>
+      <w:proofErr w:type="spellStart"/>
       <w:r>
         <w:t>System.Data.Odbc</w:t>
       </w:r>
-    </w:p>
-    <w:p>
-      <w:pPr>
-        <w:pStyle w:val="ListParagraph"/>
-        <w:numPr>
-          <w:ilvl w:val="0"/>
-          <w:numId w:val="1"/>
-        </w:numPr>
-      </w:pPr>
+      <w:proofErr w:type="spellEnd"/>
+    </w:p>
+    <w:p>
+      <w:pPr>
+        <w:pStyle w:val="ListParagraph"/>
+        <w:numPr>
+          <w:ilvl w:val="0"/>
+          <w:numId w:val="1"/>
+        </w:numPr>
+      </w:pPr>
+      <w:proofErr w:type="spellStart"/>
       <w:r>
         <w:t>System.Data.OracleClient</w:t>
       </w:r>
+      <w:proofErr w:type="spellEnd"/>
     </w:p>
     <w:p>
       <w:r>
@@ -863,61 +934,119 @@
         </w:numPr>
       </w:pPr>
       <w:r>
-        <w:t>Connection – IDbConnection</w:t>
-      </w:r>
-    </w:p>
-    <w:p>
-      <w:pPr>
-        <w:pStyle w:val="ListParagraph"/>
-        <w:numPr>
-          <w:ilvl w:val="0"/>
-          <w:numId w:val="1"/>
-        </w:numPr>
-      </w:pPr>
-      <w:r>
-        <w:t>Command – IdbCommand</w:t>
-      </w:r>
-    </w:p>
-    <w:p>
-      <w:pPr>
-        <w:pStyle w:val="ListParagraph"/>
-        <w:numPr>
-          <w:ilvl w:val="0"/>
-          <w:numId w:val="1"/>
-        </w:numPr>
-      </w:pPr>
-      <w:r>
-        <w:t>DataReader – IdataReader</w:t>
-      </w:r>
-    </w:p>
-    <w:p>
-      <w:pPr>
-        <w:pStyle w:val="ListParagraph"/>
-        <w:numPr>
-          <w:ilvl w:val="0"/>
-          <w:numId w:val="1"/>
-        </w:numPr>
-      </w:pPr>
-      <w:r>
-        <w:t>DataAdapter – IdataAdapter</w:t>
-      </w:r>
-    </w:p>
-    <w:p>
-      <w:pPr>
-        <w:pStyle w:val="ListParagraph"/>
-        <w:numPr>
-          <w:ilvl w:val="0"/>
-          <w:numId w:val="1"/>
-        </w:numPr>
-      </w:pPr>
+        <w:t xml:space="preserve">Connection – </w:t>
+      </w:r>
+      <w:proofErr w:type="spellStart"/>
+      <w:r>
+        <w:t>IDbConnection</w:t>
+      </w:r>
+      <w:proofErr w:type="spellEnd"/>
+    </w:p>
+    <w:p>
+      <w:pPr>
+        <w:pStyle w:val="ListParagraph"/>
+        <w:numPr>
+          <w:ilvl w:val="0"/>
+          <w:numId w:val="1"/>
+        </w:numPr>
+      </w:pPr>
+      <w:r>
+        <w:t xml:space="preserve">Command – </w:t>
+      </w:r>
+      <w:proofErr w:type="spellStart"/>
+      <w:r>
+        <w:t>IdbCommand</w:t>
+      </w:r>
+      <w:proofErr w:type="spellEnd"/>
+    </w:p>
+    <w:p>
+      <w:pPr>
+        <w:pStyle w:val="ListParagraph"/>
+        <w:numPr>
+          <w:ilvl w:val="0"/>
+          <w:numId w:val="1"/>
+        </w:numPr>
+      </w:pPr>
+      <w:proofErr w:type="spellStart"/>
+      <w:r>
+        <w:t>DataReader</w:t>
+      </w:r>
+      <w:proofErr w:type="spellEnd"/>
+      <w:r>
+        <w:t xml:space="preserve"> – </w:t>
+      </w:r>
+      <w:proofErr w:type="spellStart"/>
+      <w:r>
+        <w:t>IdataReader</w:t>
+      </w:r>
+      <w:proofErr w:type="spellEnd"/>
+    </w:p>
+    <w:p>
+      <w:pPr>
+        <w:pStyle w:val="ListParagraph"/>
+        <w:numPr>
+          <w:ilvl w:val="0"/>
+          <w:numId w:val="1"/>
+        </w:numPr>
+      </w:pPr>
+      <w:proofErr w:type="spellStart"/>
+      <w:r>
+        <w:t>DataAdapter</w:t>
+      </w:r>
+      <w:proofErr w:type="spellEnd"/>
+      <w:r>
+        <w:t xml:space="preserve"> – </w:t>
+      </w:r>
+      <w:proofErr w:type="spellStart"/>
+      <w:r>
+        <w:t>IdataAdapter</w:t>
+      </w:r>
+      <w:proofErr w:type="spellEnd"/>
+    </w:p>
+    <w:p>
+      <w:pPr>
+        <w:pStyle w:val="ListParagraph"/>
+        <w:numPr>
+          <w:ilvl w:val="0"/>
+          <w:numId w:val="1"/>
+        </w:numPr>
+      </w:pPr>
+      <w:proofErr w:type="spellStart"/>
       <w:r>
         <w:t>DataSet</w:t>
       </w:r>
-    </w:p>
-    <w:p>
-      <w:r>
-        <w:t>Can access async via ExecuteXXAsync Methods and DbConnection.OpenAsync.</w:t>
-      </w:r>
+      <w:proofErr w:type="spellEnd"/>
+    </w:p>
+    <w:p>
+      <w:proofErr w:type="gramStart"/>
+      <w:r>
+        <w:t xml:space="preserve">Can access </w:t>
+      </w:r>
+      <w:proofErr w:type="spellStart"/>
+      <w:r>
+        <w:t>async</w:t>
+      </w:r>
+      <w:proofErr w:type="spellEnd"/>
+      <w:r>
+        <w:t xml:space="preserve"> via </w:t>
+      </w:r>
+      <w:proofErr w:type="spellStart"/>
+      <w:r>
+        <w:t>ExecuteXXAsync</w:t>
+      </w:r>
+      <w:proofErr w:type="spellEnd"/>
+      <w:r>
+        <w:t xml:space="preserve"> Methods and </w:t>
+      </w:r>
+      <w:proofErr w:type="spellStart"/>
+      <w:r>
+        <w:t>DbConnection.OpenAsync</w:t>
+      </w:r>
+      <w:proofErr w:type="spellEnd"/>
+      <w:r>
+        <w:t>.</w:t>
+      </w:r>
+      <w:proofErr w:type="gramEnd"/>
     </w:p>
     <w:p>
       <w:pPr>
@@ -960,26 +1089,86 @@
       <w:pPr>
         <w:pStyle w:val="Heading3"/>
       </w:pPr>
-      <w:r>
-        <w:t xml:space="preserve">Creating a DB Context.  </w:t>
-      </w:r>
-    </w:p>
-    <w:p>
-      <w:r>
-        <w:t>DbContext is a wrapper around ObjectContext.  Create a class that devives from DbContext, property of type DbSet&lt;T&gt; for each entity type that is mapped to your database schema.</w:t>
+      <w:proofErr w:type="gramStart"/>
+      <w:r>
+        <w:t>Creating a DB Context.</w:t>
+      </w:r>
+      <w:proofErr w:type="gramEnd"/>
+      <w:r>
+        <w:t xml:space="preserve">  </w:t>
+      </w:r>
+    </w:p>
+    <w:p>
+      <w:proofErr w:type="spellStart"/>
+      <w:r>
+        <w:t>DbContext</w:t>
+      </w:r>
+      <w:proofErr w:type="spellEnd"/>
+      <w:r>
+        <w:t xml:space="preserve"> is a wrapper around </w:t>
+      </w:r>
+      <w:proofErr w:type="spellStart"/>
+      <w:r>
+        <w:t>ObjectContext</w:t>
+      </w:r>
+      <w:proofErr w:type="spellEnd"/>
+      <w:r>
+        <w:t xml:space="preserve">.  Create a class that </w:t>
+      </w:r>
+      <w:proofErr w:type="spellStart"/>
+      <w:r>
+        <w:t>devives</w:t>
+      </w:r>
+      <w:proofErr w:type="spellEnd"/>
+      <w:r>
+        <w:t xml:space="preserve"> from </w:t>
+      </w:r>
+      <w:proofErr w:type="spellStart"/>
+      <w:r>
+        <w:t>DbContext</w:t>
+      </w:r>
+      <w:proofErr w:type="spellEnd"/>
+      <w:r>
+        <w:t xml:space="preserve">, property of type </w:t>
+      </w:r>
+      <w:proofErr w:type="spellStart"/>
+      <w:r>
+        <w:t>DbSet</w:t>
+      </w:r>
+      <w:proofErr w:type="spellEnd"/>
+      <w:r>
+        <w:t>&lt;T&gt; for each entity type that is mapped to your database schema.</w:t>
       </w:r>
     </w:p>
     <w:p>
       <w:pPr>
         <w:pStyle w:val="Heading3"/>
       </w:pPr>
+      <w:proofErr w:type="gramStart"/>
       <w:r>
         <w:t>Creating the database if it does not exist.</w:t>
       </w:r>
-    </w:p>
-    <w:p>
-      <w:r>
-        <w:t>When the DbContext is initialised, it detects if the target database already exists.  If not you can create it using the CreateDatabaseIfNotExists&lt;T&gt; generic class.</w:t>
+      <w:proofErr w:type="gramEnd"/>
+    </w:p>
+    <w:p>
+      <w:r>
+        <w:t xml:space="preserve">When the </w:t>
+      </w:r>
+      <w:proofErr w:type="spellStart"/>
+      <w:r>
+        <w:t>DbContext</w:t>
+      </w:r>
+      <w:proofErr w:type="spellEnd"/>
+      <w:r>
+        <w:t xml:space="preserve"> is initialised, it detects if the target database already exists.  If not you can create it using the </w:t>
+      </w:r>
+      <w:proofErr w:type="spellStart"/>
+      <w:r>
+        <w:t>CreateDatabaseIfNotExists</w:t>
+      </w:r>
+      <w:proofErr w:type="spellEnd"/>
+      <w:r>
+        <w:t>&lt;T&gt; generic class.</w:t>
       </w:r>
     </w:p>
     <w:p>
@@ -992,7 +1181,15 @@
     </w:p>
     <w:p>
       <w:r>
-        <w:t xml:space="preserve">If the database was created by DbContext and you change something in domain model classes, EF will not update the database automatically.  </w:t>
+        <w:t xml:space="preserve">If the database was created by </w:t>
+      </w:r>
+      <w:proofErr w:type="spellStart"/>
+      <w:r>
+        <w:t>DbContext</w:t>
+      </w:r>
+      <w:proofErr w:type="spellEnd"/>
+      <w:r>
+        <w:t xml:space="preserve"> and you change something in domain model classes, EF will not update the database automatically.  </w:t>
       </w:r>
     </w:p>
     <w:p>
@@ -1063,9 +1260,11 @@
       </w:r>
     </w:p>
     <w:p>
+      <w:proofErr w:type="gramStart"/>
       <w:r>
         <w:t>E.g.</w:t>
       </w:r>
+      <w:proofErr w:type="gramEnd"/>
     </w:p>
     <w:p>
       <w:r>
@@ -1102,7 +1301,15 @@
     </w:p>
     <w:p>
       <w:r>
-        <w:t>(has a discriminator field)</w:t>
+        <w:t>(</w:t>
+      </w:r>
+      <w:proofErr w:type="gramStart"/>
+      <w:r>
+        <w:t>has</w:t>
+      </w:r>
+      <w:proofErr w:type="gramEnd"/>
+      <w:r>
+        <w:t xml:space="preserve"> a discriminator field)</w:t>
       </w:r>
     </w:p>
     <w:p/>
@@ -1134,7 +1341,23 @@
     </w:p>
     <w:p>
       <w:r>
-        <w:t xml:space="preserve">Can override the OnModelCreating method or use a class derived from EntityTypeConfiguration&lt;T&gt; </w:t>
+        <w:t xml:space="preserve">Can override the </w:t>
+      </w:r>
+      <w:proofErr w:type="spellStart"/>
+      <w:r>
+        <w:t>OnModelCreating</w:t>
+      </w:r>
+      <w:proofErr w:type="spellEnd"/>
+      <w:r>
+        <w:t xml:space="preserve"> method or use a class derived from </w:t>
+      </w:r>
+      <w:proofErr w:type="spellStart"/>
+      <w:r>
+        <w:t>EntityTypeConfiguration</w:t>
+      </w:r>
+      <w:proofErr w:type="spellEnd"/>
+      <w:r>
+        <w:t xml:space="preserve">&lt;T&gt; </w:t>
       </w:r>
     </w:p>
     <w:p>
@@ -1171,25 +1394,72 @@
       </w:r>
     </w:p>
     <w:p>
-      <w:r>
-        <w:t xml:space="preserve">E.g. </w:t>
-      </w:r>
-    </w:p>
-    <w:p>
-      <w:r>
-        <w:t>var studentsQuery = from s in context.Students</w:t>
-      </w:r>
+      <w:proofErr w:type="gramStart"/>
+      <w:r>
+        <w:t>E.g.</w:t>
+      </w:r>
+      <w:proofErr w:type="gramEnd"/>
+      <w:r>
+        <w:t xml:space="preserve"> </w:t>
+      </w:r>
+    </w:p>
+    <w:p>
+      <w:proofErr w:type="spellStart"/>
+      <w:proofErr w:type="gramStart"/>
+      <w:r>
+        <w:t>var</w:t>
+      </w:r>
+      <w:proofErr w:type="spellEnd"/>
+      <w:proofErr w:type="gramEnd"/>
+      <w:r>
+        <w:t xml:space="preserve"> </w:t>
+      </w:r>
+      <w:proofErr w:type="spellStart"/>
+      <w:r>
+        <w:t>studentsQuery</w:t>
+      </w:r>
+      <w:proofErr w:type="spellEnd"/>
+      <w:r>
+        <w:t xml:space="preserve"> = from s in </w:t>
+      </w:r>
+      <w:proofErr w:type="spellStart"/>
+      <w:r>
+        <w:t>context.Students</w:t>
+      </w:r>
+      <w:proofErr w:type="spellEnd"/>
     </w:p>
     <w:p>
       <w:r>
         <w:tab/>
-        <w:t xml:space="preserve">where s.Name.ToLower().Contains(“a”) </w:t>
+      </w:r>
+      <w:proofErr w:type="gramStart"/>
+      <w:r>
+        <w:t>where</w:t>
+      </w:r>
+      <w:proofErr w:type="gramEnd"/>
+      <w:r>
+        <w:t xml:space="preserve"> </w:t>
+      </w:r>
+      <w:proofErr w:type="spellStart"/>
+      <w:r>
+        <w:t>s.Name.ToLower</w:t>
+      </w:r>
+      <w:proofErr w:type="spellEnd"/>
+      <w:r>
+        <w:t xml:space="preserve">().Contains(“a”) </w:t>
       </w:r>
     </w:p>
     <w:p>
       <w:r>
         <w:tab/>
-        <w:t>select s;</w:t>
+      </w:r>
+      <w:proofErr w:type="gramStart"/>
+      <w:r>
+        <w:t>select</w:t>
+      </w:r>
+      <w:proofErr w:type="gramEnd"/>
+      <w:r>
+        <w:t xml:space="preserve"> s;</w:t>
       </w:r>
     </w:p>
     <w:p/>
@@ -1210,18 +1480,85 @@
       </w:r>
     </w:p>
     <w:p>
-      <w:r>
-        <w:t>var eSql = “SELECT VALUE prod FROM STORECONTEXT.Product AS prod ORDER BY prod.productName”;</w:t>
-      </w:r>
-    </w:p>
-    <w:p>
-      <w:r>
-        <w:t>var query = objectContext.CreateQuery&lt;Product&gt;(eSql);</w:t>
-      </w:r>
-    </w:p>
-    <w:p>
-      <w:r>
-        <w:t>List&lt;Product&gt; products = query.ToList();</w:t>
+      <w:proofErr w:type="spellStart"/>
+      <w:proofErr w:type="gramStart"/>
+      <w:r>
+        <w:t>var</w:t>
+      </w:r>
+      <w:proofErr w:type="spellEnd"/>
+      <w:proofErr w:type="gramEnd"/>
+      <w:r>
+        <w:t xml:space="preserve"> </w:t>
+      </w:r>
+      <w:proofErr w:type="spellStart"/>
+      <w:r>
+        <w:t>eSql</w:t>
+      </w:r>
+      <w:proofErr w:type="spellEnd"/>
+      <w:r>
+        <w:t xml:space="preserve"> = “SELECT VALUE prod FROM </w:t>
+      </w:r>
+      <w:proofErr w:type="spellStart"/>
+      <w:r>
+        <w:t>STORECONTEXT.Product</w:t>
+      </w:r>
+      <w:proofErr w:type="spellEnd"/>
+      <w:r>
+        <w:t xml:space="preserve"> AS prod ORDER BY </w:t>
+      </w:r>
+      <w:proofErr w:type="spellStart"/>
+      <w:r>
+        <w:t>prod.productName</w:t>
+      </w:r>
+      <w:proofErr w:type="spellEnd"/>
+      <w:r>
+        <w:t>”;</w:t>
+      </w:r>
+    </w:p>
+    <w:p>
+      <w:proofErr w:type="spellStart"/>
+      <w:proofErr w:type="gramStart"/>
+      <w:r>
+        <w:t>var</w:t>
+      </w:r>
+      <w:proofErr w:type="spellEnd"/>
+      <w:proofErr w:type="gramEnd"/>
+      <w:r>
+        <w:t xml:space="preserve"> query = </w:t>
+      </w:r>
+      <w:proofErr w:type="spellStart"/>
+      <w:r>
+        <w:t>objectContext.CreateQuery</w:t>
+      </w:r>
+      <w:proofErr w:type="spellEnd"/>
+      <w:r>
+        <w:t>&lt;Product&gt;(</w:t>
+      </w:r>
+      <w:proofErr w:type="spellStart"/>
+      <w:r>
+        <w:t>eSql</w:t>
+      </w:r>
+      <w:proofErr w:type="spellEnd"/>
+      <w:r>
+        <w:t>);</w:t>
+      </w:r>
+    </w:p>
+    <w:p>
+      <w:r>
+        <w:t xml:space="preserve">List&lt;Product&gt; products = </w:t>
+      </w:r>
+      <w:proofErr w:type="spellStart"/>
+      <w:proofErr w:type="gramStart"/>
+      <w:r>
+        <w:t>query.ToList</w:t>
+      </w:r>
+      <w:proofErr w:type="spellEnd"/>
+      <w:r>
+        <w:t>(</w:t>
+      </w:r>
+      <w:proofErr w:type="gramEnd"/>
+      <w:r>
+        <w:t>);</w:t>
       </w:r>
     </w:p>
     <w:p>
@@ -1233,13 +1570,49 @@
       </w:r>
     </w:p>
     <w:p>
-      <w:r>
-        <w:t>string sql = “select * from Products where Price &gt; 5000”;</w:t>
-      </w:r>
-    </w:p>
-    <w:p>
-      <w:r>
-        <w:t>var products = context.ExecuteStoreQuery&lt;Product?(sql);</w:t>
+      <w:proofErr w:type="gramStart"/>
+      <w:r>
+        <w:t>string</w:t>
+      </w:r>
+      <w:proofErr w:type="gramEnd"/>
+      <w:r>
+        <w:t xml:space="preserve"> </w:t>
+      </w:r>
+      <w:proofErr w:type="spellStart"/>
+      <w:r>
+        <w:t>sql</w:t>
+      </w:r>
+      <w:proofErr w:type="spellEnd"/>
+      <w:r>
+        <w:t xml:space="preserve"> = “select * from Products where Price &gt; 5000”;</w:t>
+      </w:r>
+    </w:p>
+    <w:p>
+      <w:proofErr w:type="spellStart"/>
+      <w:proofErr w:type="gramStart"/>
+      <w:r>
+        <w:t>var</w:t>
+      </w:r>
+      <w:proofErr w:type="spellEnd"/>
+      <w:proofErr w:type="gramEnd"/>
+      <w:r>
+        <w:t xml:space="preserve"> products = </w:t>
+      </w:r>
+      <w:proofErr w:type="spellStart"/>
+      <w:r>
+        <w:t>context.ExecuteStoreQuery</w:t>
+      </w:r>
+      <w:proofErr w:type="spellEnd"/>
+      <w:r>
+        <w:t>&lt;Product?(</w:t>
+      </w:r>
+      <w:proofErr w:type="spellStart"/>
+      <w:r>
+        <w:t>sql</w:t>
+      </w:r>
+      <w:proofErr w:type="spellEnd"/>
+      <w:r>
+        <w:t>);</w:t>
       </w:r>
     </w:p>
     <w:p>
@@ -1248,8 +1621,26 @@
       </w:r>
     </w:p>
     <w:p>
-      <w:r>
-        <w:t>Context.Database.ExecuteSqlComment(“update …etc”);</w:t>
+      <w:proofErr w:type="spellStart"/>
+      <w:proofErr w:type="gramStart"/>
+      <w:r>
+        <w:t>Context.Database.ExecuteSqlComment</w:t>
+      </w:r>
+      <w:proofErr w:type="spellEnd"/>
+      <w:r>
+        <w:t>(</w:t>
+      </w:r>
+      <w:proofErr w:type="gramEnd"/>
+      <w:r>
+        <w:t>“update …</w:t>
+      </w:r>
+      <w:proofErr w:type="spellStart"/>
+      <w:r>
+        <w:t>etc</w:t>
+      </w:r>
+      <w:proofErr w:type="spellEnd"/>
+      <w:r>
+        <w:t>”);</w:t>
       </w:r>
     </w:p>
     <w:p>
@@ -1262,22 +1653,54 @@
     </w:p>
     <w:p>
       <w:r>
-        <w:t>Lazy loading and eager loading refer to the number of round trips EF makes to  load data from the database.</w:t>
-      </w:r>
-    </w:p>
-    <w:p>
-      <w:r>
-        <w:t>When using lazy loading on the top level of the data is returned and nested levels are retrieved on demanded, e.g. Students.Courses – the courses will not be fetched.</w:t>
-      </w:r>
-    </w:p>
-    <w:p>
-      <w:r>
-        <w:t>When using egar leading EF returns the entire dataset.</w:t>
-      </w:r>
-    </w:p>
-    <w:p>
-      <w:r>
-        <w:t xml:space="preserve">When issuing a query , call the </w:t>
+        <w:t xml:space="preserve">Lazy loading and eager loading refer to the number of round trips EF makes </w:t>
+      </w:r>
+      <w:proofErr w:type="gramStart"/>
+      <w:r>
+        <w:t>to  load</w:t>
+      </w:r>
+      <w:proofErr w:type="gramEnd"/>
+      <w:r>
+        <w:t xml:space="preserve"> data from the database.</w:t>
+      </w:r>
+    </w:p>
+    <w:p>
+      <w:r>
+        <w:t xml:space="preserve">When using lazy loading on the top level of the data is returned and nested levels are retrieved on demanded, e.g. </w:t>
+      </w:r>
+      <w:proofErr w:type="spellStart"/>
+      <w:r>
+        <w:t>Students.Courses</w:t>
+      </w:r>
+      <w:proofErr w:type="spellEnd"/>
+      <w:r>
+        <w:t xml:space="preserve"> – the courses will not be fetched.</w:t>
+      </w:r>
+    </w:p>
+    <w:p>
+      <w:r>
+        <w:t xml:space="preserve">When using </w:t>
+      </w:r>
+      <w:proofErr w:type="spellStart"/>
+      <w:r>
+        <w:t>egar</w:t>
+      </w:r>
+      <w:proofErr w:type="spellEnd"/>
+      <w:r>
+        <w:t xml:space="preserve"> leading EF returns the entire dataset.</w:t>
+      </w:r>
+    </w:p>
+    <w:p>
+      <w:r>
+        <w:t xml:space="preserve">When issuing a </w:t>
+      </w:r>
+      <w:proofErr w:type="gramStart"/>
+      <w:r>
+        <w:t>query ,</w:t>
+      </w:r>
+      <w:proofErr w:type="gramEnd"/>
+      <w:r>
+        <w:t xml:space="preserve"> call the </w:t>
       </w:r>
       <w:r>
         <w:rPr>
@@ -1311,7 +1734,23 @@
     </w:p>
     <w:p>
       <w:r>
-        <w:t>EF can track domain objects that you retrieve from the database, and we you call SaveChanges on the DbContext object it can update the database with changes.  The state of the entity is recorded:</w:t>
+        <w:t xml:space="preserve">EF can track domain objects that you retrieve from the database, and we you call </w:t>
+      </w:r>
+      <w:proofErr w:type="spellStart"/>
+      <w:r>
+        <w:t>SaveChanges</w:t>
+      </w:r>
+      <w:proofErr w:type="spellEnd"/>
+      <w:r>
+        <w:t xml:space="preserve"> on the </w:t>
+      </w:r>
+      <w:proofErr w:type="spellStart"/>
+      <w:r>
+        <w:t>DbContext</w:t>
+      </w:r>
+      <w:proofErr w:type="spellEnd"/>
+      <w:r>
+        <w:t xml:space="preserve"> object it can update the database with changes.  The state of the entity is recorded:</w:t>
       </w:r>
     </w:p>
     <w:p>
@@ -1471,9 +1910,11 @@
       </w:r>
     </w:p>
     <w:p>
+      <w:proofErr w:type="gramStart"/>
       <w:r>
         <w:t>Sent by the client to the server.</w:t>
       </w:r>
+      <w:proofErr w:type="gramEnd"/>
     </w:p>
     <w:p>
       <w:r>
@@ -1488,8 +1929,21 @@
           <w:numId w:val="1"/>
         </w:numPr>
       </w:pPr>
-      <w:r>
-        <w:t>HttpMethod (GET, POST etc)</w:t>
+      <w:proofErr w:type="spellStart"/>
+      <w:r>
+        <w:t>HttpMethod</w:t>
+      </w:r>
+      <w:proofErr w:type="spellEnd"/>
+      <w:r>
+        <w:t xml:space="preserve"> (GET, POST </w:t>
+      </w:r>
+      <w:proofErr w:type="spellStart"/>
+      <w:r>
+        <w:t>etc</w:t>
+      </w:r>
+      <w:proofErr w:type="spellEnd"/>
+      <w:r>
+        <w:t>)</w:t>
       </w:r>
     </w:p>
     <w:p>
@@ -1526,7 +1980,15 @@
     </w:p>
     <w:p>
       <w:r>
-        <w:t>Headers exist in both request and response messages, some readers are ised exclusively by one of them.  E.g. Accept header used state the type of response the client would prefer to receive (content negotiation).</w:t>
+        <w:t xml:space="preserve">Headers exist in both request and response messages, some readers are </w:t>
+      </w:r>
+      <w:proofErr w:type="spellStart"/>
+      <w:r>
+        <w:t>ised</w:t>
+      </w:r>
+      <w:proofErr w:type="spellEnd"/>
+      <w:r>
+        <w:t xml:space="preserve"> exclusively by one of them.  E.g. Accept header used state the type of response the client would prefer to receive (content negotiation).</w:t>
       </w:r>
     </w:p>
     <w:p>
@@ -1751,12 +2213,14 @@
       </w:r>
     </w:p>
     <w:p>
+      <w:proofErr w:type="gramStart"/>
       <w:r>
         <w:t>Representational</w:t>
       </w:r>
       <w:r>
         <w:t xml:space="preserve"> State Transfer.</w:t>
       </w:r>
+      <w:proofErr w:type="gramEnd"/>
     </w:p>
     <w:p>
       <w:r>
@@ -1795,12 +2259,14 @@
       <w:r>
         <w:t xml:space="preserve">When WCF came in .Net 3.0 it was SOAP only.  As Http services increased, .Net 3.5 added support for Http using the </w:t>
       </w:r>
+      <w:proofErr w:type="spellStart"/>
       <w:r>
         <w:rPr>
           <w:b/>
         </w:rPr>
         <w:t>WebHttpBinding</w:t>
       </w:r>
+      <w:proofErr w:type="spellEnd"/>
       <w:r>
         <w:t>.</w:t>
       </w:r>
@@ -1809,12 +2275,14 @@
       <w:r>
         <w:t xml:space="preserve">In 2009 MS released the WCF REST starter kit.  This added </w:t>
       </w:r>
+      <w:proofErr w:type="spellStart"/>
       <w:r>
         <w:rPr>
           <w:b/>
         </w:rPr>
         <w:t>WebServiceHost</w:t>
       </w:r>
+      <w:proofErr w:type="spellEnd"/>
       <w:r>
         <w:t xml:space="preserve"> for hosting HTTP-based service.</w:t>
       </w:r>
@@ -1882,16 +2350,39 @@
     </w:p>
     <w:p>
       <w:r>
-        <w:t>ASP.Net WebAPI routes are defined using the MapHttpRoute extension method e.g.</w:t>
+        <w:t xml:space="preserve">ASP.Net </w:t>
+      </w:r>
+      <w:proofErr w:type="spellStart"/>
+      <w:r>
+        <w:t>WebAPI</w:t>
+      </w:r>
+      <w:proofErr w:type="spellEnd"/>
+      <w:r>
+        <w:t xml:space="preserve"> routes are defined using the </w:t>
+      </w:r>
+      <w:proofErr w:type="spellStart"/>
+      <w:r>
+        <w:t>MapHttpRoute</w:t>
+      </w:r>
+      <w:proofErr w:type="spellEnd"/>
+      <w:r>
+        <w:t xml:space="preserve"> extension method e.g.</w:t>
       </w:r>
     </w:p>
     <w:p>
       <w:pPr>
         <w:pStyle w:val="NoSpacing"/>
       </w:pPr>
-      <w:r>
-        <w:t>MapHttpRoute(</w:t>
-      </w:r>
+      <w:proofErr w:type="spellStart"/>
+      <w:proofErr w:type="gramStart"/>
+      <w:r>
+        <w:t>MapHttpRoute</w:t>
+      </w:r>
+      <w:proofErr w:type="spellEnd"/>
+      <w:r>
+        <w:t>(</w:t>
+      </w:r>
+      <w:proofErr w:type="gramEnd"/>
     </w:p>
     <w:p>
       <w:pPr>
@@ -1899,7 +2390,22 @@
       </w:pPr>
       <w:r>
         <w:tab/>
-        <w:t>name: “DefaultApi”,</w:t>
+      </w:r>
+      <w:proofErr w:type="gramStart"/>
+      <w:r>
+        <w:t>name</w:t>
+      </w:r>
+      <w:proofErr w:type="gramEnd"/>
+      <w:r>
+        <w:t>: “</w:t>
+      </w:r>
+      <w:proofErr w:type="spellStart"/>
+      <w:r>
+        <w:t>DefaultApi</w:t>
+      </w:r>
+      <w:proofErr w:type="spellEnd"/>
+      <w:r>
+        <w:t>”,</w:t>
       </w:r>
     </w:p>
     <w:p>
@@ -1908,7 +2414,24 @@
       </w:pPr>
       <w:r>
         <w:tab/>
-        <w:t>routeTemplate: “api/{controller}/{id}”m</w:t>
+      </w:r>
+      <w:proofErr w:type="spellStart"/>
+      <w:proofErr w:type="gramStart"/>
+      <w:r>
+        <w:t>routeTemplate</w:t>
+      </w:r>
+      <w:proofErr w:type="spellEnd"/>
+      <w:proofErr w:type="gramEnd"/>
+      <w:r>
+        <w:t>: “</w:t>
+      </w:r>
+      <w:proofErr w:type="spellStart"/>
+      <w:r>
+        <w:t>api</w:t>
+      </w:r>
+      <w:proofErr w:type="spellEnd"/>
+      <w:r>
+        <w:t>/{controller}/{id}”m</w:t>
       </w:r>
     </w:p>
     <w:p>
@@ -1916,8 +2439,29 @@
         <w:pStyle w:val="NoSpacing"/>
         <w:ind w:firstLine="720"/>
       </w:pPr>
-      <w:r>
-        <w:t>defaults: new { ud = RouteParameter.Optional }</w:t>
+      <w:proofErr w:type="gramStart"/>
+      <w:r>
+        <w:t>defaults</w:t>
+      </w:r>
+      <w:proofErr w:type="gramEnd"/>
+      <w:r>
+        <w:t xml:space="preserve">: new { </w:t>
+      </w:r>
+      <w:proofErr w:type="spellStart"/>
+      <w:r>
+        <w:t>ud</w:t>
+      </w:r>
+      <w:proofErr w:type="spellEnd"/>
+      <w:r>
+        <w:t xml:space="preserve"> = </w:t>
+      </w:r>
+      <w:proofErr w:type="spellStart"/>
+      <w:r>
+        <w:t>RouteParameter.Optional</w:t>
+      </w:r>
+      <w:proofErr w:type="spellEnd"/>
+      <w:r>
+        <w:t xml:space="preserve"> }</w:t>
       </w:r>
     </w:p>
     <w:p>
@@ -1939,8 +2483,13 @@
         <w:pStyle w:val="Heading3"/>
       </w:pPr>
       <w:r>
-        <w:t>Responsibilities for ApiController</w:t>
-      </w:r>
+        <w:t xml:space="preserve">Responsibilities for </w:t>
+      </w:r>
+      <w:proofErr w:type="spellStart"/>
+      <w:r>
+        <w:t>ApiController</w:t>
+      </w:r>
+      <w:proofErr w:type="spellEnd"/>
     </w:p>
     <w:p>
       <w:pPr>
@@ -1957,7 +2506,15 @@
         <w:t>Action Selection</w:t>
       </w:r>
       <w:r>
-        <w:t xml:space="preserve"> – the ApiController class is responsible for calling the Action Selector that executes the action method.</w:t>
+        <w:t xml:space="preserve"> – the </w:t>
+      </w:r>
+      <w:proofErr w:type="spellStart"/>
+      <w:r>
+        <w:t>ApiController</w:t>
+      </w:r>
+      <w:proofErr w:type="spellEnd"/>
+      <w:r>
+        <w:t xml:space="preserve"> class is responsible for calling the Action Selector that executes the action method.</w:t>
       </w:r>
     </w:p>
     <w:p>
@@ -1980,12 +2537,25 @@
         <w:pStyle w:val="Heading3"/>
       </w:pPr>
       <w:r>
-        <w:t>The HttpRequestMessageClass</w:t>
-      </w:r>
-    </w:p>
-    <w:p>
-      <w:r>
-        <w:t>ASP.Net Web API uses the HttpRequestMessage class to represent incoming HTTP message requests</w:t>
+        <w:t xml:space="preserve">The </w:t>
+      </w:r>
+      <w:proofErr w:type="spellStart"/>
+      <w:r>
+        <w:t>HttpRequestMessageClass</w:t>
+      </w:r>
+      <w:proofErr w:type="spellEnd"/>
+    </w:p>
+    <w:p>
+      <w:r>
+        <w:t xml:space="preserve">ASP.Net Web API uses the </w:t>
+      </w:r>
+      <w:proofErr w:type="spellStart"/>
+      <w:r>
+        <w:t>HttpRequestMessage</w:t>
+      </w:r>
+      <w:proofErr w:type="spellEnd"/>
+      <w:r>
+        <w:t xml:space="preserve"> class to represent incoming HTTP message requests</w:t>
       </w:r>
     </w:p>
     <w:p>
@@ -1993,13 +2563,23 @@
         <w:pStyle w:val="Heading3"/>
       </w:pPr>
       <w:r>
-        <w:t>The HttpResponseMessgeClass</w:t>
-      </w:r>
-    </w:p>
-    <w:p>
-      <w:r>
-        <w:t>In order to control the HTTP response, you must create an action with HttpResponseMessage</w:t>
-      </w:r>
+        <w:t xml:space="preserve">The </w:t>
+      </w:r>
+      <w:proofErr w:type="spellStart"/>
+      <w:r>
+        <w:t>HttpResponseMessgeClass</w:t>
+      </w:r>
+      <w:proofErr w:type="spellEnd"/>
+    </w:p>
+    <w:p>
+      <w:r>
+        <w:t xml:space="preserve">In order to control the HTTP response, you must create an action with </w:t>
+      </w:r>
+      <w:proofErr w:type="spellStart"/>
+      <w:r>
+        <w:t>HttpResponseMessage</w:t>
+      </w:r>
+      <w:proofErr w:type="spellEnd"/>
     </w:p>
     <w:p/>
     <w:p>
@@ -2078,21 +2658,25 @@
       <w:r>
         <w:t xml:space="preserve">Hosting layer communicates with infrastructure and creates the </w:t>
       </w:r>
+      <w:proofErr w:type="spellStart"/>
       <w:r>
         <w:rPr>
           <w:b/>
         </w:rPr>
         <w:t>HttpRequestMessage</w:t>
       </w:r>
+      <w:proofErr w:type="spellEnd"/>
       <w:r>
         <w:t xml:space="preserve"> and covering the </w:t>
       </w:r>
+      <w:proofErr w:type="spellStart"/>
       <w:r>
         <w:rPr>
           <w:b/>
         </w:rPr>
         <w:t>HttpResponseMessage</w:t>
       </w:r>
+      <w:proofErr w:type="spellEnd"/>
       <w:r>
         <w:t>.</w:t>
       </w:r>
@@ -2130,23 +2714,47 @@
       </w:r>
     </w:p>
     <w:p>
-      <w:r>
-        <w:t>Are chained to each other to form a pipeline.  Each receives a HttpRequestMesssage object and performs some processing before passing to next handler in the pipeline.</w:t>
+      <w:proofErr w:type="gramStart"/>
+      <w:r>
+        <w:t>Are chained to each other to form a pipeline.</w:t>
+      </w:r>
+      <w:proofErr w:type="gramEnd"/>
+      <w:r>
+        <w:t xml:space="preserve">  Each receives </w:t>
+      </w:r>
+      <w:proofErr w:type="gramStart"/>
+      <w:r>
+        <w:t>a</w:t>
+      </w:r>
+      <w:proofErr w:type="gramEnd"/>
+      <w:r>
+        <w:t xml:space="preserve"> </w:t>
+      </w:r>
+      <w:proofErr w:type="spellStart"/>
+      <w:r>
+        <w:t>HttpRequestMesssage</w:t>
+      </w:r>
+      <w:proofErr w:type="spellEnd"/>
+      <w:r>
+        <w:t xml:space="preserve"> object and performs some processing before passing to next handler in the pipeline.</w:t>
       </w:r>
     </w:p>
     <w:p>
       <w:r>
         <w:t xml:space="preserve">After the hosting later creates the </w:t>
       </w:r>
+      <w:proofErr w:type="spellStart"/>
       <w:r>
         <w:rPr>
           <w:b/>
         </w:rPr>
         <w:t>HttpRequestMessage</w:t>
       </w:r>
+      <w:proofErr w:type="spellEnd"/>
       <w:r>
         <w:t xml:space="preserve"> it creates a new instance of </w:t>
       </w:r>
+      <w:proofErr w:type="spellStart"/>
       <w:r>
         <w:rPr>
           <w:b/>
@@ -2159,6 +2767,7 @@
         </w:rPr>
         <w:t>Server</w:t>
       </w:r>
+      <w:proofErr w:type="spellEnd"/>
       <w:r>
         <w:rPr>
           <w:b/>
@@ -2166,7 +2775,15 @@
         <w:t xml:space="preserve"> –</w:t>
       </w:r>
       <w:r>
-        <w:t xml:space="preserve"> a message handler.  When this is intalized it creates a handle of message handlers, in order:</w:t>
+        <w:t xml:space="preserve"> a message handler.  When this is </w:t>
+      </w:r>
+      <w:proofErr w:type="spellStart"/>
+      <w:r>
+        <w:t>intalized</w:t>
+      </w:r>
+      <w:proofErr w:type="spellEnd"/>
+      <w:r>
+        <w:t xml:space="preserve"> it creates a handle of message handlers, in order:</w:t>
       </w:r>
     </w:p>
     <w:p>
@@ -2195,45 +2812,53 @@
           <w:numId w:val="1"/>
         </w:numPr>
       </w:pPr>
+      <w:proofErr w:type="spellStart"/>
       <w:r>
         <w:rPr>
           <w:b/>
         </w:rPr>
         <w:t>HttpRoutingDispatcher</w:t>
       </w:r>
+      <w:proofErr w:type="spellEnd"/>
       <w:r>
         <w:t xml:space="preserve"> – finds the route that matches the </w:t>
       </w:r>
+      <w:proofErr w:type="spellStart"/>
       <w:r>
         <w:rPr>
           <w:b/>
         </w:rPr>
         <w:t>HttpRequestMessage</w:t>
       </w:r>
-    </w:p>
-    <w:p>
-      <w:pPr>
-        <w:pStyle w:val="ListParagraph"/>
-        <w:numPr>
-          <w:ilvl w:val="0"/>
-          <w:numId w:val="1"/>
-        </w:numPr>
-      </w:pPr>
+      <w:proofErr w:type="spellEnd"/>
+    </w:p>
+    <w:p>
+      <w:pPr>
+        <w:pStyle w:val="ListParagraph"/>
+        <w:numPr>
+          <w:ilvl w:val="0"/>
+          <w:numId w:val="1"/>
+        </w:numPr>
+      </w:pPr>
+      <w:proofErr w:type="spellStart"/>
       <w:r>
         <w:rPr>
           <w:b/>
         </w:rPr>
         <w:t>HttpControllerDispatcher</w:t>
       </w:r>
+      <w:proofErr w:type="spellEnd"/>
       <w:r>
         <w:t xml:space="preserve"> – selects and creates the controller, then calls </w:t>
       </w:r>
+      <w:proofErr w:type="spellStart"/>
       <w:r>
         <w:rPr>
           <w:b/>
         </w:rPr>
         <w:t>ExecuteAsync</w:t>
       </w:r>
+      <w:proofErr w:type="spellEnd"/>
       <w:r>
         <w:t xml:space="preserve"> on the controller</w:t>
       </w:r>
@@ -2250,12 +2875,14 @@
       <w:r>
         <w:t xml:space="preserve">When </w:t>
       </w:r>
+      <w:proofErr w:type="spellStart"/>
       <w:r>
         <w:rPr>
           <w:b/>
         </w:rPr>
         <w:t>ExecuteAsync</w:t>
       </w:r>
+      <w:proofErr w:type="spellEnd"/>
       <w:r>
         <w:t xml:space="preserve"> method is called it should result in processing of a request and returning a response.</w:t>
       </w:r>
@@ -2339,12 +2966,14 @@
           <w:numId w:val="1"/>
         </w:numPr>
       </w:pPr>
+      <w:proofErr w:type="spellStart"/>
       <w:r>
         <w:rPr>
           <w:b/>
         </w:rPr>
         <w:t>HttpActionBinding</w:t>
       </w:r>
+      <w:proofErr w:type="spellEnd"/>
       <w:r>
         <w:t xml:space="preserve"> – performs parameter binding and is executed after the authorization filters</w:t>
       </w:r>
@@ -2357,12 +2986,14 @@
           <w:numId w:val="1"/>
         </w:numPr>
       </w:pPr>
+      <w:proofErr w:type="spellStart"/>
       <w:r>
         <w:rPr>
           <w:b/>
         </w:rPr>
         <w:t>ApiControllerActionInvoker</w:t>
       </w:r>
+      <w:proofErr w:type="spellEnd"/>
     </w:p>
     <w:p>
       <w:pPr>
@@ -2374,7 +3005,15 @@
         <w:pStyle w:val="Heading3"/>
       </w:pPr>
       <w:r>
-        <w:t>The DelegatingHandler Class</w:t>
+        <w:t xml:space="preserve">The </w:t>
+      </w:r>
+      <w:proofErr w:type="spellStart"/>
+      <w:r>
+        <w:t>DelegatingHandler</w:t>
+      </w:r>
+      <w:proofErr w:type="spellEnd"/>
+      <w:r>
+        <w:t xml:space="preserve"> Class</w:t>
       </w:r>
     </w:p>
     <w:p>
@@ -2386,30 +3025,53 @@
       <w:r>
         <w:t xml:space="preserve">The main method for message handlers is the </w:t>
       </w:r>
+      <w:proofErr w:type="spellStart"/>
       <w:r>
         <w:rPr>
           <w:b/>
         </w:rPr>
         <w:t>SendAsync</w:t>
       </w:r>
+      <w:proofErr w:type="spellEnd"/>
       <w:r>
         <w:t xml:space="preserve"> method, which receives a </w:t>
       </w:r>
-      <w:r>
-        <w:rPr>
-          <w:b/>
-        </w:rPr>
-        <w:t xml:space="preserve">HttoRequestMessage </w:t>
-      </w:r>
-      <w:r>
-        <w:t xml:space="preserve"> and returns a </w:t>
-      </w:r>
-      <w:r>
-        <w:rPr>
-          <w:b/>
-        </w:rPr>
-        <w:t>Task&lt;HttpResponseMessage</w:t>
-      </w:r>
+      <w:proofErr w:type="spellStart"/>
+      <w:proofErr w:type="gramStart"/>
+      <w:r>
+        <w:rPr>
+          <w:b/>
+        </w:rPr>
+        <w:t>HttoRequestMessage</w:t>
+      </w:r>
+      <w:proofErr w:type="spellEnd"/>
+      <w:r>
+        <w:rPr>
+          <w:b/>
+        </w:rPr>
+        <w:t xml:space="preserve"> </w:t>
+      </w:r>
+      <w:r>
+        <w:t xml:space="preserve"> and</w:t>
+      </w:r>
+      <w:proofErr w:type="gramEnd"/>
+      <w:r>
+        <w:t xml:space="preserve"> returns a </w:t>
+      </w:r>
+      <w:r>
+        <w:rPr>
+          <w:b/>
+        </w:rPr>
+        <w:t>Task&lt;</w:t>
+      </w:r>
+      <w:proofErr w:type="spellStart"/>
+      <w:r>
+        <w:rPr>
+          <w:b/>
+        </w:rPr>
+        <w:t>HttpResponseMessage</w:t>
+      </w:r>
+      <w:proofErr w:type="spellEnd"/>
       <w:r>
         <w:rPr>
           <w:sz w:val="24"/>
@@ -2430,6 +3092,7 @@
         <w:lastRenderedPageBreak/>
         <w:t xml:space="preserve">Web API also providers the </w:t>
       </w:r>
+      <w:proofErr w:type="spellStart"/>
       <w:r>
         <w:rPr>
           <w:b/>
@@ -2437,12 +3100,14 @@
         </w:rPr>
         <w:t>DelegatingHanlder</w:t>
       </w:r>
+      <w:proofErr w:type="spellEnd"/>
       <w:r>
         <w:rPr>
           <w:sz w:val="24"/>
         </w:rPr>
         <w:t xml:space="preserve"> class a base class for message handlers that include a property called </w:t>
       </w:r>
+      <w:proofErr w:type="spellStart"/>
       <w:r>
         <w:rPr>
           <w:b/>
@@ -2450,12 +3115,14 @@
         </w:rPr>
         <w:t>InnerHandler</w:t>
       </w:r>
+      <w:proofErr w:type="spellEnd"/>
       <w:r>
         <w:rPr>
           <w:sz w:val="24"/>
         </w:rPr>
         <w:t xml:space="preserve"> and an implementation of the </w:t>
       </w:r>
+      <w:proofErr w:type="spellStart"/>
       <w:r>
         <w:rPr>
           <w:b/>
@@ -2463,6 +3130,7 @@
         </w:rPr>
         <w:t>SendAsync</w:t>
       </w:r>
+      <w:proofErr w:type="spellEnd"/>
       <w:r>
         <w:rPr>
           <w:sz w:val="24"/>
@@ -2486,22 +3154,29 @@
       <w:pPr>
         <w:pStyle w:val="Heading2"/>
       </w:pPr>
-      <w:r>
-        <w:t>Async Actions</w:t>
-      </w:r>
-    </w:p>
-    <w:p>
-      <w:pPr>
-        <w:rPr>
-          <w:sz w:val="24"/>
-        </w:rPr>
-      </w:pPr>
+      <w:proofErr w:type="spellStart"/>
+      <w:r>
+        <w:t>Async</w:t>
+      </w:r>
+      <w:proofErr w:type="spellEnd"/>
+      <w:r>
+        <w:t xml:space="preserve"> Actions</w:t>
+      </w:r>
+    </w:p>
+    <w:p>
+      <w:pPr>
+        <w:rPr>
+          <w:sz w:val="24"/>
+        </w:rPr>
+      </w:pPr>
+      <w:proofErr w:type="gramStart"/>
       <w:r>
         <w:rPr>
           <w:sz w:val="24"/>
         </w:rPr>
         <w:t>E.g.</w:t>
       </w:r>
+      <w:proofErr w:type="gramEnd"/>
     </w:p>
     <w:p>
       <w:pPr>
@@ -2520,8 +3195,21 @@
       <w:pPr>
         <w:pStyle w:val="NoSpacing"/>
       </w:pPr>
-      <w:r>
-        <w:t>public async Task&lt;string&gt; Get()</w:t>
+      <w:proofErr w:type="gramStart"/>
+      <w:r>
+        <w:t>public</w:t>
+      </w:r>
+      <w:proofErr w:type="gramEnd"/>
+      <w:r>
+        <w:t xml:space="preserve"> </w:t>
+      </w:r>
+      <w:proofErr w:type="spellStart"/>
+      <w:r>
+        <w:t>async</w:t>
+      </w:r>
+      <w:proofErr w:type="spellEnd"/>
+      <w:r>
+        <w:t xml:space="preserve"> Task&lt;string&gt; Get()</w:t>
       </w:r>
     </w:p>
     <w:p>
@@ -2538,7 +3226,24 @@
       </w:pPr>
       <w:r>
         <w:tab/>
-        <w:t>var client = new HttpClient();</w:t>
+      </w:r>
+      <w:proofErr w:type="spellStart"/>
+      <w:proofErr w:type="gramStart"/>
+      <w:r>
+        <w:t>var</w:t>
+      </w:r>
+      <w:proofErr w:type="spellEnd"/>
+      <w:proofErr w:type="gramEnd"/>
+      <w:r>
+        <w:t xml:space="preserve"> client = new </w:t>
+      </w:r>
+      <w:proofErr w:type="spellStart"/>
+      <w:r>
+        <w:t>HttpClient</w:t>
+      </w:r>
+      <w:proofErr w:type="spellEnd"/>
+      <w:r>
+        <w:t>();</w:t>
       </w:r>
     </w:p>
     <w:p>
@@ -2547,7 +3252,24 @@
       </w:pPr>
       <w:r>
         <w:tab/>
-        <w:t>var response = await client.GetAync(“</w:t>
+      </w:r>
+      <w:proofErr w:type="spellStart"/>
+      <w:proofErr w:type="gramStart"/>
+      <w:r>
+        <w:t>var</w:t>
+      </w:r>
+      <w:proofErr w:type="spellEnd"/>
+      <w:proofErr w:type="gramEnd"/>
+      <w:r>
+        <w:t xml:space="preserve"> response = await </w:t>
+      </w:r>
+      <w:proofErr w:type="spellStart"/>
+      <w:r>
+        <w:t>client.GetAync</w:t>
+      </w:r>
+      <w:proofErr w:type="spellEnd"/>
+      <w:r>
+        <w:t>(“</w:t>
       </w:r>
       <w:hyperlink r:id="rId6" w:history="1">
         <w:r>
@@ -2568,7 +3290,22 @@
       </w:pPr>
       <w:r>
         <w:tab/>
-        <w:t>return await response.Content.ReadAsStringAsync();</w:t>
+      </w:r>
+      <w:proofErr w:type="gramStart"/>
+      <w:r>
+        <w:t>return</w:t>
+      </w:r>
+      <w:proofErr w:type="gramEnd"/>
+      <w:r>
+        <w:t xml:space="preserve"> await </w:t>
+      </w:r>
+      <w:proofErr w:type="spellStart"/>
+      <w:r>
+        <w:t>response.Content.ReadAsStringAsync</w:t>
+      </w:r>
+      <w:proofErr w:type="spellEnd"/>
+      <w:r>
+        <w:t>();</w:t>
       </w:r>
     </w:p>
     <w:p>
@@ -2606,6 +3343,7 @@
         </w:rPr>
         <w:t xml:space="preserve">Web API supports content negotiating using media type formatters, derived from </w:t>
       </w:r>
+      <w:proofErr w:type="spellStart"/>
       <w:r>
         <w:rPr>
           <w:b/>
@@ -2613,12 +3351,14 @@
         </w:rPr>
         <w:t>MediaTypeFormatter</w:t>
       </w:r>
+      <w:proofErr w:type="spellEnd"/>
       <w:r>
         <w:rPr>
           <w:sz w:val="24"/>
         </w:rPr>
         <w:t xml:space="preserve"> base class.  Each has a property called </w:t>
       </w:r>
+      <w:proofErr w:type="spellStart"/>
       <w:r>
         <w:rPr>
           <w:b/>
@@ -2626,6 +3366,7 @@
         </w:rPr>
         <w:t>SupportedMediaTypes</w:t>
       </w:r>
+      <w:proofErr w:type="spellEnd"/>
       <w:r>
         <w:rPr>
           <w:sz w:val="24"/>
@@ -2637,9 +3378,27 @@
       <w:pPr>
         <w:pStyle w:val="NoSpacing"/>
       </w:pPr>
-      <w:r>
-        <w:t>public class CsvFormatter : MediaTypeFormatter</w:t>
-      </w:r>
+      <w:proofErr w:type="gramStart"/>
+      <w:r>
+        <w:t>public</w:t>
+      </w:r>
+      <w:proofErr w:type="gramEnd"/>
+      <w:r>
+        <w:t xml:space="preserve"> class </w:t>
+      </w:r>
+      <w:proofErr w:type="spellStart"/>
+      <w:r>
+        <w:t>CsvFormatter</w:t>
+      </w:r>
+      <w:proofErr w:type="spellEnd"/>
+      <w:r>
+        <w:t xml:space="preserve"> : </w:t>
+      </w:r>
+      <w:proofErr w:type="spellStart"/>
+      <w:r>
+        <w:t>MediaTypeFormatter</w:t>
+      </w:r>
+      <w:proofErr w:type="spellEnd"/>
     </w:p>
     <w:p>
       <w:pPr>
@@ -2655,7 +3414,22 @@
       </w:pPr>
       <w:r>
         <w:tab/>
-        <w:t>public CsvFormatter()</w:t>
+      </w:r>
+      <w:proofErr w:type="gramStart"/>
+      <w:r>
+        <w:t>public</w:t>
+      </w:r>
+      <w:proofErr w:type="gramEnd"/>
+      <w:r>
+        <w:t xml:space="preserve"> </w:t>
+      </w:r>
+      <w:proofErr w:type="spellStart"/>
+      <w:r>
+        <w:t>CsvFormatter</w:t>
+      </w:r>
+      <w:proofErr w:type="spellEnd"/>
+      <w:r>
+        <w:t>()</w:t>
       </w:r>
     </w:p>
     <w:p>
@@ -2676,7 +3450,27 @@
       </w:r>
       <w:r>
         <w:tab/>
-        <w:t>this.SupportedMediaTypes.Add(new MEdiaTypeHeaderValue(“text/csv”));</w:t>
+      </w:r>
+      <w:proofErr w:type="spellStart"/>
+      <w:proofErr w:type="gramStart"/>
+      <w:r>
+        <w:t>this.SupportedMediaTypes.Add</w:t>
+      </w:r>
+      <w:proofErr w:type="spellEnd"/>
+      <w:r>
+        <w:t>(</w:t>
+      </w:r>
+      <w:proofErr w:type="gramEnd"/>
+      <w:r>
+        <w:t xml:space="preserve">new </w:t>
+      </w:r>
+      <w:proofErr w:type="spellStart"/>
+      <w:r>
+        <w:t>MEdiaTypeHeaderValue</w:t>
+      </w:r>
+      <w:proofErr w:type="spellEnd"/>
+      <w:r>
+        <w:t>(“text/csv”));</w:t>
       </w:r>
     </w:p>
     <w:p>
@@ -2715,19 +3509,37 @@
         </w:rPr>
         <w:t xml:space="preserve">You can implement the process of reading or writing the data using </w:t>
       </w:r>
-      <w:r>
-        <w:rPr>
-          <w:b/>
-          <w:sz w:val="24"/>
-        </w:rPr>
-        <w:t xml:space="preserve">ReadFromSTreamAsync </w:t>
-      </w:r>
-      <w:r>
-        <w:rPr>
-          <w:sz w:val="24"/>
-        </w:rPr>
-        <w:t xml:space="preserve"> and </w:t>
-      </w:r>
+      <w:proofErr w:type="spellStart"/>
+      <w:proofErr w:type="gramStart"/>
+      <w:r>
+        <w:rPr>
+          <w:b/>
+          <w:sz w:val="24"/>
+        </w:rPr>
+        <w:t>ReadFromSTreamAsync</w:t>
+      </w:r>
+      <w:proofErr w:type="spellEnd"/>
+      <w:r>
+        <w:rPr>
+          <w:b/>
+          <w:sz w:val="24"/>
+        </w:rPr>
+        <w:t xml:space="preserve"> </w:t>
+      </w:r>
+      <w:r>
+        <w:rPr>
+          <w:sz w:val="24"/>
+        </w:rPr>
+        <w:t xml:space="preserve"> and</w:t>
+      </w:r>
+      <w:proofErr w:type="gramEnd"/>
+      <w:r>
+        <w:rPr>
+          <w:sz w:val="24"/>
+        </w:rPr>
+        <w:t xml:space="preserve"> </w:t>
+      </w:r>
+      <w:proofErr w:type="spellStart"/>
       <w:r>
         <w:rPr>
           <w:b/>
@@ -2735,6 +3547,7 @@
         </w:rPr>
         <w:t>WriteToStreamAsync</w:t>
       </w:r>
+      <w:proofErr w:type="spellEnd"/>
       <w:r>
         <w:rPr>
           <w:b/>
@@ -2767,7 +3580,23 @@
     </w:p>
     <w:p>
       <w:r>
-        <w:t>The OData Protocol is an HTTP-based data access protocol created by Microsoft.  OData is designed for querying and updating data by using web technology such as HTTP and AtomPub.  It is a RESTful implementation based on feeds.</w:t>
+        <w:t xml:space="preserve">The OData Protocol is an HTTP-based data access protocol created by Microsoft.  OData is designed for querying and updating data by using web technology such as HTTP and </w:t>
+      </w:r>
+      <w:proofErr w:type="spellStart"/>
+      <w:r>
+        <w:t>AtomPub</w:t>
+      </w:r>
+      <w:proofErr w:type="spellEnd"/>
+      <w:r>
+        <w:t xml:space="preserve">.  It is a </w:t>
+      </w:r>
+      <w:proofErr w:type="spellStart"/>
+      <w:r>
+        <w:t>RESTful</w:t>
+      </w:r>
+      <w:proofErr w:type="spellEnd"/>
+      <w:r>
+        <w:t xml:space="preserve"> implementation based on feeds.</w:t>
       </w:r>
     </w:p>
     <w:p>
@@ -2798,8 +3627,16 @@
         <w:rPr>
           <w:b/>
         </w:rPr>
-        <w:t>$oderby</w:t>
-      </w:r>
+        <w:t>$</w:t>
+      </w:r>
+      <w:proofErr w:type="spellStart"/>
+      <w:r>
+        <w:rPr>
+          <w:b/>
+        </w:rPr>
+        <w:t>oderby</w:t>
+      </w:r>
+      <w:proofErr w:type="spellEnd"/>
     </w:p>
     <w:p>
       <w:pPr>
@@ -2865,7 +3702,31 @@
     </w:p>
     <w:p>
       <w:r>
-        <w:t>Web API supports OData Query String options using queryable actions that return IQueryable&lt;T&gt; and have the [Queryable] attribute.</w:t>
+        <w:t xml:space="preserve">Web API supports OData Query String options using </w:t>
+      </w:r>
+      <w:proofErr w:type="spellStart"/>
+      <w:r>
+        <w:t>queryable</w:t>
+      </w:r>
+      <w:proofErr w:type="spellEnd"/>
+      <w:r>
+        <w:t xml:space="preserve"> actions that return </w:t>
+      </w:r>
+      <w:proofErr w:type="spellStart"/>
+      <w:r>
+        <w:t>IQueryable</w:t>
+      </w:r>
+      <w:proofErr w:type="spellEnd"/>
+      <w:r>
+        <w:t>&lt;T&gt; and have the [</w:t>
+      </w:r>
+      <w:proofErr w:type="spellStart"/>
+      <w:r>
+        <w:t>Queryable</w:t>
+      </w:r>
+      <w:proofErr w:type="spellEnd"/>
+      <w:r>
+        <w:t>] attribute.</w:t>
       </w:r>
     </w:p>
     <w:p>
@@ -2880,12 +3741,14 @@
       <w:r>
         <w:t xml:space="preserve">To deal with OData formatting Web API introduces the </w:t>
       </w:r>
+      <w:proofErr w:type="spellStart"/>
       <w:r>
         <w:rPr>
           <w:b/>
         </w:rPr>
         <w:t>ODataController</w:t>
       </w:r>
+      <w:proofErr w:type="spellEnd"/>
       <w:r>
         <w:t xml:space="preserve"> base class.</w:t>
       </w:r>
@@ -2894,14 +3757,52 @@
       <w:r>
         <w:t xml:space="preserve">Can also derive from </w:t>
       </w:r>
-      <w:r>
-        <w:rPr>
-          <w:b/>
-        </w:rPr>
-        <w:t>EntitySetController&lt;TEntity, TKey</w:t>
-      </w:r>
-      <w:r>
-        <w:t>&gt; which providers virtual methods you can override.</w:t>
+      <w:proofErr w:type="spellStart"/>
+      <w:r>
+        <w:rPr>
+          <w:b/>
+        </w:rPr>
+        <w:t>EntitySetController</w:t>
+      </w:r>
+      <w:proofErr w:type="spellEnd"/>
+      <w:r>
+        <w:rPr>
+          <w:b/>
+        </w:rPr>
+        <w:t>&lt;</w:t>
+      </w:r>
+      <w:proofErr w:type="spellStart"/>
+      <w:r>
+        <w:rPr>
+          <w:b/>
+        </w:rPr>
+        <w:t>TEntity</w:t>
+      </w:r>
+      <w:proofErr w:type="spellEnd"/>
+      <w:r>
+        <w:rPr>
+          <w:b/>
+        </w:rPr>
+        <w:t xml:space="preserve">, </w:t>
+      </w:r>
+      <w:proofErr w:type="spellStart"/>
+      <w:r>
+        <w:rPr>
+          <w:b/>
+        </w:rPr>
+        <w:t>TKey</w:t>
+      </w:r>
+      <w:proofErr w:type="spellEnd"/>
+      <w:r>
+        <w:t xml:space="preserve">&gt; which </w:t>
+      </w:r>
+      <w:proofErr w:type="gramStart"/>
+      <w:r>
+        <w:t>providers</w:t>
+      </w:r>
+      <w:proofErr w:type="gramEnd"/>
+      <w:r>
+        <w:t xml:space="preserve"> virtual methods you can override.</w:t>
       </w:r>
     </w:p>
     <w:p>
@@ -2916,21 +3817,25 @@
       <w:r>
         <w:t xml:space="preserve">OData exposes the structure of its data model using a service metadata document, which is XML based.  Web API needs an instance of an entity data model class implementing the </w:t>
       </w:r>
+      <w:proofErr w:type="spellStart"/>
       <w:r>
         <w:rPr>
           <w:b/>
         </w:rPr>
         <w:t>IEdmModel</w:t>
       </w:r>
+      <w:proofErr w:type="spellEnd"/>
       <w:r>
         <w:t xml:space="preserve"> interface.  You can use the </w:t>
       </w:r>
+      <w:proofErr w:type="spellStart"/>
       <w:r>
         <w:rPr>
           <w:b/>
         </w:rPr>
         <w:t>ODataConventionModelBuilderclass</w:t>
       </w:r>
+      <w:proofErr w:type="spellEnd"/>
       <w:r>
         <w:t>:</w:t>
       </w:r>
@@ -2940,8 +3845,34 @@
         <w:pStyle w:val="NoSpacing"/>
         <w:ind w:left="720"/>
       </w:pPr>
-      <w:r>
-        <w:t>ODataConventionModelBuilder modelBuilder = new ODataConventionModelBuilder();</w:t>
+      <w:proofErr w:type="spellStart"/>
+      <w:r>
+        <w:t>ODataConventionModelBuilder</w:t>
+      </w:r>
+      <w:proofErr w:type="spellEnd"/>
+      <w:r>
+        <w:t xml:space="preserve"> </w:t>
+      </w:r>
+      <w:proofErr w:type="spellStart"/>
+      <w:r>
+        <w:t>modelBuilder</w:t>
+      </w:r>
+      <w:proofErr w:type="spellEnd"/>
+      <w:r>
+        <w:t xml:space="preserve"> = new </w:t>
+      </w:r>
+      <w:proofErr w:type="spellStart"/>
+      <w:proofErr w:type="gramStart"/>
+      <w:r>
+        <w:t>ODataConventionModelBuilder</w:t>
+      </w:r>
+      <w:proofErr w:type="spellEnd"/>
+      <w:r>
+        <w:t>(</w:t>
+      </w:r>
+      <w:proofErr w:type="gramEnd"/>
+      <w:r>
+        <w:t>);</w:t>
       </w:r>
     </w:p>
     <w:p>
@@ -2949,8 +3880,21 @@
         <w:pStyle w:val="NoSpacing"/>
         <w:ind w:left="720"/>
       </w:pPr>
-      <w:r>
-        <w:t>modelBuilder.EntitySet&lt;Flights&gt;(“Flights”);</w:t>
+      <w:proofErr w:type="spellStart"/>
+      <w:r>
+        <w:t>modelBuilder.EntitySet</w:t>
+      </w:r>
+      <w:proofErr w:type="spellEnd"/>
+      <w:r>
+        <w:t>&lt;Flights</w:t>
+      </w:r>
+      <w:proofErr w:type="gramStart"/>
+      <w:r>
+        <w:t>&gt;(</w:t>
+      </w:r>
+      <w:proofErr w:type="gramEnd"/>
+      <w:r>
+        <w:t>“Flights”);</w:t>
       </w:r>
     </w:p>
     <w:p>
@@ -2958,8 +3902,26 @@
         <w:pStyle w:val="NoSpacing"/>
         <w:ind w:left="720"/>
       </w:pPr>
-      <w:r>
-        <w:t>IEdmModel = modelBuilder.GetEdmModel();</w:t>
+      <w:proofErr w:type="spellStart"/>
+      <w:r>
+        <w:t>IEdmModel</w:t>
+      </w:r>
+      <w:proofErr w:type="spellEnd"/>
+      <w:r>
+        <w:t xml:space="preserve"> = </w:t>
+      </w:r>
+      <w:proofErr w:type="spellStart"/>
+      <w:proofErr w:type="gramStart"/>
+      <w:r>
+        <w:t>modelBuilder.GetEdmModel</w:t>
+      </w:r>
+      <w:proofErr w:type="spellEnd"/>
+      <w:r>
+        <w:t>(</w:t>
+      </w:r>
+      <w:proofErr w:type="gramEnd"/>
+      <w:r>
+        <w:t>);</w:t>
       </w:r>
     </w:p>
     <w:p/>
@@ -2973,12 +3935,67 @@
     </w:p>
     <w:p>
       <w:r>
-        <w:t>After you have OData controllers and a EDM you need to provide a route using the MapODataRoute extension method:</w:t>
-      </w:r>
-    </w:p>
-    <w:p>
-      <w:r>
-        <w:t>Config.Routes.MapODataRoute(routeName: “OData”, routePrefix: “api/odata”, model: model);</w:t>
+        <w:t xml:space="preserve">After you have OData controllers and </w:t>
+      </w:r>
+      <w:proofErr w:type="gramStart"/>
+      <w:r>
+        <w:t>a</w:t>
+      </w:r>
+      <w:proofErr w:type="gramEnd"/>
+      <w:r>
+        <w:t xml:space="preserve"> EDM you need to provide a route using the </w:t>
+      </w:r>
+      <w:proofErr w:type="spellStart"/>
+      <w:r>
+        <w:t>MapODataRoute</w:t>
+      </w:r>
+      <w:proofErr w:type="spellEnd"/>
+      <w:r>
+        <w:t xml:space="preserve"> extension method:</w:t>
+      </w:r>
+    </w:p>
+    <w:p>
+      <w:proofErr w:type="spellStart"/>
+      <w:proofErr w:type="gramStart"/>
+      <w:r>
+        <w:t>Config.Routes.MapODataRoute</w:t>
+      </w:r>
+      <w:proofErr w:type="spellEnd"/>
+      <w:r>
+        <w:t>(</w:t>
+      </w:r>
+      <w:proofErr w:type="spellStart"/>
+      <w:proofErr w:type="gramEnd"/>
+      <w:r>
+        <w:t>routeName</w:t>
+      </w:r>
+      <w:proofErr w:type="spellEnd"/>
+      <w:r>
+        <w:t xml:space="preserve">: “OData”, </w:t>
+      </w:r>
+      <w:proofErr w:type="spellStart"/>
+      <w:r>
+        <w:t>routePrefix</w:t>
+      </w:r>
+      <w:proofErr w:type="spellEnd"/>
+      <w:r>
+        <w:t>: “</w:t>
+      </w:r>
+      <w:proofErr w:type="spellStart"/>
+      <w:r>
+        <w:t>api</w:t>
+      </w:r>
+      <w:proofErr w:type="spellEnd"/>
+      <w:r>
+        <w:t>/</w:t>
+      </w:r>
+      <w:proofErr w:type="spellStart"/>
+      <w:r>
+        <w:t>odata</w:t>
+      </w:r>
+      <w:proofErr w:type="spellEnd"/>
+      <w:r>
+        <w:t>”, model: model);</w:t>
       </w:r>
     </w:p>
     <w:p>
@@ -2991,7 +4008,15 @@
     </w:p>
     <w:p>
       <w:r>
-        <w:t>Can add a reference and use local classes and linq for querying.  You can use the Container class to consume the service and it exposes properties representing the different feeds:</w:t>
+        <w:t xml:space="preserve">Can add a reference and use local classes and </w:t>
+      </w:r>
+      <w:proofErr w:type="spellStart"/>
+      <w:r>
+        <w:t>linq</w:t>
+      </w:r>
+      <w:proofErr w:type="spellEnd"/>
+      <w:r>
+        <w:t xml:space="preserve"> for querying.  You can use the Container class to consume the service and it exposes properties representing the different feeds:</w:t>
       </w:r>
     </w:p>
     <w:p>
@@ -2999,8 +4024,23 @@
         <w:pStyle w:val="NoSpacing"/>
         <w:ind w:left="720"/>
       </w:pPr>
-      <w:r>
-        <w:t>var container = new OData.Container(new Uri(“</w:t>
+      <w:proofErr w:type="spellStart"/>
+      <w:proofErr w:type="gramStart"/>
+      <w:r>
+        <w:t>var</w:t>
+      </w:r>
+      <w:proofErr w:type="spellEnd"/>
+      <w:proofErr w:type="gramEnd"/>
+      <w:r>
+        <w:t xml:space="preserve"> container = new </w:t>
+      </w:r>
+      <w:proofErr w:type="spellStart"/>
+      <w:r>
+        <w:t>OData.Container</w:t>
+      </w:r>
+      <w:proofErr w:type="spellEnd"/>
+      <w:r>
+        <w:t>(new Uri(“</w:t>
       </w:r>
       <w:hyperlink r:id="rId7" w:history="1">
         <w:r>
@@ -3019,9 +4059,21 @@
         <w:pStyle w:val="NoSpacing"/>
         <w:ind w:left="720"/>
       </w:pPr>
-      <w:r>
-        <w:t>var course = (from c in container.Courses</w:t>
-      </w:r>
+      <w:proofErr w:type="spellStart"/>
+      <w:proofErr w:type="gramStart"/>
+      <w:r>
+        <w:t>var</w:t>
+      </w:r>
+      <w:proofErr w:type="spellEnd"/>
+      <w:proofErr w:type="gramEnd"/>
+      <w:r>
+        <w:t xml:space="preserve"> course = (from c in </w:t>
+      </w:r>
+      <w:proofErr w:type="spellStart"/>
+      <w:r>
+        <w:t>container.Courses</w:t>
+      </w:r>
+      <w:proofErr w:type="spellEnd"/>
     </w:p>
     <w:p>
       <w:pPr>
@@ -3030,7 +4082,22 @@
       </w:pPr>
       <w:r>
         <w:tab/>
-        <w:t>where c.Name == “WCF”</w:t>
+      </w:r>
+      <w:proofErr w:type="gramStart"/>
+      <w:r>
+        <w:t>where</w:t>
+      </w:r>
+      <w:proofErr w:type="gramEnd"/>
+      <w:r>
+        <w:t xml:space="preserve"> </w:t>
+      </w:r>
+      <w:proofErr w:type="spellStart"/>
+      <w:r>
+        <w:t>c.Name</w:t>
+      </w:r>
+      <w:proofErr w:type="spellEnd"/>
+      <w:r>
+        <w:t xml:space="preserve"> == “WCF”</w:t>
       </w:r>
     </w:p>
     <w:p>
@@ -3040,39 +4107,1717 @@
       </w:pPr>
       <w:r>
         <w:tab/>
-        <w:t>select c).FirstOrDefault();</w:t>
+      </w:r>
+      <w:proofErr w:type="gramStart"/>
+      <w:r>
+        <w:t>select</w:t>
+      </w:r>
+      <w:proofErr w:type="gramEnd"/>
+      <w:r>
+        <w:t xml:space="preserve"> c).</w:t>
+      </w:r>
+      <w:proofErr w:type="spellStart"/>
+      <w:r>
+        <w:t>FirstOrDefault</w:t>
+      </w:r>
+      <w:proofErr w:type="spellEnd"/>
+      <w:r>
+        <w:t>();</w:t>
       </w:r>
     </w:p>
     <w:p>
       <w:r>
         <w:br w:type="page"/>
       </w:r>
+    </w:p>
+    <w:p>
+      <w:pPr>
+        <w:pStyle w:val="Heading1"/>
+      </w:pPr>
+      <w:r>
+        <w:lastRenderedPageBreak/>
+        <w:t>5.  Creating WCF Services</w:t>
+      </w:r>
+    </w:p>
+    <w:p/>
+    <w:p>
+      <w:pPr>
+        <w:pStyle w:val="Heading2"/>
+      </w:pPr>
+      <w:r>
+        <w:t>Advantages of Creating Services with WCF</w:t>
+      </w:r>
+    </w:p>
+    <w:p>
+      <w:r>
+        <w:t>SOAP is a protocol spec for exchange of information between peers in a decentralized distributed environment.  SOAP uses XML for its message formatting and usually HTTP for transmission.</w:t>
+      </w:r>
+    </w:p>
+    <w:p>
+      <w:pPr>
+        <w:pStyle w:val="Heading3"/>
+      </w:pPr>
+      <w:r>
+        <w:t>Benefits of SOAP based services</w:t>
+      </w:r>
+    </w:p>
+    <w:p>
+      <w:r>
+        <w:t>SOAP, a standard Remote Procedure Call (RPC) is maintained by the W3C.  Soap is:</w:t>
+      </w:r>
+    </w:p>
+    <w:p>
+      <w:pPr>
+        <w:pStyle w:val="ListParagraph"/>
+        <w:numPr>
+          <w:ilvl w:val="0"/>
+          <w:numId w:val="1"/>
+        </w:numPr>
+      </w:pPr>
+      <w:r>
+        <w:t xml:space="preserve">Lightweight protocol (REST </w:t>
+      </w:r>
+      <w:proofErr w:type="spellStart"/>
+      <w:r>
+        <w:t>lighterweight</w:t>
+      </w:r>
+      <w:proofErr w:type="spellEnd"/>
+      <w:r>
+        <w:t>)</w:t>
+      </w:r>
+    </w:p>
+    <w:p>
+      <w:pPr>
+        <w:pStyle w:val="ListParagraph"/>
+        <w:numPr>
+          <w:ilvl w:val="0"/>
+          <w:numId w:val="1"/>
+        </w:numPr>
+      </w:pPr>
+      <w:r>
+        <w:t>Communication between apps</w:t>
+      </w:r>
+    </w:p>
+    <w:p>
+      <w:pPr>
+        <w:pStyle w:val="ListParagraph"/>
+        <w:numPr>
+          <w:ilvl w:val="0"/>
+          <w:numId w:val="1"/>
+        </w:numPr>
+      </w:pPr>
+      <w:r>
+        <w:t>Designed for HTTP</w:t>
+      </w:r>
+    </w:p>
+    <w:p>
+      <w:pPr>
+        <w:pStyle w:val="ListParagraph"/>
+        <w:numPr>
+          <w:ilvl w:val="0"/>
+          <w:numId w:val="1"/>
+        </w:numPr>
+      </w:pPr>
+      <w:r>
+        <w:t>Any programming language</w:t>
+      </w:r>
+    </w:p>
+    <w:p>
+      <w:pPr>
+        <w:pStyle w:val="ListParagraph"/>
+        <w:numPr>
+          <w:ilvl w:val="0"/>
+          <w:numId w:val="1"/>
+        </w:numPr>
+      </w:pPr>
+      <w:r>
+        <w:t>XML based</w:t>
+      </w:r>
+    </w:p>
+    <w:p>
+      <w:pPr>
+        <w:pStyle w:val="ListParagraph"/>
+        <w:numPr>
+          <w:ilvl w:val="0"/>
+          <w:numId w:val="1"/>
+        </w:numPr>
+      </w:pPr>
+      <w:r>
+        <w:t>Simple and extensible</w:t>
+      </w:r>
+    </w:p>
+    <w:p>
+      <w:pPr>
+        <w:pStyle w:val="ListParagraph"/>
+        <w:numPr>
+          <w:ilvl w:val="0"/>
+          <w:numId w:val="1"/>
+        </w:numPr>
+      </w:pPr>
+      <w:r>
+        <w:rPr>
+          <w:b/>
+        </w:rPr>
+        <w:t>Versatility</w:t>
+      </w:r>
+    </w:p>
+    <w:p>
+      <w:pPr>
+        <w:pStyle w:val="ListParagraph"/>
+        <w:numPr>
+          <w:ilvl w:val="0"/>
+          <w:numId w:val="1"/>
+        </w:numPr>
+      </w:pPr>
+      <w:r>
+        <w:rPr>
+          <w:b/>
+        </w:rPr>
+        <w:t xml:space="preserve">Security – </w:t>
+      </w:r>
+      <w:r>
+        <w:t>firewall/proxy friendly</w:t>
+      </w:r>
+    </w:p>
+    <w:p>
+      <w:pPr>
+        <w:pStyle w:val="Heading3"/>
+      </w:pPr>
+      <w:r>
+        <w:t>WCF Features that are not supported by ASP.Net Web API</w:t>
+      </w:r>
+    </w:p>
+    <w:p>
+      <w:pPr>
+        <w:pStyle w:val="ListParagraph"/>
+        <w:numPr>
+          <w:ilvl w:val="0"/>
+          <w:numId w:val="1"/>
+        </w:numPr>
+      </w:pPr>
+      <w:r>
+        <w:t>One way messaging</w:t>
+      </w:r>
+    </w:p>
+    <w:p>
+      <w:pPr>
+        <w:pStyle w:val="ListParagraph"/>
+        <w:numPr>
+          <w:ilvl w:val="0"/>
+          <w:numId w:val="1"/>
+        </w:numPr>
+      </w:pPr>
+      <w:proofErr w:type="spellStart"/>
+      <w:r>
+        <w:t>Muticast</w:t>
+      </w:r>
+      <w:proofErr w:type="spellEnd"/>
+      <w:r>
+        <w:t xml:space="preserve"> messaging with UDP</w:t>
+      </w:r>
+    </w:p>
+    <w:p>
+      <w:pPr>
+        <w:pStyle w:val="ListParagraph"/>
+        <w:numPr>
+          <w:ilvl w:val="0"/>
+          <w:numId w:val="1"/>
+        </w:numPr>
+      </w:pPr>
+      <w:r>
+        <w:t>In-order delivery of messages</w:t>
+      </w:r>
+    </w:p>
+    <w:p>
+      <w:pPr>
+        <w:pStyle w:val="ListParagraph"/>
+        <w:numPr>
+          <w:ilvl w:val="0"/>
+          <w:numId w:val="1"/>
+        </w:numPr>
+      </w:pPr>
+      <w:r>
+        <w:t>Duplex services (pub-sub)</w:t>
+      </w:r>
+    </w:p>
+    <w:p>
+      <w:pPr>
+        <w:pStyle w:val="ListParagraph"/>
+        <w:numPr>
+          <w:ilvl w:val="0"/>
+          <w:numId w:val="1"/>
+        </w:numPr>
+      </w:pPr>
+      <w:r>
+        <w:t>Using message queues e.g. MSMW</w:t>
+      </w:r>
+    </w:p>
+    <w:p>
+      <w:pPr>
+        <w:pStyle w:val="ListParagraph"/>
+        <w:numPr>
+          <w:ilvl w:val="0"/>
+          <w:numId w:val="1"/>
+        </w:numPr>
+      </w:pPr>
+      <w:r>
+        <w:t>Runtime discovery of services</w:t>
+      </w:r>
+    </w:p>
+    <w:p>
+      <w:pPr>
+        <w:pStyle w:val="ListParagraph"/>
+        <w:numPr>
+          <w:ilvl w:val="0"/>
+          <w:numId w:val="1"/>
+        </w:numPr>
+      </w:pPr>
+      <w:r>
+        <w:t>Content-based message routing</w:t>
+      </w:r>
+    </w:p>
+    <w:p>
+      <w:pPr>
+        <w:pStyle w:val="ListParagraph"/>
+        <w:numPr>
+          <w:ilvl w:val="0"/>
+          <w:numId w:val="1"/>
+        </w:numPr>
+      </w:pPr>
+      <w:r>
+        <w:t>Distributed transactions support</w:t>
+      </w:r>
+    </w:p>
+    <w:p>
+      <w:pPr>
+        <w:pStyle w:val="Heading2"/>
+      </w:pPr>
+      <w:r>
+        <w:t>Creating and Implementing a Contract</w:t>
+      </w:r>
+    </w:p>
+    <w:p>
+      <w:r>
+        <w:t xml:space="preserve">The </w:t>
+      </w:r>
+      <w:r>
+        <w:rPr>
+          <w:b/>
+        </w:rPr>
+        <w:t>service contract</w:t>
+      </w:r>
+      <w:r>
+        <w:t xml:space="preserve"> is one of the fundamentals of WCF, defining operations supported by the service and other aspects such as error handling.</w:t>
+      </w:r>
+    </w:p>
+    <w:p>
+      <w:pPr>
+        <w:pStyle w:val="Heading3"/>
+      </w:pPr>
+      <w:r>
+        <w:t>Creating Service and Data Contracts</w:t>
+      </w:r>
+    </w:p>
+    <w:p>
+      <w:r>
+        <w:t xml:space="preserve">A WCF service contract is a standard interface but a </w:t>
+      </w:r>
+      <w:r>
+        <w:rPr>
+          <w:b/>
+        </w:rPr>
+        <w:t>[</w:t>
+      </w:r>
+      <w:proofErr w:type="spellStart"/>
+      <w:r>
+        <w:rPr>
+          <w:b/>
+        </w:rPr>
+        <w:t>ServiceContract</w:t>
+      </w:r>
+      <w:proofErr w:type="spellEnd"/>
+      <w:r>
+        <w:rPr>
+          <w:b/>
+        </w:rPr>
+        <w:t xml:space="preserve">] </w:t>
+      </w:r>
+      <w:r>
+        <w:t xml:space="preserve">attribute is </w:t>
+      </w:r>
+      <w:proofErr w:type="gramStart"/>
+      <w:r>
+        <w:t>added .</w:t>
+      </w:r>
+      <w:proofErr w:type="gramEnd"/>
+    </w:p>
+    <w:p>
+      <w:r>
+        <w:t xml:space="preserve">The interface methods that are exposed as service operations will each include on </w:t>
+      </w:r>
+      <w:r>
+        <w:rPr>
+          <w:b/>
+        </w:rPr>
+        <w:t>[</w:t>
+      </w:r>
+      <w:proofErr w:type="spellStart"/>
+      <w:r>
+        <w:rPr>
+          <w:b/>
+        </w:rPr>
+        <w:t>OperationContract</w:t>
+      </w:r>
+      <w:proofErr w:type="spellEnd"/>
+      <w:r>
+        <w:rPr>
+          <w:b/>
+        </w:rPr>
+        <w:t>]</w:t>
+      </w:r>
+      <w:r>
+        <w:t xml:space="preserve"> attribute indicating that </w:t>
+      </w:r>
+      <w:proofErr w:type="spellStart"/>
+      <w:r>
+        <w:t>metheod</w:t>
+      </w:r>
+      <w:proofErr w:type="spellEnd"/>
+      <w:r>
+        <w:t xml:space="preserve"> is part of a service contract.</w:t>
+      </w:r>
+      <w:r>
+        <w:t xml:space="preserve">  </w:t>
+      </w:r>
+      <w:proofErr w:type="gramStart"/>
+      <w:r>
+        <w:t xml:space="preserve">In </w:t>
+      </w:r>
+      <w:proofErr w:type="spellStart"/>
+      <w:r>
+        <w:t>System.ServiceModel</w:t>
+      </w:r>
+      <w:proofErr w:type="spellEnd"/>
+      <w:r>
+        <w:t xml:space="preserve"> assembly.</w:t>
+      </w:r>
+      <w:proofErr w:type="gramEnd"/>
+    </w:p>
+    <w:p>
+      <w:r>
+        <w:t xml:space="preserve">Better to apply </w:t>
+      </w:r>
+      <w:r>
+        <w:rPr>
+          <w:b/>
+        </w:rPr>
+        <w:t>[</w:t>
+      </w:r>
+      <w:proofErr w:type="spellStart"/>
+      <w:r>
+        <w:rPr>
+          <w:b/>
+        </w:rPr>
+        <w:t>ServiceContract</w:t>
+      </w:r>
+      <w:proofErr w:type="spellEnd"/>
+      <w:r>
+        <w:rPr>
+          <w:b/>
+        </w:rPr>
+        <w:t>]</w:t>
+      </w:r>
+      <w:r>
+        <w:t xml:space="preserve"> to an interface rather than a class as better </w:t>
+      </w:r>
+      <w:proofErr w:type="spellStart"/>
+      <w:r>
+        <w:t>SoC.</w:t>
+      </w:r>
+      <w:proofErr w:type="spellEnd"/>
+    </w:p>
+    <w:p>
+      <w:r>
+        <w:t xml:space="preserve">The </w:t>
+      </w:r>
+      <w:r>
+        <w:rPr>
+          <w:b/>
+        </w:rPr>
+        <w:t>[</w:t>
+      </w:r>
+      <w:proofErr w:type="spellStart"/>
+      <w:r>
+        <w:rPr>
+          <w:b/>
+        </w:rPr>
+        <w:t>DataContract</w:t>
+      </w:r>
+      <w:proofErr w:type="spellEnd"/>
+      <w:r>
+        <w:rPr>
+          <w:b/>
+        </w:rPr>
+        <w:t>]</w:t>
+      </w:r>
+      <w:r>
+        <w:t xml:space="preserve"> attribute is applied to the class.  The </w:t>
+      </w:r>
+      <w:r>
+        <w:rPr>
+          <w:b/>
+        </w:rPr>
+        <w:t>[</w:t>
+      </w:r>
+      <w:proofErr w:type="spellStart"/>
+      <w:r>
+        <w:rPr>
+          <w:b/>
+        </w:rPr>
+        <w:t>DataMember</w:t>
+      </w:r>
+      <w:proofErr w:type="spellEnd"/>
+      <w:r>
+        <w:rPr>
+          <w:b/>
+        </w:rPr>
+        <w:t>]</w:t>
+      </w:r>
+      <w:r>
+        <w:t xml:space="preserve"> attribute is applied to class properties that will be included in the data contract.  (In </w:t>
+      </w:r>
+      <w:proofErr w:type="spellStart"/>
+      <w:r>
+        <w:t>System.Runtime.Seralization</w:t>
+      </w:r>
+      <w:proofErr w:type="spellEnd"/>
+      <w:r>
+        <w:t xml:space="preserve"> assembly)</w:t>
+      </w:r>
+    </w:p>
+    <w:p>
+      <w:pPr>
+        <w:rPr>
+          <w:sz w:val="24"/>
+        </w:rPr>
+      </w:pPr>
+      <w:proofErr w:type="spellStart"/>
+      <w:r>
+        <w:rPr>
+          <w:sz w:val="24"/>
+        </w:rPr>
+        <w:t>DataContract</w:t>
+      </w:r>
+      <w:proofErr w:type="spellEnd"/>
+      <w:r>
+        <w:rPr>
+          <w:sz w:val="24"/>
+        </w:rPr>
+        <w:t xml:space="preserve"> and </w:t>
+      </w:r>
+      <w:proofErr w:type="spellStart"/>
+      <w:r>
+        <w:rPr>
+          <w:sz w:val="24"/>
+        </w:rPr>
+        <w:t>DataMember</w:t>
+      </w:r>
+      <w:proofErr w:type="spellEnd"/>
+      <w:r>
+        <w:rPr>
+          <w:sz w:val="24"/>
+        </w:rPr>
+        <w:t xml:space="preserve"> attributes are optional, WCF will automatically try to serialize every public property and field it encounters in your class.  Can take an included of exclusive approach – </w:t>
+      </w:r>
+      <w:r>
+        <w:rPr>
+          <w:b/>
+          <w:sz w:val="24"/>
+        </w:rPr>
+        <w:t>[</w:t>
+      </w:r>
+      <w:proofErr w:type="spellStart"/>
+      <w:r>
+        <w:rPr>
+          <w:b/>
+          <w:sz w:val="24"/>
+        </w:rPr>
+        <w:t>IgnoreDataMember</w:t>
+      </w:r>
+      <w:proofErr w:type="spellEnd"/>
+      <w:r>
+        <w:rPr>
+          <w:b/>
+          <w:sz w:val="24"/>
+        </w:rPr>
+        <w:t>]</w:t>
+      </w:r>
+    </w:p>
+    <w:p>
+      <w:pPr>
+        <w:pStyle w:val="Heading3"/>
+      </w:pPr>
+      <w:r>
+        <w:lastRenderedPageBreak/>
+        <w:t xml:space="preserve">Implementing a Service Contact </w:t>
+      </w:r>
+    </w:p>
+    <w:p>
+      <w:pPr>
+        <w:rPr>
+          <w:sz w:val="24"/>
+        </w:rPr>
+      </w:pPr>
+      <w:r>
+        <w:rPr>
+          <w:sz w:val="24"/>
+        </w:rPr>
+        <w:t xml:space="preserve">Concrete class implementing the </w:t>
+      </w:r>
+      <w:proofErr w:type="spellStart"/>
+      <w:r>
+        <w:rPr>
+          <w:sz w:val="24"/>
+        </w:rPr>
+        <w:t>ServiceContract</w:t>
+      </w:r>
+      <w:proofErr w:type="spellEnd"/>
+      <w:r>
+        <w:rPr>
+          <w:sz w:val="24"/>
+        </w:rPr>
+        <w:t>, can control:</w:t>
+      </w:r>
+    </w:p>
+    <w:p>
+      <w:pPr>
+        <w:pStyle w:val="ListParagraph"/>
+        <w:numPr>
+          <w:ilvl w:val="0"/>
+          <w:numId w:val="1"/>
+        </w:numPr>
+        <w:rPr>
+          <w:sz w:val="24"/>
+        </w:rPr>
+      </w:pPr>
+      <w:r>
+        <w:rPr>
+          <w:b/>
+          <w:sz w:val="24"/>
+        </w:rPr>
+        <w:t>Instantiation</w:t>
+      </w:r>
+      <w:r>
+        <w:rPr>
+          <w:sz w:val="24"/>
+        </w:rPr>
+        <w:t xml:space="preserve"> – when you send a request to the service the request is executed in an instance of the service class.  The service instantiation controls when new instances of your service class are created</w:t>
+      </w:r>
+    </w:p>
+    <w:p>
+      <w:pPr>
+        <w:pStyle w:val="ListParagraph"/>
+        <w:numPr>
+          <w:ilvl w:val="0"/>
+          <w:numId w:val="1"/>
+        </w:numPr>
+        <w:rPr>
+          <w:sz w:val="24"/>
+        </w:rPr>
+      </w:pPr>
+      <w:r>
+        <w:rPr>
+          <w:b/>
+          <w:sz w:val="24"/>
+        </w:rPr>
+        <w:t>Concurrency</w:t>
+      </w:r>
+      <w:r>
+        <w:rPr>
+          <w:sz w:val="24"/>
+        </w:rPr>
+        <w:t xml:space="preserve"> – Each request in WCF runs in its own tread.  But when several requests running in different threads execute in parallel they might attempt to use the same service.  The concurrency setting controls how many requests can use the same service instance concurrently.</w:t>
+      </w:r>
+    </w:p>
+    <w:p>
+      <w:pPr>
+        <w:rPr>
+          <w:sz w:val="24"/>
+        </w:rPr>
+      </w:pPr>
+      <w:r>
+        <w:rPr>
+          <w:sz w:val="24"/>
+        </w:rPr>
+        <w:t xml:space="preserve">These are controlled by the </w:t>
+      </w:r>
+      <w:r>
+        <w:rPr>
+          <w:b/>
+          <w:sz w:val="24"/>
+        </w:rPr>
+        <w:t>[</w:t>
+      </w:r>
+      <w:proofErr w:type="spellStart"/>
+      <w:r>
+        <w:rPr>
+          <w:b/>
+          <w:sz w:val="24"/>
+        </w:rPr>
+        <w:t>ServiceBehavior</w:t>
+      </w:r>
+      <w:proofErr w:type="spellEnd"/>
+      <w:r>
+        <w:rPr>
+          <w:b/>
+          <w:sz w:val="24"/>
+        </w:rPr>
+        <w:t>]</w:t>
+      </w:r>
+      <w:r>
+        <w:rPr>
+          <w:sz w:val="24"/>
+        </w:rPr>
+        <w:t xml:space="preserve"> attribute, using the </w:t>
+      </w:r>
+      <w:proofErr w:type="spellStart"/>
+      <w:r>
+        <w:rPr>
+          <w:b/>
+          <w:sz w:val="24"/>
+        </w:rPr>
+        <w:t>InstanceContextMode</w:t>
+      </w:r>
+      <w:proofErr w:type="spellEnd"/>
+      <w:r>
+        <w:rPr>
+          <w:sz w:val="24"/>
+        </w:rPr>
+        <w:t xml:space="preserve"> and </w:t>
+      </w:r>
+      <w:proofErr w:type="spellStart"/>
+      <w:r>
+        <w:rPr>
+          <w:b/>
+          <w:sz w:val="24"/>
+        </w:rPr>
+        <w:t>ConcurrencyMode</w:t>
+      </w:r>
+      <w:proofErr w:type="spellEnd"/>
+      <w:r>
+        <w:rPr>
+          <w:sz w:val="24"/>
+        </w:rPr>
+        <w:t xml:space="preserve"> </w:t>
+      </w:r>
+      <w:proofErr w:type="spellStart"/>
+      <w:r>
+        <w:rPr>
+          <w:sz w:val="24"/>
+        </w:rPr>
+        <w:t>paramemeters</w:t>
+      </w:r>
+      <w:proofErr w:type="spellEnd"/>
+      <w:r>
+        <w:rPr>
+          <w:sz w:val="24"/>
+        </w:rPr>
+        <w:t>.</w:t>
+      </w:r>
+    </w:p>
+    <w:p>
+      <w:pPr>
+        <w:rPr>
+          <w:b/>
+          <w:sz w:val="24"/>
+        </w:rPr>
+      </w:pPr>
+      <w:r>
+        <w:rPr>
+          <w:b/>
+          <w:sz w:val="24"/>
+        </w:rPr>
+        <w:t>Instancing options:</w:t>
+      </w:r>
+    </w:p>
+    <w:p>
+      <w:pPr>
+        <w:pStyle w:val="ListParagraph"/>
+        <w:numPr>
+          <w:ilvl w:val="0"/>
+          <w:numId w:val="1"/>
+        </w:numPr>
+        <w:rPr>
+          <w:sz w:val="24"/>
+        </w:rPr>
+      </w:pPr>
+      <w:r>
+        <w:rPr>
+          <w:b/>
+          <w:sz w:val="24"/>
+        </w:rPr>
+        <w:t>Per Call</w:t>
+      </w:r>
+      <w:r>
+        <w:rPr>
+          <w:sz w:val="24"/>
+        </w:rPr>
+        <w:t xml:space="preserve"> – created and destroyed for each request</w:t>
+      </w:r>
+    </w:p>
+    <w:p>
+      <w:pPr>
+        <w:pStyle w:val="ListParagraph"/>
+        <w:numPr>
+          <w:ilvl w:val="0"/>
+          <w:numId w:val="1"/>
+        </w:numPr>
+        <w:rPr>
+          <w:sz w:val="24"/>
+        </w:rPr>
+      </w:pPr>
+      <w:r>
+        <w:rPr>
+          <w:b/>
+          <w:sz w:val="24"/>
+        </w:rPr>
+        <w:t>Single</w:t>
+      </w:r>
+      <w:r>
+        <w:rPr>
+          <w:sz w:val="24"/>
+        </w:rPr>
+        <w:t xml:space="preserve"> – one instance for all requests, destroyed when service  closes</w:t>
+      </w:r>
+    </w:p>
+    <w:p>
+      <w:pPr>
+        <w:pStyle w:val="ListParagraph"/>
+        <w:numPr>
+          <w:ilvl w:val="0"/>
+          <w:numId w:val="1"/>
+        </w:numPr>
+        <w:rPr>
+          <w:sz w:val="24"/>
+        </w:rPr>
+      </w:pPr>
+      <w:r>
+        <w:rPr>
+          <w:b/>
+          <w:sz w:val="24"/>
+        </w:rPr>
+        <w:t>Per Session</w:t>
+      </w:r>
+      <w:r>
+        <w:rPr>
+          <w:sz w:val="24"/>
+        </w:rPr>
+        <w:t xml:space="preserve"> – new instance per client connection (session) destroyed on disconnect or idle</w:t>
+      </w:r>
+    </w:p>
+    <w:p>
+      <w:pPr>
+        <w:rPr>
+          <w:sz w:val="24"/>
+        </w:rPr>
+      </w:pPr>
+      <w:r>
+        <w:rPr>
+          <w:sz w:val="24"/>
+        </w:rPr>
+        <w:t xml:space="preserve">When Per Session or Single instancing modes, can use a </w:t>
+      </w:r>
+      <w:r>
+        <w:rPr>
+          <w:b/>
+          <w:sz w:val="24"/>
+        </w:rPr>
+        <w:t>concurrency</w:t>
+      </w:r>
+      <w:r>
+        <w:rPr>
+          <w:sz w:val="24"/>
+        </w:rPr>
+        <w:t xml:space="preserve"> mode:</w:t>
+      </w:r>
+    </w:p>
+    <w:p>
+      <w:pPr>
+        <w:pStyle w:val="ListParagraph"/>
+        <w:numPr>
+          <w:ilvl w:val="0"/>
+          <w:numId w:val="1"/>
+        </w:numPr>
+        <w:rPr>
+          <w:sz w:val="24"/>
+        </w:rPr>
+      </w:pPr>
+      <w:r>
+        <w:rPr>
+          <w:b/>
+          <w:sz w:val="24"/>
+        </w:rPr>
+        <w:t>Single</w:t>
+      </w:r>
+      <w:r>
+        <w:rPr>
+          <w:sz w:val="24"/>
+        </w:rPr>
+        <w:t xml:space="preserve"> – (default) only single request can execute at a time</w:t>
+      </w:r>
+    </w:p>
+    <w:p>
+      <w:pPr>
+        <w:pStyle w:val="ListParagraph"/>
+        <w:numPr>
+          <w:ilvl w:val="0"/>
+          <w:numId w:val="1"/>
+        </w:numPr>
+        <w:rPr>
+          <w:b/>
+          <w:sz w:val="24"/>
+        </w:rPr>
+      </w:pPr>
+      <w:r>
+        <w:rPr>
+          <w:b/>
+          <w:sz w:val="24"/>
+        </w:rPr>
+        <w:t>Multiple</w:t>
+      </w:r>
+    </w:p>
+    <w:p>
+      <w:pPr>
+        <w:pStyle w:val="ListParagraph"/>
+        <w:numPr>
+          <w:ilvl w:val="0"/>
+          <w:numId w:val="1"/>
+        </w:numPr>
+        <w:rPr>
+          <w:sz w:val="24"/>
+        </w:rPr>
+      </w:pPr>
+      <w:proofErr w:type="spellStart"/>
+      <w:r>
+        <w:rPr>
+          <w:b/>
+          <w:sz w:val="24"/>
+        </w:rPr>
+        <w:t>Reentrant</w:t>
+      </w:r>
+      <w:proofErr w:type="spellEnd"/>
+      <w:r>
+        <w:rPr>
+          <w:sz w:val="24"/>
+        </w:rPr>
+        <w:t xml:space="preserve"> – single request a t a time but if method calls another service the instance is released rather than blocked</w:t>
+      </w:r>
+    </w:p>
+    <w:p>
+      <w:pPr>
+        <w:pStyle w:val="Heading3"/>
+        <w:rPr>
+          <w:rStyle w:val="Heading3Char"/>
+        </w:rPr>
+      </w:pPr>
+      <w:r>
+        <w:t>Handling exceptions</w:t>
+      </w:r>
+    </w:p>
+    <w:p>
+      <w:pPr>
+        <w:rPr>
+          <w:sz w:val="24"/>
+        </w:rPr>
+      </w:pPr>
+      <w:r>
+        <w:rPr>
+          <w:sz w:val="24"/>
+        </w:rPr>
+        <w:t>WCF service cannot throw exceptions back to client:</w:t>
+      </w:r>
+    </w:p>
+    <w:p>
+      <w:pPr>
+        <w:pStyle w:val="ListParagraph"/>
+        <w:numPr>
+          <w:ilvl w:val="0"/>
+          <w:numId w:val="1"/>
+        </w:numPr>
+        <w:rPr>
+          <w:sz w:val="24"/>
+        </w:rPr>
+      </w:pPr>
+      <w:r>
+        <w:rPr>
+          <w:sz w:val="24"/>
+        </w:rPr>
+        <w:t>Client may not understand the exception</w:t>
+      </w:r>
+    </w:p>
+    <w:p>
+      <w:pPr>
+        <w:pStyle w:val="ListParagraph"/>
+        <w:numPr>
+          <w:ilvl w:val="0"/>
+          <w:numId w:val="1"/>
+        </w:numPr>
+        <w:rPr>
+          <w:sz w:val="24"/>
+        </w:rPr>
+      </w:pPr>
+      <w:r>
+        <w:rPr>
+          <w:sz w:val="24"/>
+        </w:rPr>
+        <w:t>.Net framework exception exposes sensitive details</w:t>
+      </w:r>
+    </w:p>
+    <w:p>
+      <w:pPr>
+        <w:rPr>
+          <w:sz w:val="24"/>
+        </w:rPr>
+      </w:pPr>
+      <w:r>
+        <w:rPr>
+          <w:sz w:val="24"/>
+        </w:rPr>
+        <w:t xml:space="preserve">SOAP fault messages are used instead.  </w:t>
+      </w:r>
+      <w:proofErr w:type="gramStart"/>
+      <w:r>
+        <w:rPr>
+          <w:sz w:val="24"/>
+        </w:rPr>
+        <w:t xml:space="preserve">Can include .Net exception details in the fault with </w:t>
+      </w:r>
+      <w:proofErr w:type="spellStart"/>
+      <w:r>
+        <w:rPr>
+          <w:b/>
+          <w:sz w:val="24"/>
+        </w:rPr>
+        <w:t>IncludeExceptionDetailsInFaults</w:t>
+      </w:r>
+      <w:proofErr w:type="spellEnd"/>
+      <w:r>
+        <w:rPr>
+          <w:sz w:val="24"/>
+        </w:rPr>
+        <w:t xml:space="preserve"> parameter of</w:t>
+      </w:r>
+      <w:r>
+        <w:rPr>
+          <w:b/>
+          <w:sz w:val="24"/>
+        </w:rPr>
+        <w:t xml:space="preserve"> [</w:t>
+      </w:r>
+      <w:proofErr w:type="spellStart"/>
+      <w:r>
+        <w:rPr>
+          <w:b/>
+          <w:sz w:val="24"/>
+        </w:rPr>
+        <w:t>ServiceBehavior</w:t>
+      </w:r>
+      <w:proofErr w:type="spellEnd"/>
+      <w:r>
+        <w:rPr>
+          <w:b/>
+          <w:sz w:val="24"/>
+        </w:rPr>
+        <w:t>]</w:t>
+      </w:r>
+      <w:r>
+        <w:rPr>
+          <w:b/>
+          <w:sz w:val="24"/>
+        </w:rPr>
+        <w:t>.</w:t>
+      </w:r>
+      <w:proofErr w:type="gramEnd"/>
+      <w:r>
+        <w:rPr>
+          <w:b/>
+          <w:sz w:val="24"/>
+        </w:rPr>
+        <w:t xml:space="preserve">  </w:t>
+      </w:r>
+      <w:r>
+        <w:rPr>
+          <w:sz w:val="24"/>
+        </w:rPr>
+        <w:t xml:space="preserve">You can also throw a </w:t>
+      </w:r>
+      <w:proofErr w:type="spellStart"/>
+      <w:r>
+        <w:rPr>
+          <w:b/>
+          <w:sz w:val="24"/>
+        </w:rPr>
+        <w:t>FaultException</w:t>
+      </w:r>
+      <w:proofErr w:type="spellEnd"/>
+      <w:r>
+        <w:rPr>
+          <w:sz w:val="24"/>
+        </w:rPr>
+        <w:t xml:space="preserve">, if a string is not enough can use the </w:t>
+      </w:r>
+      <w:proofErr w:type="spellStart"/>
+      <w:r>
+        <w:rPr>
+          <w:b/>
+          <w:sz w:val="24"/>
+        </w:rPr>
+        <w:t>FaultException</w:t>
+      </w:r>
+      <w:proofErr w:type="spellEnd"/>
+      <w:r>
+        <w:rPr>
+          <w:b/>
+          <w:sz w:val="24"/>
+        </w:rPr>
+        <w:t>&lt;T&gt;</w:t>
+      </w:r>
+      <w:r>
+        <w:rPr>
+          <w:sz w:val="24"/>
+        </w:rPr>
+        <w:t xml:space="preserve"> class where T specifies the data contract that </w:t>
+      </w:r>
+      <w:proofErr w:type="gramStart"/>
+      <w:r>
+        <w:rPr>
+          <w:sz w:val="24"/>
+        </w:rPr>
+        <w:t>holds</w:t>
+      </w:r>
+      <w:proofErr w:type="gramEnd"/>
+      <w:r>
+        <w:rPr>
+          <w:sz w:val="24"/>
+        </w:rPr>
+        <w:t xml:space="preserve"> extra information about the error.</w:t>
+      </w:r>
+      <w:r>
+        <w:rPr>
+          <w:sz w:val="24"/>
+        </w:rPr>
+        <w:t xml:space="preserve">  Need to use </w:t>
+      </w:r>
+      <w:r>
+        <w:rPr>
+          <w:b/>
+          <w:sz w:val="24"/>
+        </w:rPr>
+        <w:t>[</w:t>
+      </w:r>
+      <w:proofErr w:type="spellStart"/>
+      <w:r>
+        <w:rPr>
+          <w:b/>
+          <w:sz w:val="24"/>
+        </w:rPr>
+        <w:t>FaultContract</w:t>
+      </w:r>
+      <w:proofErr w:type="spellEnd"/>
+      <w:r>
+        <w:rPr>
+          <w:b/>
+          <w:sz w:val="24"/>
+        </w:rPr>
+        <w:t>]</w:t>
+      </w:r>
+      <w:r>
+        <w:rPr>
+          <w:sz w:val="24"/>
+        </w:rPr>
+        <w:t xml:space="preserve"> attribute in this instance.</w:t>
+      </w:r>
+    </w:p>
+    <w:p>
+      <w:pPr>
+        <w:rPr>
+          <w:sz w:val="24"/>
+        </w:rPr>
+      </w:pPr>
+    </w:p>
+    <w:p>
+      <w:pPr>
+        <w:pStyle w:val="Heading2"/>
+      </w:pPr>
+      <w:r>
+        <w:lastRenderedPageBreak/>
+        <w:t>Configuring and Hosting WCF Services</w:t>
+      </w:r>
+    </w:p>
+    <w:p>
+      <w:pPr>
+        <w:pStyle w:val="Heading3"/>
+      </w:pPr>
+      <w:r>
+        <w:t>Hosting WCF Services</w:t>
+      </w:r>
+    </w:p>
+    <w:p>
+      <w:pPr>
+        <w:rPr>
+          <w:sz w:val="24"/>
+        </w:rPr>
+      </w:pPr>
+      <w:r>
+        <w:rPr>
+          <w:sz w:val="24"/>
+        </w:rPr>
+        <w:t>The service host is responsible for opening ports and listening to requests, managing incoming requests, allocating resources, creating the service instance contact and passing this through the WCF runtime.</w:t>
+      </w:r>
+    </w:p>
+    <w:p>
+      <w:pPr>
+        <w:pStyle w:val="ListParagraph"/>
+        <w:numPr>
+          <w:ilvl w:val="0"/>
+          <w:numId w:val="1"/>
+        </w:numPr>
+        <w:rPr>
+          <w:b/>
+          <w:sz w:val="24"/>
+        </w:rPr>
+      </w:pPr>
+      <w:r>
+        <w:rPr>
+          <w:b/>
+          <w:sz w:val="24"/>
+        </w:rPr>
+        <w:t xml:space="preserve">Self-hosting </w:t>
+      </w:r>
+    </w:p>
+    <w:p>
+      <w:pPr>
+        <w:pStyle w:val="ListParagraph"/>
+        <w:numPr>
+          <w:ilvl w:val="0"/>
+          <w:numId w:val="1"/>
+        </w:numPr>
+        <w:rPr>
+          <w:sz w:val="24"/>
+        </w:rPr>
+      </w:pPr>
+      <w:r>
+        <w:rPr>
+          <w:b/>
+          <w:sz w:val="24"/>
+        </w:rPr>
+        <w:t>Web-hosting</w:t>
+      </w:r>
+      <w:r>
+        <w:rPr>
+          <w:sz w:val="24"/>
+        </w:rPr>
+        <w:t xml:space="preserve"> – within IIS</w:t>
+      </w:r>
+    </w:p>
+    <w:p>
+      <w:pPr>
+        <w:rPr>
+          <w:sz w:val="24"/>
+        </w:rPr>
+      </w:pPr>
+      <w:r>
+        <w:rPr>
+          <w:sz w:val="24"/>
+        </w:rPr>
+        <w:t xml:space="preserve">Base class that manages WCF hosts in </w:t>
+      </w:r>
+      <w:proofErr w:type="spellStart"/>
+      <w:r>
+        <w:rPr>
+          <w:b/>
+          <w:sz w:val="24"/>
+        </w:rPr>
+        <w:t>ServiceHostBase</w:t>
+      </w:r>
+      <w:proofErr w:type="spellEnd"/>
+      <w:r>
+        <w:rPr>
+          <w:sz w:val="24"/>
+        </w:rPr>
+        <w:t>.</w:t>
+      </w:r>
+    </w:p>
+    <w:p>
+      <w:pPr>
+        <w:pStyle w:val="Heading3"/>
+      </w:pPr>
+      <w:r>
+        <w:t>Service endpoints</w:t>
+      </w:r>
+    </w:p>
+    <w:p>
+      <w:pPr>
+        <w:rPr>
+          <w:sz w:val="24"/>
+        </w:rPr>
+      </w:pPr>
+      <w:r>
+        <w:rPr>
+          <w:sz w:val="24"/>
+        </w:rPr>
+        <w:t xml:space="preserve">The endpoint is the entry point to the </w:t>
+      </w:r>
+      <w:proofErr w:type="gramStart"/>
+      <w:r>
+        <w:rPr>
+          <w:sz w:val="24"/>
+        </w:rPr>
+        <w:t>service,</w:t>
+      </w:r>
+      <w:proofErr w:type="gramEnd"/>
+      <w:r>
+        <w:rPr>
+          <w:sz w:val="24"/>
+        </w:rPr>
+        <w:t xml:space="preserve"> it receives messages from a communications cannel and transfers the message to the service.  A service can have numerous endpoints, each listening to different types of communication.  Each endpoint has a different address.</w:t>
+      </w:r>
+    </w:p>
+    <w:p>
+      <w:pPr>
+        <w:rPr>
+          <w:sz w:val="24"/>
+        </w:rPr>
+      </w:pPr>
+      <w:r>
+        <w:rPr>
+          <w:sz w:val="24"/>
+        </w:rPr>
+        <w:t>A service endpoints answers:</w:t>
+      </w:r>
+    </w:p>
+    <w:p>
+      <w:pPr>
+        <w:pStyle w:val="ListParagraph"/>
+        <w:numPr>
+          <w:ilvl w:val="0"/>
+          <w:numId w:val="1"/>
+        </w:numPr>
+        <w:rPr>
+          <w:sz w:val="24"/>
+        </w:rPr>
+      </w:pPr>
+      <w:r>
+        <w:rPr>
+          <w:b/>
+          <w:sz w:val="24"/>
+        </w:rPr>
+        <w:t>A</w:t>
+      </w:r>
+      <w:r>
+        <w:rPr>
+          <w:sz w:val="24"/>
+        </w:rPr>
+        <w:t>ddress - where the service resides, a URL</w:t>
+      </w:r>
+    </w:p>
+    <w:p>
+      <w:pPr>
+        <w:pStyle w:val="ListParagraph"/>
+        <w:numPr>
+          <w:ilvl w:val="0"/>
+          <w:numId w:val="1"/>
+        </w:numPr>
+        <w:rPr>
+          <w:sz w:val="24"/>
+        </w:rPr>
+      </w:pPr>
+      <w:r>
+        <w:rPr>
+          <w:b/>
+          <w:sz w:val="24"/>
+        </w:rPr>
+        <w:t>B</w:t>
+      </w:r>
+      <w:r>
+        <w:rPr>
+          <w:sz w:val="24"/>
+        </w:rPr>
+        <w:t xml:space="preserve">inding – how clients should communicate with the service: encoding, transport type, security, session support </w:t>
+      </w:r>
+      <w:proofErr w:type="spellStart"/>
+      <w:r>
+        <w:rPr>
+          <w:sz w:val="24"/>
+        </w:rPr>
+        <w:t>etc</w:t>
+      </w:r>
+      <w:proofErr w:type="spellEnd"/>
+    </w:p>
+    <w:p>
+      <w:pPr>
+        <w:pStyle w:val="ListParagraph"/>
+        <w:numPr>
+          <w:ilvl w:val="0"/>
+          <w:numId w:val="1"/>
+        </w:numPr>
+        <w:rPr>
+          <w:sz w:val="24"/>
+        </w:rPr>
+      </w:pPr>
+      <w:r>
+        <w:rPr>
+          <w:b/>
+          <w:sz w:val="24"/>
+        </w:rPr>
+        <w:t>C</w:t>
+      </w:r>
+      <w:r>
+        <w:rPr>
+          <w:sz w:val="24"/>
+        </w:rPr>
+        <w:t>ontract – operations supported by the endpoint, needs to match a contract interface</w:t>
+      </w:r>
+    </w:p>
+    <w:p>
+      <w:pPr>
+        <w:pStyle w:val="Heading3"/>
+      </w:pPr>
+      <w:r>
+        <w:t>Defining a service endpoint address</w:t>
+      </w:r>
+    </w:p>
+    <w:p>
+      <w:r>
+        <w:t>Endpoint address has:</w:t>
+      </w:r>
+    </w:p>
+    <w:p>
+      <w:pPr>
+        <w:pStyle w:val="ListParagraph"/>
+        <w:numPr>
+          <w:ilvl w:val="0"/>
+          <w:numId w:val="1"/>
+        </w:numPr>
+      </w:pPr>
+      <w:r>
+        <w:t>Scheme – HTTP, TCP</w:t>
+      </w:r>
+    </w:p>
+    <w:p>
+      <w:pPr>
+        <w:pStyle w:val="ListParagraph"/>
+        <w:numPr>
+          <w:ilvl w:val="0"/>
+          <w:numId w:val="1"/>
+        </w:numPr>
+      </w:pPr>
+      <w:r>
+        <w:t>Machine name or IP address</w:t>
+      </w:r>
+    </w:p>
+    <w:p>
+      <w:pPr>
+        <w:pStyle w:val="ListParagraph"/>
+        <w:numPr>
+          <w:ilvl w:val="0"/>
+          <w:numId w:val="1"/>
+        </w:numPr>
+      </w:pPr>
+      <w:r>
+        <w:t>Port (optional)</w:t>
+      </w:r>
+    </w:p>
+    <w:p>
+      <w:pPr>
+        <w:pStyle w:val="ListParagraph"/>
+        <w:numPr>
+          <w:ilvl w:val="0"/>
+          <w:numId w:val="1"/>
+        </w:numPr>
+      </w:pPr>
+      <w:r>
+        <w:t>Path (e.g./bookings)</w:t>
+      </w:r>
+    </w:p>
+    <w:p>
+      <w:r>
+        <w:t>You can only have one base address per URI scheme.  Base address cannot be shared across bindings.</w:t>
+      </w:r>
+    </w:p>
+    <w:p>
+      <w:pPr>
+        <w:pStyle w:val="Heading3"/>
+      </w:pPr>
+      <w:r>
+        <w:t>Defining service endpoint bindings</w:t>
+      </w:r>
+    </w:p>
+    <w:p>
+      <w:r>
+        <w:t>Binding encapsulates all the technology decisions required to pass a message from point A to point B:</w:t>
+      </w:r>
+    </w:p>
+    <w:p>
+      <w:pPr>
+        <w:pStyle w:val="ListParagraph"/>
+        <w:numPr>
+          <w:ilvl w:val="0"/>
+          <w:numId w:val="1"/>
+        </w:numPr>
+      </w:pPr>
+      <w:r>
+        <w:t>Transport</w:t>
+      </w:r>
+    </w:p>
+    <w:p>
+      <w:pPr>
+        <w:pStyle w:val="ListParagraph"/>
+        <w:numPr>
+          <w:ilvl w:val="0"/>
+          <w:numId w:val="1"/>
+        </w:numPr>
+      </w:pPr>
+      <w:r>
+        <w:t>Encoding</w:t>
+      </w:r>
+    </w:p>
+    <w:p>
+      <w:pPr>
+        <w:pStyle w:val="ListParagraph"/>
+        <w:numPr>
+          <w:ilvl w:val="0"/>
+          <w:numId w:val="1"/>
+        </w:numPr>
+      </w:pPr>
+      <w:r>
+        <w:t>Protocols e.g. security, sessions</w:t>
+      </w:r>
+    </w:p>
+    <w:p>
+      <w:pPr>
+        <w:rPr>
+          <w:b/>
+        </w:rPr>
+      </w:pPr>
+      <w:r>
+        <w:rPr>
+          <w:b/>
+        </w:rPr>
+        <w:t>Predefined bindings:</w:t>
+      </w:r>
+    </w:p>
+    <w:p>
+      <w:pPr>
+        <w:pStyle w:val="ListParagraph"/>
+        <w:numPr>
+          <w:ilvl w:val="0"/>
+          <w:numId w:val="1"/>
+        </w:numPr>
+      </w:pPr>
+      <w:proofErr w:type="spellStart"/>
+      <w:r>
+        <w:t>BasicHttpBiding</w:t>
+      </w:r>
+      <w:proofErr w:type="spellEnd"/>
+    </w:p>
+    <w:p>
+      <w:pPr>
+        <w:pStyle w:val="ListParagraph"/>
+        <w:numPr>
+          <w:ilvl w:val="0"/>
+          <w:numId w:val="1"/>
+        </w:numPr>
+      </w:pPr>
+      <w:proofErr w:type="spellStart"/>
+      <w:r>
+        <w:t>WSHttpBinding</w:t>
+      </w:r>
+      <w:proofErr w:type="spellEnd"/>
+    </w:p>
+    <w:p>
+      <w:pPr>
+        <w:pStyle w:val="ListParagraph"/>
+        <w:numPr>
+          <w:ilvl w:val="0"/>
+          <w:numId w:val="1"/>
+        </w:numPr>
+      </w:pPr>
+      <w:proofErr w:type="spellStart"/>
+      <w:r>
+        <w:lastRenderedPageBreak/>
+        <w:t>NetTcpBinding</w:t>
+      </w:r>
+      <w:proofErr w:type="spellEnd"/>
+    </w:p>
+    <w:p>
+      <w:pPr>
+        <w:pStyle w:val="ListParagraph"/>
+        <w:numPr>
+          <w:ilvl w:val="0"/>
+          <w:numId w:val="1"/>
+        </w:numPr>
+      </w:pPr>
+      <w:proofErr w:type="spellStart"/>
+      <w:r>
+        <w:t>NetNamedPipeBinding</w:t>
+      </w:r>
+      <w:proofErr w:type="spellEnd"/>
+    </w:p>
+    <w:p>
+      <w:pPr>
+        <w:pStyle w:val="ListParagraph"/>
+        <w:numPr>
+          <w:ilvl w:val="0"/>
+          <w:numId w:val="1"/>
+        </w:numPr>
+      </w:pPr>
+      <w:proofErr w:type="spellStart"/>
+      <w:r>
+        <w:t>UdpBinding</w:t>
+      </w:r>
+      <w:proofErr w:type="spellEnd"/>
+    </w:p>
+    <w:p>
+      <w:pPr>
+        <w:pStyle w:val="ListParagraph"/>
+        <w:numPr>
+          <w:ilvl w:val="0"/>
+          <w:numId w:val="1"/>
+        </w:numPr>
+      </w:pPr>
+      <w:proofErr w:type="spellStart"/>
+      <w:r>
+        <w:t>NetHttpBinding</w:t>
+      </w:r>
+      <w:proofErr w:type="spellEnd"/>
+    </w:p>
+    <w:p>
+      <w:pPr>
+        <w:pStyle w:val="Heading3"/>
+      </w:pPr>
+      <w:r>
+        <w:t>Defining Service Endpoint Contracts</w:t>
+      </w:r>
+    </w:p>
+    <w:p>
+      <w:r>
+        <w:t>If your service class implements more than one contact, you need to create multiple endpoints to expose the contracts to clients. They may use the same binding and binding configuration but have different addresses.</w:t>
+      </w:r>
+    </w:p>
+    <w:p>
+      <w:pPr>
+        <w:pStyle w:val="Heading3"/>
+      </w:pPr>
+      <w:r>
+        <w:t>Service Metadata</w:t>
+      </w:r>
+    </w:p>
+    <w:p>
+      <w:r>
+        <w:t>Can expose metadata by HTTP GET or Metadata Exchange (MEX) endpoints, can secure the metadata with the latter.</w:t>
+      </w:r>
+    </w:p>
+    <w:p>
+      <w:pPr>
+        <w:pStyle w:val="Heading2"/>
+      </w:pPr>
+      <w:r>
+        <w:t>Consuming WCF Services</w:t>
+      </w:r>
+    </w:p>
+    <w:p>
+      <w:r>
+        <w:t>To create proxy classes can add a service reference in visual studio via the WCF service WSDL.</w:t>
+      </w:r>
+    </w:p>
+    <w:p>
+      <w:pPr>
+        <w:pStyle w:val="Heading3"/>
+      </w:pPr>
+      <w:r>
+        <w:t xml:space="preserve">Creating a Service Proxy with </w:t>
+      </w:r>
+      <w:proofErr w:type="spellStart"/>
+      <w:r>
+        <w:t>ChannelFactory</w:t>
+      </w:r>
+      <w:proofErr w:type="spellEnd"/>
+      <w:r>
+        <w:t>&lt;T&gt;</w:t>
+      </w:r>
+    </w:p>
+    <w:p>
+      <w:r>
+        <w:t xml:space="preserve">Another way to create a service proxy is using </w:t>
+      </w:r>
+      <w:proofErr w:type="spellStart"/>
+      <w:r>
+        <w:rPr>
+          <w:b/>
+        </w:rPr>
+        <w:t>System.ServiceModel.ChannelFactory</w:t>
+      </w:r>
+      <w:proofErr w:type="spellEnd"/>
+      <w:r>
+        <w:rPr>
+          <w:b/>
+        </w:rPr>
+        <w:t>&lt;T&gt;</w:t>
+      </w:r>
+      <w:r>
+        <w:t xml:space="preserve"> generic class. Creates a proxy class at runtime, developer needs to </w:t>
+      </w:r>
+      <w:proofErr w:type="gramStart"/>
+      <w:r>
+        <w:t>provide  service</w:t>
+      </w:r>
+      <w:proofErr w:type="gramEnd"/>
+      <w:r>
+        <w:t xml:space="preserve"> contract interface and the data contract classes.</w:t>
+      </w:r>
+    </w:p>
+    <w:p>
+      <w:r>
+        <w:t xml:space="preserve">To use </w:t>
+      </w:r>
+      <w:proofErr w:type="spellStart"/>
+      <w:r>
+        <w:t>ChannelFactory</w:t>
+      </w:r>
+      <w:proofErr w:type="spellEnd"/>
+      <w:r>
+        <w:t xml:space="preserve">&lt;T&gt; you need access to the service contract interface and data contracts, through a shared library.  Can use class in two ways, static </w:t>
+      </w:r>
+      <w:proofErr w:type="spellStart"/>
+      <w:r>
+        <w:t>CreateChannel</w:t>
+      </w:r>
+      <w:proofErr w:type="spellEnd"/>
+      <w:r>
+        <w:t xml:space="preserve"> or create an instance of </w:t>
+      </w:r>
+      <w:proofErr w:type="spellStart"/>
+      <w:r>
+        <w:t>ChannelFactory</w:t>
+      </w:r>
+      <w:proofErr w:type="spellEnd"/>
+      <w:r>
+        <w:t xml:space="preserve">&lt;T&gt; then use the </w:t>
+      </w:r>
+      <w:proofErr w:type="spellStart"/>
+      <w:r>
+        <w:t>CreateChannel</w:t>
+      </w:r>
+      <w:proofErr w:type="spellEnd"/>
+      <w:r>
+        <w:t xml:space="preserve"> method of the instance.</w:t>
+      </w:r>
+    </w:p>
+    <w:p>
       <w:bookmarkStart w:id="0" w:name="_GoBack"/>
       <w:bookmarkEnd w:id="0"/>
     </w:p>
-    <w:p/>
-    <w:p>
-      <w:pPr>
-        <w:rPr>
-          <w:b/>
-        </w:rPr>
-      </w:pPr>
-    </w:p>
-    <w:p>
-      <w:pPr>
-        <w:rPr>
-          <w:sz w:val="24"/>
-        </w:rPr>
-      </w:pPr>
-    </w:p>
-    <w:p>
-      <w:pPr>
-        <w:rPr>
-          <w:sz w:val="24"/>
-        </w:rPr>
-      </w:pPr>
-    </w:p>
-    <w:p/>
     <w:sectPr>
       <w:pgSz w:w="11906" w:h="16838"/>
       <w:pgMar w:top="1440" w:right="1440" w:bottom="1440" w:left="1440" w:header="708" w:footer="708" w:gutter="0"/>

</xml_diff>

<commit_message>
Ch 6 Hosting WCF Services
</commit_message>
<xml_diff>
--- a/Web Services and Azure.docx
+++ b/Web Services and Azure.docx
@@ -318,13 +318,7 @@
         </w:numPr>
       </w:pPr>
       <w:r>
-        <w:t xml:space="preserve">In-Memory </w:t>
-      </w:r>
-      <w:r>
-        <w:t>cache</w:t>
-      </w:r>
-      <w:r>
-        <w:t xml:space="preserve"> (</w:t>
+        <w:t>In-Memory cache (</w:t>
       </w:r>
       <w:proofErr w:type="spellStart"/>
       <w:r>
@@ -686,10 +680,7 @@
         <w:pStyle w:val="Heading3"/>
       </w:pPr>
       <w:r>
-        <w:t xml:space="preserve">Windows Azure Application </w:t>
-      </w:r>
-      <w:r>
-        <w:t>Components</w:t>
+        <w:t>Windows Azure Application Components</w:t>
       </w:r>
     </w:p>
     <w:p>
@@ -2215,10 +2206,7 @@
     <w:p>
       <w:proofErr w:type="gramStart"/>
       <w:r>
-        <w:t>Representational</w:t>
-      </w:r>
-      <w:r>
-        <w:t xml:space="preserve"> State Transfer.</w:t>
+        <w:t>Representational State Transfer.</w:t>
       </w:r>
       <w:proofErr w:type="gramEnd"/>
     </w:p>
@@ -3135,19 +3123,7 @@
         <w:rPr>
           <w:sz w:val="24"/>
         </w:rPr>
-        <w:t xml:space="preserve"> that invokes the inner handler to simplify creating message handlers for a </w:t>
-      </w:r>
-      <w:r>
-        <w:rPr>
-          <w:sz w:val="24"/>
-        </w:rPr>
-        <w:t>pipeline</w:t>
-      </w:r>
-      <w:r>
-        <w:rPr>
-          <w:sz w:val="24"/>
-        </w:rPr>
-        <w:t>.</w:t>
+        <w:t xml:space="preserve"> that invokes the inner handler to simplify creating message handlers for a pipeline.</w:t>
       </w:r>
     </w:p>
     <w:p>
@@ -4484,10 +4460,7 @@
       </w:r>
       <w:proofErr w:type="spellEnd"/>
       <w:r>
-        <w:t xml:space="preserve"> is part of a service contract.</w:t>
-      </w:r>
-      <w:r>
-        <w:t xml:space="preserve">  </w:t>
+        <w:t xml:space="preserve"> is part of a service contract.  </w:t>
       </w:r>
       <w:proofErr w:type="gramStart"/>
       <w:r>
@@ -5200,13 +5173,7 @@
         <w:rPr>
           <w:sz w:val="24"/>
         </w:rPr>
-        <w:t xml:space="preserve"> extra information about the error.</w:t>
-      </w:r>
-      <w:r>
-        <w:rPr>
-          <w:sz w:val="24"/>
-        </w:rPr>
-        <w:t xml:space="preserve">  Need to use </w:t>
+        <w:t xml:space="preserve"> extra information about the error.  Need to use </w:t>
       </w:r>
       <w:r>
         <w:rPr>
@@ -5812,6 +5779,519 @@
       <w:proofErr w:type="spellEnd"/>
       <w:r>
         <w:t xml:space="preserve"> method of the instance.</w:t>
+      </w:r>
+    </w:p>
+    <w:p>
+      <w:r>
+        <w:br w:type="page"/>
+      </w:r>
+    </w:p>
+    <w:p>
+      <w:pPr>
+        <w:pStyle w:val="Heading1"/>
+      </w:pPr>
+      <w:r>
+        <w:lastRenderedPageBreak/>
+        <w:t>6.  Hosting Services</w:t>
+      </w:r>
+    </w:p>
+    <w:p>
+      <w:pPr>
+        <w:pStyle w:val="Heading2"/>
+      </w:pPr>
+      <w:r>
+        <w:t>Hosting On-Premises</w:t>
+      </w:r>
+    </w:p>
+    <w:p>
+      <w:r>
+        <w:t xml:space="preserve">When you want to host a web service on premises you can host it using </w:t>
+      </w:r>
+      <w:proofErr w:type="gramStart"/>
+      <w:r>
+        <w:t>a  Windows</w:t>
+      </w:r>
+      <w:proofErr w:type="gramEnd"/>
+      <w:r>
+        <w:t xml:space="preserve"> Service or IIS.</w:t>
+      </w:r>
+    </w:p>
+    <w:p>
+      <w:pPr>
+        <w:pStyle w:val="Heading3"/>
+      </w:pPr>
+      <w:r>
+        <w:t>Self-Hosting WCF Services in Windows Services</w:t>
+      </w:r>
+    </w:p>
+    <w:p>
+      <w:pPr>
+        <w:pStyle w:val="ListParagraph"/>
+        <w:numPr>
+          <w:ilvl w:val="0"/>
+          <w:numId w:val="1"/>
+        </w:numPr>
+      </w:pPr>
+      <w:r>
+        <w:t>Create a windows service project and add the WCF hosting code to it</w:t>
+      </w:r>
+    </w:p>
+    <w:p>
+      <w:pPr>
+        <w:pStyle w:val="ListParagraph"/>
+        <w:numPr>
+          <w:ilvl w:val="0"/>
+          <w:numId w:val="1"/>
+        </w:numPr>
+      </w:pPr>
+      <w:r>
+        <w:t>Create an installer class for the windows service</w:t>
+      </w:r>
+    </w:p>
+    <w:p>
+      <w:pPr>
+        <w:pStyle w:val="ListParagraph"/>
+        <w:numPr>
+          <w:ilvl w:val="0"/>
+          <w:numId w:val="1"/>
+        </w:numPr>
+      </w:pPr>
+      <w:r>
+        <w:t>Install the windows service (</w:t>
+      </w:r>
+      <w:r>
+        <w:rPr>
+          <w:b/>
+        </w:rPr>
+        <w:t>InstallUtil.exe</w:t>
+      </w:r>
+      <w:r>
+        <w:t>)</w:t>
+      </w:r>
+    </w:p>
+    <w:p>
+      <w:pPr>
+        <w:pStyle w:val="Heading3"/>
+      </w:pPr>
+      <w:r>
+        <w:t>Hosting WCF Services in IIS</w:t>
+      </w:r>
+    </w:p>
+    <w:p>
+      <w:proofErr w:type="gramStart"/>
+      <w:r>
+        <w:t xml:space="preserve">Can benefit from health monitoring, app pools </w:t>
+      </w:r>
+      <w:proofErr w:type="spellStart"/>
+      <w:r>
+        <w:t>etc</w:t>
+      </w:r>
+      <w:proofErr w:type="spellEnd"/>
+      <w:r>
+        <w:t xml:space="preserve"> in IIS.</w:t>
+      </w:r>
+      <w:proofErr w:type="gramEnd"/>
+    </w:p>
+    <w:p>
+      <w:proofErr w:type="gramStart"/>
+      <w:r>
+        <w:t>Do not need</w:t>
+      </w:r>
+      <w:proofErr w:type="gramEnd"/>
+      <w:r>
+        <w:t xml:space="preserve"> to use a base address – IIS always uses the URL of the .svc file as the base address for the service.</w:t>
+      </w:r>
+    </w:p>
+    <w:p>
+      <w:r>
+        <w:t xml:space="preserve">You can use the </w:t>
+      </w:r>
+      <w:proofErr w:type="spellStart"/>
+      <w:r>
+        <w:t>web.config</w:t>
+      </w:r>
+      <w:proofErr w:type="spellEnd"/>
+      <w:r>
+        <w:t xml:space="preserve"> to configure a service without using SVC files via the </w:t>
+      </w:r>
+      <w:proofErr w:type="spellStart"/>
+      <w:r>
+        <w:t>serviceActivations</w:t>
+      </w:r>
+      <w:proofErr w:type="spellEnd"/>
+      <w:r>
+        <w:t xml:space="preserve"> node.</w:t>
+      </w:r>
+    </w:p>
+    <w:p>
+      <w:pPr>
+        <w:pStyle w:val="Heading3"/>
+      </w:pPr>
+      <w:r>
+        <w:t>Self-Hosting ASP.NET Web API Services</w:t>
+      </w:r>
+    </w:p>
+    <w:p>
+      <w:r>
+        <w:t xml:space="preserve">You can use </w:t>
+      </w:r>
+      <w:proofErr w:type="spellStart"/>
+      <w:r>
+        <w:rPr>
+          <w:b/>
+        </w:rPr>
+        <w:t>HttpSelfHostServer</w:t>
+      </w:r>
+      <w:proofErr w:type="spellEnd"/>
+      <w:r>
+        <w:t xml:space="preserve"> to host </w:t>
+      </w:r>
+      <w:proofErr w:type="gramStart"/>
+      <w:r>
+        <w:t>an</w:t>
+      </w:r>
+      <w:proofErr w:type="gramEnd"/>
+      <w:r>
+        <w:t xml:space="preserve"> WEB.NET Web API Service, for example inside a console app.</w:t>
+      </w:r>
+    </w:p>
+    <w:p>
+      <w:pPr>
+        <w:pStyle w:val="Heading2"/>
+      </w:pPr>
+      <w:r>
+        <w:t>Hosting Services in Windows Azure</w:t>
+      </w:r>
+    </w:p>
+    <w:p>
+      <w:pPr>
+        <w:pStyle w:val="ListParagraph"/>
+        <w:numPr>
+          <w:ilvl w:val="0"/>
+          <w:numId w:val="1"/>
+        </w:numPr>
+      </w:pPr>
+      <w:r>
+        <w:rPr>
+          <w:b/>
+        </w:rPr>
+        <w:t>Worker role</w:t>
+      </w:r>
+      <w:r>
+        <w:t xml:space="preserve"> – hosts background processes for long tasks, similar to Windows service</w:t>
+      </w:r>
+    </w:p>
+    <w:p>
+      <w:pPr>
+        <w:pStyle w:val="ListParagraph"/>
+        <w:numPr>
+          <w:ilvl w:val="0"/>
+          <w:numId w:val="1"/>
+        </w:numPr>
+      </w:pPr>
+      <w:r>
+        <w:rPr>
+          <w:b/>
+        </w:rPr>
+        <w:t>Web role</w:t>
+      </w:r>
+      <w:r>
+        <w:t xml:space="preserve"> – host services used as a front-end to the Internet</w:t>
+      </w:r>
+    </w:p>
+    <w:p>
+      <w:pPr>
+        <w:pStyle w:val="ListParagraph"/>
+        <w:numPr>
+          <w:ilvl w:val="0"/>
+          <w:numId w:val="1"/>
+        </w:numPr>
+      </w:pPr>
+      <w:r>
+        <w:rPr>
+          <w:b/>
+        </w:rPr>
+        <w:t>Web site</w:t>
+      </w:r>
+      <w:r>
+        <w:t xml:space="preserve"> – similar to web role with fast deployment but fewer features</w:t>
+      </w:r>
+    </w:p>
+    <w:p>
+      <w:pPr>
+        <w:pStyle w:val="ListParagraph"/>
+        <w:numPr>
+          <w:ilvl w:val="0"/>
+          <w:numId w:val="1"/>
+        </w:numPr>
+      </w:pPr>
+      <w:r>
+        <w:t>Virtual machines</w:t>
+      </w:r>
+    </w:p>
+    <w:p>
+      <w:pPr>
+        <w:pStyle w:val="Heading3"/>
+      </w:pPr>
+      <w:r>
+        <w:t>Windows Azure Cloud Services</w:t>
+      </w:r>
+    </w:p>
+    <w:p>
+      <w:pPr>
+        <w:pStyle w:val="ListParagraph"/>
+        <w:numPr>
+          <w:ilvl w:val="0"/>
+          <w:numId w:val="1"/>
+        </w:numPr>
+      </w:pPr>
+      <w:r>
+        <w:t>Easy to create and deploy (</w:t>
+      </w:r>
+      <w:proofErr w:type="spellStart"/>
+      <w:r>
+        <w:t>PaaS</w:t>
+      </w:r>
+      <w:proofErr w:type="spellEnd"/>
+      <w:r>
+        <w:t>)</w:t>
+      </w:r>
+    </w:p>
+    <w:p>
+      <w:pPr>
+        <w:pStyle w:val="ListParagraph"/>
+        <w:numPr>
+          <w:ilvl w:val="0"/>
+          <w:numId w:val="1"/>
+        </w:numPr>
+      </w:pPr>
+      <w:r>
+        <w:t>Automatic system updates</w:t>
+      </w:r>
+    </w:p>
+    <w:p>
+      <w:pPr>
+        <w:pStyle w:val="ListParagraph"/>
+        <w:numPr>
+          <w:ilvl w:val="0"/>
+          <w:numId w:val="1"/>
+        </w:numPr>
+      </w:pPr>
+      <w:r>
+        <w:t>Hardware monitoring</w:t>
+      </w:r>
+    </w:p>
+    <w:p>
+      <w:pPr>
+        <w:pStyle w:val="Heading3"/>
+      </w:pPr>
+      <w:r>
+        <w:t>Windows Azure Web Role</w:t>
+      </w:r>
+    </w:p>
+    <w:p>
+      <w:pPr>
+        <w:pStyle w:val="ListParagraph"/>
+        <w:numPr>
+          <w:ilvl w:val="0"/>
+          <w:numId w:val="1"/>
+        </w:numPr>
+      </w:pPr>
+      <w:r>
+        <w:t>IIS-based hosting environment – ASP.NET, WCF, Node.JS</w:t>
+      </w:r>
+    </w:p>
+    <w:p>
+      <w:pPr>
+        <w:pStyle w:val="ListParagraph"/>
+        <w:numPr>
+          <w:ilvl w:val="0"/>
+          <w:numId w:val="1"/>
+        </w:numPr>
+      </w:pPr>
+      <w:r>
+        <w:t>Can mix different web applications in a single deployment</w:t>
+      </w:r>
+    </w:p>
+    <w:p>
+      <w:pPr>
+        <w:pStyle w:val="ListParagraph"/>
+        <w:numPr>
+          <w:ilvl w:val="0"/>
+          <w:numId w:val="1"/>
+        </w:numPr>
+      </w:pPr>
+      <w:r>
+        <w:t>Exposed via Azure Load Balancer and Firewall</w:t>
+      </w:r>
+    </w:p>
+    <w:p>
+      <w:pPr>
+        <w:pStyle w:val="Heading3"/>
+      </w:pPr>
+      <w:r>
+        <w:t>Windows Azure Worker Role</w:t>
+      </w:r>
+    </w:p>
+    <w:p>
+      <w:pPr>
+        <w:pStyle w:val="ListParagraph"/>
+        <w:numPr>
+          <w:ilvl w:val="0"/>
+          <w:numId w:val="1"/>
+        </w:numPr>
+      </w:pPr>
+      <w:r>
+        <w:t>Do not have IIS enabled by default</w:t>
+      </w:r>
+    </w:p>
+    <w:p>
+      <w:pPr>
+        <w:pStyle w:val="ListParagraph"/>
+        <w:numPr>
+          <w:ilvl w:val="0"/>
+          <w:numId w:val="1"/>
+        </w:numPr>
+      </w:pPr>
+      <w:r>
+        <w:t>Hosting public services – hosts a WCF or Web API service and open the worker role for incoming communication</w:t>
+      </w:r>
+    </w:p>
+    <w:p>
+      <w:pPr>
+        <w:pStyle w:val="ListParagraph"/>
+        <w:numPr>
+          <w:ilvl w:val="0"/>
+          <w:numId w:val="1"/>
+        </w:numPr>
+      </w:pPr>
+      <w:r>
+        <w:t>Back end processing</w:t>
+      </w:r>
+    </w:p>
+    <w:p>
+      <w:pPr>
+        <w:pStyle w:val="ListParagraph"/>
+        <w:numPr>
+          <w:ilvl w:val="0"/>
+          <w:numId w:val="1"/>
+        </w:numPr>
+      </w:pPr>
+      <w:r>
+        <w:t>Windows Azure Queue storage</w:t>
+      </w:r>
+    </w:p>
+    <w:p>
+      <w:pPr>
+        <w:pStyle w:val="ListParagraph"/>
+        <w:numPr>
+          <w:ilvl w:val="0"/>
+          <w:numId w:val="1"/>
+        </w:numPr>
+      </w:pPr>
+      <w:r>
+        <w:t>Windows Azure service bus</w:t>
+      </w:r>
+    </w:p>
+    <w:p/>
+    <w:p>
+      <w:pPr>
+        <w:pStyle w:val="Heading3"/>
+      </w:pPr>
+      <w:r>
+        <w:lastRenderedPageBreak/>
+        <w:t>Windows Azure Web Sites</w:t>
+      </w:r>
+    </w:p>
+    <w:p>
+      <w:pPr>
+        <w:pStyle w:val="ListParagraph"/>
+        <w:numPr>
+          <w:ilvl w:val="0"/>
+          <w:numId w:val="1"/>
+        </w:numPr>
+      </w:pPr>
+      <w:r>
+        <w:t>Simple and fast deployment</w:t>
+      </w:r>
+    </w:p>
+    <w:p>
+      <w:pPr>
+        <w:pStyle w:val="ListParagraph"/>
+        <w:numPr>
+          <w:ilvl w:val="0"/>
+          <w:numId w:val="1"/>
+        </w:numPr>
+      </w:pPr>
+      <w:r>
+        <w:t>Support for source code repository deployment</w:t>
+      </w:r>
+    </w:p>
+    <w:p>
+      <w:pPr>
+        <w:pStyle w:val="ListParagraph"/>
+        <w:numPr>
+          <w:ilvl w:val="0"/>
+          <w:numId w:val="1"/>
+        </w:numPr>
+      </w:pPr>
+      <w:r>
+        <w:t>Share content and configuration across multiple instances</w:t>
+      </w:r>
+    </w:p>
+    <w:p>
+      <w:r>
+        <w:t>Limited features</w:t>
+      </w:r>
+    </w:p>
+    <w:p>
+      <w:pPr>
+        <w:pStyle w:val="ListParagraph"/>
+        <w:numPr>
+          <w:ilvl w:val="0"/>
+          <w:numId w:val="1"/>
+        </w:numPr>
+      </w:pPr>
+      <w:r>
+        <w:t>Not for multi-</w:t>
+      </w:r>
+      <w:proofErr w:type="spellStart"/>
+      <w:r>
+        <w:t>tired</w:t>
+      </w:r>
+      <w:proofErr w:type="spellEnd"/>
+      <w:r>
+        <w:t xml:space="preserve"> applications with background processing</w:t>
+      </w:r>
+    </w:p>
+    <w:p>
+      <w:pPr>
+        <w:pStyle w:val="ListParagraph"/>
+        <w:numPr>
+          <w:ilvl w:val="0"/>
+          <w:numId w:val="1"/>
+        </w:numPr>
+      </w:pPr>
+      <w:r>
+        <w:t>No staging/production environment</w:t>
+      </w:r>
+    </w:p>
+    <w:p/>
+    <w:p/>
+    <w:p/>
+    <w:p/>
+    <w:p>
+      <w:r>
+        <w:br w:type="page"/>
+      </w:r>
+    </w:p>
+    <w:p>
+      <w:pPr>
+        <w:pStyle w:val="Heading1"/>
+      </w:pPr>
+      <w:r>
+        <w:lastRenderedPageBreak/>
+        <w:t>7. Windows Azure Service Bus</w:t>
       </w:r>
     </w:p>
     <w:p>
@@ -6108,6 +6588,7 @@
   <w:style w:type="paragraph" w:default="1" w:styleId="Normal">
     <w:name w:val="Normal"/>
     <w:qFormat/>
+    <w:rsid w:val="00BD2373"/>
   </w:style>
   <w:style w:type="paragraph" w:styleId="Heading1">
     <w:name w:val="heading 1"/>
@@ -6480,6 +6961,7 @@
   <w:style w:type="paragraph" w:default="1" w:styleId="Normal">
     <w:name w:val="Normal"/>
     <w:qFormat/>
+    <w:rsid w:val="00BD2373"/>
   </w:style>
   <w:style w:type="paragraph" w:styleId="Heading1">
     <w:name w:val="heading 1"/>

</xml_diff>

<commit_message>
Ch 9 Azure Storage
</commit_message>
<xml_diff>
--- a/Web Services and Azure.docx
+++ b/Web Services and Azure.docx
@@ -7866,11 +7866,1824 @@
       <w:r>
         <w:t>Upgrade production environments by swapping the VIP and service URL of the staging and production environments.</w:t>
       </w:r>
+    </w:p>
+    <w:p/>
+    <w:p>
+      <w:r>
+        <w:br w:type="page"/>
+      </w:r>
+    </w:p>
+    <w:p>
+      <w:pPr>
+        <w:pStyle w:val="Heading1"/>
+      </w:pPr>
+      <w:r>
+        <w:lastRenderedPageBreak/>
+        <w:t>9. Windows Azure Storage</w:t>
+      </w:r>
+    </w:p>
+    <w:p>
+      <w:r>
+        <w:t>- Blob Storage – file based persistence store for files and static content</w:t>
+      </w:r>
+    </w:p>
+    <w:p>
+      <w:r>
+        <w:t>- Table Storage – key/value store</w:t>
+      </w:r>
+    </w:p>
+    <w:p>
+      <w:r>
+        <w:t>- Queue storage – cloud-based persisted queuing mechanism</w:t>
+      </w:r>
+    </w:p>
+    <w:p>
+      <w:pPr>
+        <w:pStyle w:val="Heading2"/>
+      </w:pPr>
+      <w:r>
+        <w:t>Introduction to Windows Azure Storage</w:t>
+      </w:r>
+    </w:p>
+    <w:p>
+      <w:pPr>
+        <w:pStyle w:val="Heading3"/>
+      </w:pPr>
+      <w:r>
+        <w:t>Windows Azure Hosted Environments Transiency</w:t>
+      </w:r>
+    </w:p>
+    <w:p>
+      <w:pPr>
+        <w:pStyle w:val="ListParagraph"/>
+        <w:numPr>
+          <w:ilvl w:val="0"/>
+          <w:numId w:val="1"/>
+        </w:numPr>
+      </w:pPr>
+      <w:r>
+        <w:t>Difference between cloud and other hosting is elasticity</w:t>
+      </w:r>
+    </w:p>
+    <w:p>
+      <w:pPr>
+        <w:pStyle w:val="ListParagraph"/>
+        <w:numPr>
+          <w:ilvl w:val="0"/>
+          <w:numId w:val="1"/>
+        </w:numPr>
+      </w:pPr>
+      <w:r>
+        <w:t>Dictates that data should not be persisted on local OS disks</w:t>
+      </w:r>
+    </w:p>
+    <w:p>
+      <w:pPr>
+        <w:pStyle w:val="ListParagraph"/>
+        <w:numPr>
+          <w:ilvl w:val="0"/>
+          <w:numId w:val="1"/>
+        </w:numPr>
+      </w:pPr>
+      <w:r>
+        <w:t xml:space="preserve">Storage services used for </w:t>
+      </w:r>
+    </w:p>
+    <w:p>
+      <w:pPr>
+        <w:pStyle w:val="ListParagraph"/>
+        <w:numPr>
+          <w:ilvl w:val="1"/>
+          <w:numId w:val="1"/>
+        </w:numPr>
+      </w:pPr>
+      <w:r>
+        <w:t>Persisting application data</w:t>
+      </w:r>
+    </w:p>
+    <w:p>
+      <w:pPr>
+        <w:pStyle w:val="ListParagraph"/>
+        <w:numPr>
+          <w:ilvl w:val="1"/>
+          <w:numId w:val="1"/>
+        </w:numPr>
+      </w:pPr>
+      <w:r>
+        <w:t>Persisting azure data such as deployment packages</w:t>
+      </w:r>
+    </w:p>
+    <w:p>
+      <w:pPr>
+        <w:pStyle w:val="Heading3"/>
+      </w:pPr>
+      <w:r>
+        <w:t>Windows Azure Storage Accounts</w:t>
+      </w:r>
+    </w:p>
+    <w:p>
+      <w:r>
+        <w:t>In order to get access to data, storage account credentials must be supplied</w:t>
+      </w:r>
+    </w:p>
+    <w:p>
+      <w:r>
+        <w:t>Access keys stored in .</w:t>
+      </w:r>
+      <w:proofErr w:type="spellStart"/>
+      <w:r>
+        <w:t>cscfg</w:t>
+      </w:r>
+      <w:proofErr w:type="spellEnd"/>
+      <w:r>
+        <w:t xml:space="preserve"> configuration file and can be changed without re-deployment</w:t>
+      </w:r>
+    </w:p>
+    <w:p>
+      <w:proofErr w:type="gramStart"/>
+      <w:r>
+        <w:t xml:space="preserve">Can work with account using </w:t>
+      </w:r>
+      <w:proofErr w:type="spellStart"/>
+      <w:r>
+        <w:rPr>
+          <w:b/>
+        </w:rPr>
+        <w:t>CloudStoageAccount</w:t>
+      </w:r>
+      <w:proofErr w:type="spellEnd"/>
+      <w:r>
+        <w:t xml:space="preserve"> class.</w:t>
+      </w:r>
+      <w:proofErr w:type="gramEnd"/>
+    </w:p>
+    <w:p>
+      <w:pPr>
+        <w:pStyle w:val="Heading2"/>
+      </w:pPr>
+      <w:r>
+        <w:t>Windows Azure Blob Storage</w:t>
+      </w:r>
+    </w:p>
+    <w:p>
+      <w:pPr>
+        <w:pStyle w:val="ListParagraph"/>
+        <w:numPr>
+          <w:ilvl w:val="0"/>
+          <w:numId w:val="1"/>
+        </w:numPr>
+      </w:pPr>
+      <w:r>
+        <w:t>Holds unstructured binary data (files)</w:t>
+      </w:r>
+    </w:p>
+    <w:p>
+      <w:pPr>
+        <w:pStyle w:val="ListParagraph"/>
+        <w:numPr>
+          <w:ilvl w:val="0"/>
+          <w:numId w:val="1"/>
+        </w:numPr>
+      </w:pPr>
+      <w:r>
+        <w:t>Account limited to 100TB</w:t>
+      </w:r>
+    </w:p>
+    <w:p>
+      <w:pPr>
+        <w:pStyle w:val="ListParagraph"/>
+        <w:numPr>
+          <w:ilvl w:val="0"/>
+          <w:numId w:val="1"/>
+        </w:numPr>
+      </w:pPr>
+      <w:r>
+        <w:t>Containers – sub entity of storage accounts, container stores blobs</w:t>
+      </w:r>
+    </w:p>
+    <w:p>
+      <w:pPr>
+        <w:pStyle w:val="ListParagraph"/>
+        <w:numPr>
+          <w:ilvl w:val="0"/>
+          <w:numId w:val="1"/>
+        </w:numPr>
+      </w:pPr>
+      <w:r>
+        <w:t xml:space="preserve"> Blobs – represent a file on any type, block or page</w:t>
+      </w:r>
+    </w:p>
+    <w:p>
+      <w:hyperlink r:id="rId8" w:history="1">
+        <w:r>
+          <w:rPr>
+            <w:rStyle w:val="Hyperlink"/>
+          </w:rPr>
+          <w:t>http://storageaccount.blob.core.windows.net/container/blob</w:t>
+        </w:r>
+      </w:hyperlink>
+    </w:p>
+    <w:p>
+      <w:pPr>
+        <w:pStyle w:val="Heading3"/>
+      </w:pPr>
+      <w:r>
+        <w:t>Block Blobs</w:t>
+      </w:r>
+    </w:p>
+    <w:p>
+      <w:pPr>
+        <w:pStyle w:val="ListParagraph"/>
+        <w:numPr>
+          <w:ilvl w:val="0"/>
+          <w:numId w:val="1"/>
+        </w:numPr>
+      </w:pPr>
+      <w:r>
+        <w:t>Designed for streaming workloads</w:t>
+      </w:r>
+    </w:p>
+    <w:p>
+      <w:pPr>
+        <w:pStyle w:val="ListParagraph"/>
+        <w:numPr>
+          <w:ilvl w:val="0"/>
+          <w:numId w:val="1"/>
+        </w:numPr>
+      </w:pPr>
+      <w:r>
+        <w:t>Up to 200GB</w:t>
+      </w:r>
+    </w:p>
+    <w:p>
+      <w:pPr>
+        <w:pStyle w:val="ListParagraph"/>
+        <w:numPr>
+          <w:ilvl w:val="0"/>
+          <w:numId w:val="1"/>
+        </w:numPr>
+      </w:pPr>
+      <w:r>
+        <w:t>Can be split into blocks (up to 4 MB) e.g. for parallel upload</w:t>
+      </w:r>
+    </w:p>
+    <w:p>
+      <w:pPr>
+        <w:pStyle w:val="Heading3"/>
+      </w:pPr>
+      <w:r>
+        <w:t>Page Blobs</w:t>
+      </w:r>
+    </w:p>
+    <w:p>
+      <w:pPr>
+        <w:pStyle w:val="ListParagraph"/>
+        <w:numPr>
+          <w:ilvl w:val="0"/>
+          <w:numId w:val="1"/>
+        </w:numPr>
+      </w:pPr>
+      <w:r>
+        <w:t>Designed for random access</w:t>
+      </w:r>
+    </w:p>
+    <w:p>
+      <w:pPr>
+        <w:pStyle w:val="ListParagraph"/>
+        <w:numPr>
+          <w:ilvl w:val="0"/>
+          <w:numId w:val="1"/>
+        </w:numPr>
+      </w:pPr>
+      <w:r>
+        <w:t>Maximum size 1TB</w:t>
+      </w:r>
+    </w:p>
+    <w:p>
+      <w:pPr>
+        <w:rPr>
+          <w:b/>
+        </w:rPr>
+      </w:pPr>
+      <w:proofErr w:type="spellStart"/>
+      <w:r>
+        <w:rPr>
+          <w:b/>
+        </w:rPr>
+        <w:t>WritePages</w:t>
+      </w:r>
+      <w:proofErr w:type="spellEnd"/>
+    </w:p>
+    <w:p>
+      <w:pPr>
+        <w:rPr>
+          <w:b/>
+        </w:rPr>
+      </w:pPr>
+      <w:proofErr w:type="spellStart"/>
+      <w:r>
+        <w:rPr>
+          <w:b/>
+        </w:rPr>
+        <w:t>OpenRead</w:t>
+      </w:r>
+      <w:proofErr w:type="spellEnd"/>
+    </w:p>
+    <w:p>
+      <w:pPr>
+        <w:rPr>
+          <w:b/>
+        </w:rPr>
+      </w:pPr>
+      <w:proofErr w:type="spellStart"/>
+      <w:r>
+        <w:rPr>
+          <w:b/>
+        </w:rPr>
+        <w:t>GetPageRanges</w:t>
+      </w:r>
+      <w:proofErr w:type="spellEnd"/>
+    </w:p>
+    <w:p>
+      <w:pPr>
+        <w:pStyle w:val="Heading3"/>
+      </w:pPr>
+      <w:r>
+        <w:t>Creating containers</w:t>
+      </w:r>
+    </w:p>
+    <w:p>
+      <w:pPr>
+        <w:rPr>
+          <w:b/>
+        </w:rPr>
+      </w:pPr>
+      <w:proofErr w:type="spellStart"/>
+      <w:proofErr w:type="gramStart"/>
+      <w:r>
+        <w:rPr>
+          <w:b/>
+        </w:rPr>
+        <w:t>CreateIfNotExists</w:t>
+      </w:r>
+      <w:proofErr w:type="spellEnd"/>
+      <w:r>
+        <w:rPr>
+          <w:b/>
+        </w:rPr>
+        <w:t xml:space="preserve">  Delete</w:t>
+      </w:r>
+      <w:proofErr w:type="gramEnd"/>
+    </w:p>
+    <w:p>
+      <w:pPr>
+        <w:rPr>
+          <w:b/>
+        </w:rPr>
+      </w:pPr>
+    </w:p>
+    <w:p>
+      <w:pPr>
+        <w:pStyle w:val="Heading3"/>
+      </w:pPr>
+      <w:r>
+        <w:lastRenderedPageBreak/>
+        <w:t>Standard Blob Operations</w:t>
+      </w:r>
+    </w:p>
+    <w:p>
+      <w:r>
+        <w:t xml:space="preserve">Both </w:t>
+      </w:r>
+      <w:proofErr w:type="spellStart"/>
+      <w:r>
+        <w:rPr>
+          <w:b/>
+        </w:rPr>
+        <w:t>CloudBlockBlob</w:t>
+      </w:r>
+      <w:proofErr w:type="spellEnd"/>
+      <w:r>
+        <w:t xml:space="preserve"> and </w:t>
+      </w:r>
+      <w:proofErr w:type="spellStart"/>
+      <w:r>
+        <w:rPr>
+          <w:b/>
+        </w:rPr>
+        <w:t>CloudPageBlog</w:t>
+      </w:r>
+      <w:proofErr w:type="spellEnd"/>
+      <w:r>
+        <w:t xml:space="preserve"> implement </w:t>
+      </w:r>
+      <w:proofErr w:type="spellStart"/>
+      <w:r>
+        <w:rPr>
+          <w:b/>
+        </w:rPr>
+        <w:t>ICloudBlob</w:t>
+      </w:r>
+      <w:proofErr w:type="spellEnd"/>
+      <w:r>
+        <w:t>. Simplifies implementation</w:t>
+      </w:r>
+    </w:p>
+    <w:p>
+      <w:pPr>
+        <w:pStyle w:val="ListParagraph"/>
+        <w:numPr>
+          <w:ilvl w:val="0"/>
+          <w:numId w:val="1"/>
+        </w:numPr>
+      </w:pPr>
+      <w:r>
+        <w:rPr>
+          <w:b/>
+        </w:rPr>
+        <w:t>Upload</w:t>
+      </w:r>
+      <w:r>
+        <w:t xml:space="preserve">: </w:t>
+      </w:r>
+      <w:proofErr w:type="spellStart"/>
+      <w:r>
+        <w:t>UploadByteArray</w:t>
+      </w:r>
+      <w:proofErr w:type="spellEnd"/>
+      <w:r>
+        <w:t xml:space="preserve">, </w:t>
+      </w:r>
+      <w:proofErr w:type="spellStart"/>
+      <w:r>
+        <w:t>UploadFile</w:t>
+      </w:r>
+      <w:proofErr w:type="spellEnd"/>
+      <w:r>
+        <w:t xml:space="preserve">, </w:t>
+      </w:r>
+      <w:proofErr w:type="spellStart"/>
+      <w:r>
+        <w:t>UploadFromStream</w:t>
+      </w:r>
+      <w:proofErr w:type="spellEnd"/>
+      <w:r>
+        <w:t xml:space="preserve">, </w:t>
+      </w:r>
+      <w:proofErr w:type="spellStart"/>
+      <w:r>
+        <w:t>UploadText</w:t>
+      </w:r>
+      <w:proofErr w:type="spellEnd"/>
+    </w:p>
+    <w:p>
+      <w:pPr>
+        <w:pStyle w:val="ListParagraph"/>
+        <w:numPr>
+          <w:ilvl w:val="0"/>
+          <w:numId w:val="1"/>
+        </w:numPr>
+      </w:pPr>
+      <w:r>
+        <w:rPr>
+          <w:b/>
+        </w:rPr>
+        <w:t>Download</w:t>
+      </w:r>
+      <w:r>
+        <w:t xml:space="preserve">: </w:t>
+      </w:r>
+      <w:proofErr w:type="spellStart"/>
+      <w:r>
+        <w:t>DonwloadByteArray</w:t>
+      </w:r>
+      <w:proofErr w:type="spellEnd"/>
+      <w:r>
+        <w:t xml:space="preserve">, </w:t>
+      </w:r>
+      <w:proofErr w:type="spellStart"/>
+      <w:r>
+        <w:t>DownloadText</w:t>
+      </w:r>
+      <w:proofErr w:type="spellEnd"/>
+      <w:r>
+        <w:t xml:space="preserve">, </w:t>
+      </w:r>
+      <w:proofErr w:type="spellStart"/>
+      <w:r>
+        <w:t>DownloadToFile</w:t>
+      </w:r>
+      <w:proofErr w:type="spellEnd"/>
+      <w:r>
+        <w:t xml:space="preserve"> and </w:t>
+      </w:r>
+      <w:proofErr w:type="spellStart"/>
+      <w:r>
+        <w:t>DownloadToStream</w:t>
+      </w:r>
+      <w:proofErr w:type="spellEnd"/>
+    </w:p>
+    <w:p>
+      <w:pPr>
+        <w:pStyle w:val="ListParagraph"/>
+        <w:numPr>
+          <w:ilvl w:val="0"/>
+          <w:numId w:val="1"/>
+        </w:numPr>
+      </w:pPr>
+      <w:r>
+        <w:rPr>
+          <w:b/>
+        </w:rPr>
+        <w:t>Delete</w:t>
+      </w:r>
+      <w:r>
+        <w:t xml:space="preserve">: Delete, </w:t>
+      </w:r>
+      <w:proofErr w:type="spellStart"/>
+      <w:r>
+        <w:t>DeleteIfExists</w:t>
+      </w:r>
+      <w:proofErr w:type="spellEnd"/>
+      <w:r>
+        <w:t xml:space="preserve">, </w:t>
+      </w:r>
+      <w:proofErr w:type="spellStart"/>
+      <w:r>
+        <w:t>BeginDelete</w:t>
+      </w:r>
+      <w:proofErr w:type="spellEnd"/>
+      <w:r>
+        <w:t xml:space="preserve">, </w:t>
+      </w:r>
+      <w:proofErr w:type="spellStart"/>
+      <w:r>
+        <w:t>BeginDeleteIfExists</w:t>
+      </w:r>
+      <w:proofErr w:type="spellEnd"/>
+    </w:p>
+    <w:p>
+      <w:pPr>
+        <w:pStyle w:val="NoSpacing"/>
+        <w:ind w:left="360"/>
+      </w:pPr>
+      <w:proofErr w:type="spellStart"/>
+      <w:proofErr w:type="gramStart"/>
+      <w:r>
+        <w:t>var</w:t>
+      </w:r>
+      <w:proofErr w:type="spellEnd"/>
+      <w:proofErr w:type="gramEnd"/>
+      <w:r>
+        <w:t xml:space="preserve"> </w:t>
+      </w:r>
+      <w:proofErr w:type="spellStart"/>
+      <w:r>
+        <w:t>blobClient</w:t>
+      </w:r>
+      <w:proofErr w:type="spellEnd"/>
+      <w:r>
+        <w:t xml:space="preserve"> = </w:t>
+      </w:r>
+      <w:proofErr w:type="spellStart"/>
+      <w:r>
+        <w:t>storageClient.CreateCloudBlobClient</w:t>
+      </w:r>
+      <w:proofErr w:type="spellEnd"/>
+      <w:r>
+        <w:t>();</w:t>
+      </w:r>
+    </w:p>
+    <w:p>
+      <w:pPr>
+        <w:pStyle w:val="NoSpacing"/>
+        <w:ind w:left="360"/>
+      </w:pPr>
+      <w:proofErr w:type="spellStart"/>
+      <w:proofErr w:type="gramStart"/>
+      <w:r>
+        <w:t>var</w:t>
+      </w:r>
+      <w:proofErr w:type="spellEnd"/>
+      <w:proofErr w:type="gramEnd"/>
+      <w:r>
+        <w:t xml:space="preserve"> container = </w:t>
+      </w:r>
+      <w:proofErr w:type="spellStart"/>
+      <w:r>
+        <w:t>blobClient.GetContainerReference</w:t>
+      </w:r>
+      <w:proofErr w:type="spellEnd"/>
+      <w:r>
+        <w:t>(“</w:t>
+      </w:r>
+      <w:proofErr w:type="spellStart"/>
+      <w:r>
+        <w:t>MyContainer</w:t>
+      </w:r>
+      <w:proofErr w:type="spellEnd"/>
+      <w:r>
+        <w:t>”);</w:t>
+      </w:r>
+    </w:p>
+    <w:p>
+      <w:pPr>
+        <w:pStyle w:val="NoSpacing"/>
+        <w:ind w:left="360"/>
+      </w:pPr>
+      <w:proofErr w:type="spellStart"/>
+      <w:proofErr w:type="gramStart"/>
+      <w:r>
+        <w:t>var</w:t>
+      </w:r>
+      <w:proofErr w:type="spellEnd"/>
+      <w:proofErr w:type="gramEnd"/>
+      <w:r>
+        <w:t xml:space="preserve"> </w:t>
+      </w:r>
+      <w:proofErr w:type="spellStart"/>
+      <w:r>
+        <w:t>myBlob</w:t>
+      </w:r>
+      <w:proofErr w:type="spellEnd"/>
+      <w:r>
+        <w:t xml:space="preserve"> = </w:t>
+      </w:r>
+      <w:proofErr w:type="spellStart"/>
+      <w:r>
+        <w:t>container.GetBlobReference</w:t>
+      </w:r>
+      <w:proofErr w:type="spellEnd"/>
+      <w:r>
+        <w:t>(“</w:t>
+      </w:r>
+      <w:proofErr w:type="spellStart"/>
+      <w:r>
+        <w:t>MyBlob</w:t>
+      </w:r>
+      <w:proofErr w:type="spellEnd"/>
+      <w:r>
+        <w:t>”);</w:t>
+      </w:r>
+    </w:p>
+    <w:p>
+      <w:pPr>
+        <w:pStyle w:val="NoSpacing"/>
+        <w:ind w:left="360"/>
+      </w:pPr>
+    </w:p>
+    <w:p>
+      <w:pPr>
+        <w:pStyle w:val="NoSpacing"/>
+        <w:ind w:left="360"/>
+      </w:pPr>
+      <w:proofErr w:type="spellStart"/>
+      <w:proofErr w:type="gramStart"/>
+      <w:r>
+        <w:t>myBlob.UploadFile</w:t>
+      </w:r>
+      <w:proofErr w:type="spellEnd"/>
+      <w:r>
+        <w:t>(</w:t>
+      </w:r>
+      <w:proofErr w:type="gramEnd"/>
+      <w:r>
+        <w:t>“MyPicture.jpg”);</w:t>
+      </w:r>
+    </w:p>
+    <w:p>
+      <w:pPr>
+        <w:pStyle w:val="NoSpacing"/>
+        <w:ind w:left="360"/>
+      </w:pPr>
+      <w:proofErr w:type="spellStart"/>
+      <w:proofErr w:type="gramStart"/>
+      <w:r>
+        <w:t>var</w:t>
+      </w:r>
+      <w:proofErr w:type="spellEnd"/>
+      <w:proofErr w:type="gramEnd"/>
+      <w:r>
+        <w:t xml:space="preserve"> buffer = </w:t>
+      </w:r>
+      <w:proofErr w:type="spellStart"/>
+      <w:r>
+        <w:t>myBlob.DownloadByteArray</w:t>
+      </w:r>
+      <w:proofErr w:type="spellEnd"/>
+      <w:r>
+        <w:t>();</w:t>
+      </w:r>
+    </w:p>
+    <w:p>
+      <w:pPr>
+        <w:pStyle w:val="NoSpacing"/>
+        <w:ind w:left="360"/>
+      </w:pPr>
+      <w:proofErr w:type="spellStart"/>
+      <w:proofErr w:type="gramStart"/>
+      <w:r>
+        <w:t>myBlob.Delete</w:t>
+      </w:r>
+      <w:proofErr w:type="spellEnd"/>
+      <w:r>
+        <w:t>(</w:t>
+      </w:r>
+      <w:proofErr w:type="gramEnd"/>
+      <w:r>
+        <w:t>);</w:t>
+      </w:r>
+    </w:p>
+    <w:p/>
+    <w:p>
+      <w:proofErr w:type="spellStart"/>
+      <w:r>
+        <w:rPr>
+          <w:b/>
+        </w:rPr>
+        <w:t>CloudBlobDirectory</w:t>
+      </w:r>
+      <w:proofErr w:type="spellEnd"/>
+      <w:r>
+        <w:t xml:space="preserve"> simulates the notion of directories for blob storage.</w:t>
+      </w:r>
+    </w:p>
+    <w:p>
+      <w:pPr>
+        <w:pStyle w:val="Heading3"/>
+      </w:pPr>
+      <w:r>
+        <w:t>Store Metadata on a Blob</w:t>
+      </w:r>
+    </w:p>
+    <w:p>
+      <w:pPr>
+        <w:pStyle w:val="NoSpacing"/>
+        <w:ind w:left="720"/>
+      </w:pPr>
+      <w:proofErr w:type="spellStart"/>
+      <w:proofErr w:type="gramStart"/>
+      <w:r>
+        <w:t>myBlob.Metadata</w:t>
+      </w:r>
+      <w:proofErr w:type="spellEnd"/>
+      <w:r>
+        <w:t>[</w:t>
+      </w:r>
+      <w:proofErr w:type="gramEnd"/>
+      <w:r>
+        <w:t xml:space="preserve">“owner”] = </w:t>
+      </w:r>
+      <w:proofErr w:type="spellStart"/>
+      <w:r>
+        <w:t>Thread.CurrentPrinicpal.Identity.Name</w:t>
+      </w:r>
+      <w:proofErr w:type="spellEnd"/>
+      <w:r>
+        <w:t>;</w:t>
+      </w:r>
+    </w:p>
+    <w:p>
+      <w:pPr>
+        <w:pStyle w:val="NoSpacing"/>
+        <w:ind w:left="720"/>
+      </w:pPr>
+      <w:proofErr w:type="spellStart"/>
+      <w:proofErr w:type="gramStart"/>
+      <w:r>
+        <w:t>myBlob.SetMetadata</w:t>
+      </w:r>
+      <w:proofErr w:type="spellEnd"/>
+      <w:r>
+        <w:t>(</w:t>
+      </w:r>
+      <w:proofErr w:type="gramEnd"/>
+      <w:r>
+        <w:t>);</w:t>
+      </w:r>
+    </w:p>
+    <w:p/>
+    <w:p>
+      <w:pPr>
+        <w:pStyle w:val="Heading3"/>
+      </w:pPr>
+      <w:r>
+        <w:t>Creating Retry policies</w:t>
+      </w:r>
+    </w:p>
+    <w:p>
+      <w:r>
+        <w:t xml:space="preserve">Network transactions might fail due to temporary conditions.  Three </w:t>
+      </w:r>
+      <w:proofErr w:type="spellStart"/>
+      <w:r>
+        <w:t>RetryPolicies</w:t>
+      </w:r>
+      <w:proofErr w:type="spellEnd"/>
+      <w:r>
+        <w:t xml:space="preserve"> built-in:</w:t>
+      </w:r>
+    </w:p>
+    <w:p>
+      <w:pPr>
+        <w:pStyle w:val="ListParagraph"/>
+        <w:numPr>
+          <w:ilvl w:val="0"/>
+          <w:numId w:val="1"/>
+        </w:numPr>
+        <w:rPr>
+          <w:b/>
+        </w:rPr>
+      </w:pPr>
+      <w:proofErr w:type="spellStart"/>
+      <w:r>
+        <w:rPr>
+          <w:b/>
+        </w:rPr>
+        <w:t>NoRetry</w:t>
+      </w:r>
+      <w:proofErr w:type="spellEnd"/>
+    </w:p>
+    <w:p>
+      <w:pPr>
+        <w:pStyle w:val="ListParagraph"/>
+        <w:numPr>
+          <w:ilvl w:val="0"/>
+          <w:numId w:val="1"/>
+        </w:numPr>
+      </w:pPr>
+      <w:r>
+        <w:rPr>
+          <w:b/>
+        </w:rPr>
+        <w:t>Retry</w:t>
+      </w:r>
+      <w:r>
+        <w:t xml:space="preserve"> – N number of times with same </w:t>
+      </w:r>
+      <w:proofErr w:type="spellStart"/>
+      <w:r>
+        <w:t>backoff</w:t>
+      </w:r>
+      <w:proofErr w:type="spellEnd"/>
+      <w:r>
+        <w:t xml:space="preserve"> interval</w:t>
+      </w:r>
+    </w:p>
+    <w:p>
+      <w:pPr>
+        <w:pStyle w:val="ListParagraph"/>
+        <w:numPr>
+          <w:ilvl w:val="0"/>
+          <w:numId w:val="1"/>
+        </w:numPr>
+      </w:pPr>
+      <w:proofErr w:type="spellStart"/>
+      <w:r>
+        <w:rPr>
+          <w:b/>
+        </w:rPr>
+        <w:t>RetryExponential</w:t>
+      </w:r>
+      <w:proofErr w:type="spellEnd"/>
+      <w:r>
+        <w:t xml:space="preserve"> (Default) – retries N times with increasing </w:t>
+      </w:r>
+      <w:proofErr w:type="spellStart"/>
+      <w:r>
+        <w:t>backoff</w:t>
+      </w:r>
+      <w:proofErr w:type="spellEnd"/>
+      <w:r>
+        <w:t xml:space="preserve"> interval</w:t>
+      </w:r>
+    </w:p>
+    <w:p/>
+    <w:p>
+      <w:pPr>
+        <w:pStyle w:val="Heading2"/>
+      </w:pPr>
+      <w:r>
+        <w:t>Windows Azure Table Storage</w:t>
+      </w:r>
+    </w:p>
+    <w:p/>
+    <w:p>
+      <w:pPr>
+        <w:pStyle w:val="ListParagraph"/>
+        <w:numPr>
+          <w:ilvl w:val="0"/>
+          <w:numId w:val="1"/>
+        </w:numPr>
+      </w:pPr>
+      <w:r>
+        <w:t>Key-value no SQL databases</w:t>
+      </w:r>
+    </w:p>
+    <w:p>
+      <w:pPr>
+        <w:pStyle w:val="ListParagraph"/>
+        <w:numPr>
+          <w:ilvl w:val="1"/>
+          <w:numId w:val="1"/>
+        </w:numPr>
+      </w:pPr>
+      <w:r>
+        <w:t>No schema</w:t>
+      </w:r>
+    </w:p>
+    <w:p>
+      <w:pPr>
+        <w:pStyle w:val="ListParagraph"/>
+        <w:numPr>
+          <w:ilvl w:val="1"/>
+          <w:numId w:val="1"/>
+        </w:numPr>
+      </w:pPr>
+      <w:r>
+        <w:t>Simple data querying</w:t>
+      </w:r>
+    </w:p>
+    <w:p>
+      <w:pPr>
+        <w:pStyle w:val="ListParagraph"/>
+        <w:numPr>
+          <w:ilvl w:val="1"/>
+          <w:numId w:val="1"/>
+        </w:numPr>
+      </w:pPr>
+      <w:r>
+        <w:t>Designed for scale</w:t>
+      </w:r>
+    </w:p>
+    <w:p>
+      <w:pPr>
+        <w:pStyle w:val="ListParagraph"/>
+        <w:numPr>
+          <w:ilvl w:val="1"/>
+          <w:numId w:val="1"/>
+        </w:numPr>
+      </w:pPr>
+      <w:r>
+        <w:t>No joins, foreign keys, stored procedures</w:t>
+      </w:r>
+    </w:p>
+    <w:p>
+      <w:pPr>
+        <w:pStyle w:val="ListParagraph"/>
+        <w:numPr>
+          <w:ilvl w:val="0"/>
+          <w:numId w:val="1"/>
+        </w:numPr>
+      </w:pPr>
+      <w:r>
+        <w:t>Table storage store entities</w:t>
+      </w:r>
+    </w:p>
+    <w:p>
+      <w:pPr>
+        <w:pStyle w:val="ListParagraph"/>
+        <w:numPr>
+          <w:ilvl w:val="1"/>
+          <w:numId w:val="1"/>
+        </w:numPr>
+      </w:pPr>
+      <w:r>
+        <w:t>Set of properties of primitive types</w:t>
+      </w:r>
+    </w:p>
+    <w:p>
+      <w:pPr>
+        <w:pStyle w:val="ListParagraph"/>
+        <w:numPr>
+          <w:ilvl w:val="1"/>
+          <w:numId w:val="1"/>
+        </w:numPr>
+      </w:pPr>
+      <w:r>
+        <w:t>Must include Partition key, row key and timestamp</w:t>
+      </w:r>
+    </w:p>
+    <w:p>
+      <w:pPr>
+        <w:pStyle w:val="Heading3"/>
+      </w:pPr>
+      <w:r>
+        <w:t>Creating Entity Structures in Code</w:t>
+      </w:r>
+    </w:p>
+    <w:p>
+      <w:r>
+        <w:t xml:space="preserve">Derive from </w:t>
+      </w:r>
+      <w:proofErr w:type="spellStart"/>
+      <w:r>
+        <w:rPr>
+          <w:b/>
+        </w:rPr>
+        <w:t>TableEntity</w:t>
+      </w:r>
+      <w:proofErr w:type="spellEnd"/>
+    </w:p>
+    <w:p>
+      <w:r>
+        <w:t xml:space="preserve">Not </w:t>
+      </w:r>
+      <w:proofErr w:type="spellStart"/>
+      <w:r>
+        <w:t>DataContract</w:t>
+      </w:r>
+      <w:proofErr w:type="spellEnd"/>
+      <w:r>
+        <w:t xml:space="preserve"> </w:t>
+      </w:r>
+      <w:proofErr w:type="spellStart"/>
+      <w:r>
+        <w:t>Seralizable</w:t>
+      </w:r>
+      <w:proofErr w:type="spellEnd"/>
+      <w:r>
+        <w:t xml:space="preserve"> so use [</w:t>
+      </w:r>
+      <w:proofErr w:type="spellStart"/>
+      <w:r>
+        <w:rPr>
+          <w:b/>
+        </w:rPr>
+        <w:t>DataServiceKey</w:t>
+      </w:r>
+      <w:proofErr w:type="spellEnd"/>
+      <w:r>
+        <w:t xml:space="preserve">] </w:t>
+      </w:r>
+      <w:proofErr w:type="gramStart"/>
+      <w:r>
+        <w:t>attribute</w:t>
+      </w:r>
+      <w:proofErr w:type="gramEnd"/>
+    </w:p>
+    <w:p>
+      <w:pPr>
+        <w:pStyle w:val="Heading3"/>
+      </w:pPr>
+      <w:r>
+        <w:lastRenderedPageBreak/>
+        <w:t>Working with table storage</w:t>
+      </w:r>
+    </w:p>
+    <w:p>
+      <w:pPr>
+        <w:rPr>
+          <w:b/>
+        </w:rPr>
+      </w:pPr>
+      <w:proofErr w:type="spellStart"/>
+      <w:r>
+        <w:rPr>
+          <w:b/>
+        </w:rPr>
+        <w:t>AddObject</w:t>
+      </w:r>
+      <w:proofErr w:type="spellEnd"/>
+    </w:p>
+    <w:p>
+      <w:proofErr w:type="spellStart"/>
+      <w:r>
+        <w:rPr>
+          <w:b/>
+        </w:rPr>
+        <w:t>CreateQuery</w:t>
+      </w:r>
+      <w:proofErr w:type="spellEnd"/>
+      <w:r>
+        <w:t xml:space="preserve"> – using LINQ</w:t>
+      </w:r>
+    </w:p>
+    <w:p>
+      <w:proofErr w:type="spellStart"/>
+      <w:r>
+        <w:rPr>
+          <w:b/>
+        </w:rPr>
+        <w:t>UpdateObject</w:t>
+      </w:r>
+      <w:proofErr w:type="spellEnd"/>
+      <w:r>
+        <w:t xml:space="preserve"> and </w:t>
+      </w:r>
+      <w:proofErr w:type="spellStart"/>
+      <w:r>
+        <w:rPr>
+          <w:b/>
+        </w:rPr>
+        <w:t>SaveChanges</w:t>
+      </w:r>
+      <w:proofErr w:type="spellEnd"/>
+    </w:p>
+    <w:p>
+      <w:proofErr w:type="spellStart"/>
+      <w:r>
+        <w:rPr>
+          <w:b/>
+        </w:rPr>
+        <w:t>DeleteObject</w:t>
+      </w:r>
+      <w:proofErr w:type="spellEnd"/>
+      <w:r>
+        <w:t xml:space="preserve"> and </w:t>
+      </w:r>
+      <w:proofErr w:type="spellStart"/>
+      <w:r>
+        <w:rPr>
+          <w:b/>
+        </w:rPr>
+        <w:t>SaveChanges</w:t>
+      </w:r>
+      <w:proofErr w:type="spellEnd"/>
+    </w:p>
+    <w:p/>
+    <w:p>
+      <w:pPr>
+        <w:pStyle w:val="Heading2"/>
+      </w:pPr>
+      <w:r>
+        <w:t>Windows Azure Queue Storage</w:t>
+      </w:r>
+    </w:p>
+    <w:p>
+      <w:pPr>
+        <w:pStyle w:val="ListParagraph"/>
+        <w:numPr>
+          <w:ilvl w:val="0"/>
+          <w:numId w:val="1"/>
+        </w:numPr>
+      </w:pPr>
+      <w:r>
+        <w:t xml:space="preserve">Used as communication channels between applications, accessed using </w:t>
+      </w:r>
+      <w:proofErr w:type="spellStart"/>
+      <w:r>
+        <w:rPr>
+          <w:b/>
+        </w:rPr>
+        <w:t>CloudStorageAccount</w:t>
+      </w:r>
+      <w:proofErr w:type="spellEnd"/>
+    </w:p>
+    <w:p>
+      <w:pPr>
+        <w:pStyle w:val="Heading3"/>
+      </w:pPr>
+      <w:r>
+        <w:t>Creating and Deleting Queues</w:t>
+      </w:r>
+    </w:p>
+    <w:p>
+      <w:pPr>
+        <w:pStyle w:val="ListParagraph"/>
+        <w:numPr>
+          <w:ilvl w:val="0"/>
+          <w:numId w:val="1"/>
+        </w:numPr>
+      </w:pPr>
+      <w:r>
+        <w:t xml:space="preserve">Use </w:t>
+      </w:r>
+      <w:proofErr w:type="spellStart"/>
+      <w:r>
+        <w:t>CloudQueueClient</w:t>
+      </w:r>
+      <w:proofErr w:type="spellEnd"/>
+      <w:r>
+        <w:t xml:space="preserve"> to get  queue object reference</w:t>
+      </w:r>
+    </w:p>
+    <w:p>
+      <w:pPr>
+        <w:pStyle w:val="ListParagraph"/>
+        <w:numPr>
+          <w:ilvl w:val="0"/>
+          <w:numId w:val="1"/>
+        </w:numPr>
+      </w:pPr>
+      <w:r>
+        <w:t>Http-based API, PUT or DELETE</w:t>
+      </w:r>
+    </w:p>
+    <w:p>
+      <w:pPr>
+        <w:pStyle w:val="ListParagraph"/>
+        <w:numPr>
+          <w:ilvl w:val="0"/>
+          <w:numId w:val="1"/>
+        </w:numPr>
+      </w:pPr>
+      <w:r>
+        <w:t>Server Explorer in VS2012</w:t>
+      </w:r>
+    </w:p>
+    <w:p>
+      <w:pPr>
+        <w:pStyle w:val="ListParagraph"/>
+        <w:numPr>
+          <w:ilvl w:val="0"/>
+          <w:numId w:val="1"/>
+        </w:numPr>
+      </w:pPr>
+      <w:r>
+        <w:t>Third-party management tools</w:t>
+      </w:r>
+    </w:p>
+    <w:p/>
+    <w:p>
+      <w:pPr>
+        <w:pStyle w:val="NoSpacing"/>
+        <w:ind w:left="360"/>
+      </w:pPr>
+      <w:proofErr w:type="spellStart"/>
+      <w:proofErr w:type="gramStart"/>
+      <w:r>
+        <w:t>var</w:t>
+      </w:r>
+      <w:proofErr w:type="spellEnd"/>
+      <w:proofErr w:type="gramEnd"/>
+      <w:r>
+        <w:t xml:space="preserve"> </w:t>
+      </w:r>
+      <w:proofErr w:type="spellStart"/>
+      <w:r>
+        <w:t>storageClient</w:t>
+      </w:r>
+      <w:proofErr w:type="spellEnd"/>
+      <w:r>
+        <w:t xml:space="preserve"> = </w:t>
+      </w:r>
+      <w:proofErr w:type="spellStart"/>
+      <w:r>
+        <w:t>CloudStorageAccount.Parse</w:t>
+      </w:r>
+      <w:proofErr w:type="spellEnd"/>
+      <w:r>
+        <w:t>(</w:t>
+      </w:r>
+      <w:proofErr w:type="spellStart"/>
+      <w:r>
+        <w:t>conStr</w:t>
+      </w:r>
+      <w:proofErr w:type="spellEnd"/>
+      <w:r>
+        <w:t>);</w:t>
+      </w:r>
+    </w:p>
+    <w:p>
+      <w:pPr>
+        <w:pStyle w:val="NoSpacing"/>
+        <w:ind w:left="360"/>
+      </w:pPr>
+      <w:proofErr w:type="spellStart"/>
+      <w:proofErr w:type="gramStart"/>
+      <w:r>
+        <w:t>var</w:t>
+      </w:r>
+      <w:proofErr w:type="spellEnd"/>
+      <w:proofErr w:type="gramEnd"/>
+      <w:r>
+        <w:t xml:space="preserve"> </w:t>
+      </w:r>
+      <w:proofErr w:type="spellStart"/>
+      <w:r>
+        <w:t>queueClient</w:t>
+      </w:r>
+      <w:proofErr w:type="spellEnd"/>
+      <w:r>
+        <w:t xml:space="preserve"> = </w:t>
+      </w:r>
+      <w:proofErr w:type="spellStart"/>
+      <w:r>
+        <w:t>storageClient.CreateCloudQeueuClient</w:t>
+      </w:r>
+      <w:proofErr w:type="spellEnd"/>
+      <w:r>
+        <w:t>();</w:t>
+      </w:r>
+    </w:p>
+    <w:p>
+      <w:pPr>
+        <w:pStyle w:val="NoSpacing"/>
+        <w:ind w:left="360"/>
+      </w:pPr>
+      <w:proofErr w:type="spellStart"/>
+      <w:proofErr w:type="gramStart"/>
+      <w:r>
+        <w:t>var</w:t>
+      </w:r>
+      <w:proofErr w:type="spellEnd"/>
+      <w:proofErr w:type="gramEnd"/>
+      <w:r>
+        <w:t xml:space="preserve"> </w:t>
+      </w:r>
+      <w:proofErr w:type="spellStart"/>
+      <w:r>
+        <w:t>myQueue</w:t>
+      </w:r>
+      <w:proofErr w:type="spellEnd"/>
+      <w:r>
+        <w:t xml:space="preserve"> = </w:t>
+      </w:r>
+      <w:proofErr w:type="spellStart"/>
+      <w:r>
+        <w:t>queueClient.GetQueueReference</w:t>
+      </w:r>
+      <w:proofErr w:type="spellEnd"/>
+      <w:r>
+        <w:t>(“</w:t>
+      </w:r>
+      <w:proofErr w:type="spellStart"/>
+      <w:r>
+        <w:t>myqueue</w:t>
+      </w:r>
+      <w:proofErr w:type="spellEnd"/>
+      <w:r>
+        <w:t>”);</w:t>
+      </w:r>
+    </w:p>
+    <w:p>
+      <w:pPr>
+        <w:pStyle w:val="NoSpacing"/>
+        <w:ind w:left="360"/>
+      </w:pPr>
+      <w:proofErr w:type="spellStart"/>
+      <w:proofErr w:type="gramStart"/>
+      <w:r>
+        <w:t>myQueue.CreateIfNotExist</w:t>
+      </w:r>
+      <w:proofErr w:type="spellEnd"/>
+      <w:r>
+        <w:t>(</w:t>
+      </w:r>
+      <w:proofErr w:type="gramEnd"/>
+      <w:r>
+        <w:t>);</w:t>
+      </w:r>
+    </w:p>
+    <w:p/>
+    <w:p>
+      <w:pPr>
+        <w:pStyle w:val="Heading3"/>
+      </w:pPr>
+      <w:r>
+        <w:t xml:space="preserve">Pulling Messages from Queues: Peek and </w:t>
+      </w:r>
+      <w:proofErr w:type="spellStart"/>
+      <w:r>
+        <w:t>DeQueue</w:t>
+      </w:r>
+      <w:proofErr w:type="spellEnd"/>
+    </w:p>
+    <w:p>
+      <w:r>
+        <w:t>Multiple patterns for receiving messages from a queue:</w:t>
+      </w:r>
+    </w:p>
+    <w:p>
+      <w:pPr>
+        <w:pStyle w:val="ListParagraph"/>
+        <w:numPr>
+          <w:ilvl w:val="0"/>
+          <w:numId w:val="1"/>
+        </w:numPr>
+      </w:pPr>
+      <w:r>
+        <w:t xml:space="preserve">Two-phase </w:t>
+      </w:r>
+      <w:proofErr w:type="spellStart"/>
+      <w:r>
+        <w:t>dequeue</w:t>
+      </w:r>
+      <w:proofErr w:type="spellEnd"/>
+    </w:p>
+    <w:p>
+      <w:pPr>
+        <w:pStyle w:val="ListParagraph"/>
+        <w:numPr>
+          <w:ilvl w:val="1"/>
+          <w:numId w:val="1"/>
+        </w:numPr>
+      </w:pPr>
+      <w:proofErr w:type="spellStart"/>
+      <w:r>
+        <w:rPr>
+          <w:b/>
+        </w:rPr>
+        <w:t>GetMessage</w:t>
+      </w:r>
+      <w:proofErr w:type="spellEnd"/>
+      <w:r>
+        <w:t xml:space="preserve"> and </w:t>
+      </w:r>
+      <w:proofErr w:type="spellStart"/>
+      <w:r>
+        <w:rPr>
+          <w:b/>
+        </w:rPr>
+        <w:t>DeleteMessage</w:t>
+      </w:r>
+      <w:proofErr w:type="spellEnd"/>
+    </w:p>
+    <w:p>
+      <w:pPr>
+        <w:pStyle w:val="ListParagraph"/>
+        <w:numPr>
+          <w:ilvl w:val="0"/>
+          <w:numId w:val="1"/>
+        </w:numPr>
+      </w:pPr>
+      <w:r>
+        <w:t>Peek messages</w:t>
+      </w:r>
+    </w:p>
+    <w:p>
+      <w:pPr>
+        <w:pStyle w:val="ListParagraph"/>
+        <w:numPr>
+          <w:ilvl w:val="1"/>
+          <w:numId w:val="1"/>
+        </w:numPr>
+        <w:rPr>
+          <w:b/>
+        </w:rPr>
+      </w:pPr>
+      <w:proofErr w:type="spellStart"/>
+      <w:r>
+        <w:rPr>
+          <w:b/>
+        </w:rPr>
+        <w:t>PeekMessage</w:t>
+      </w:r>
+      <w:proofErr w:type="spellEnd"/>
+    </w:p>
+    <w:p>
+      <w:pPr>
+        <w:pStyle w:val="ListParagraph"/>
+        <w:numPr>
+          <w:ilvl w:val="0"/>
+          <w:numId w:val="1"/>
+        </w:numPr>
+      </w:pPr>
+      <w:r>
+        <w:t xml:space="preserve">Batch </w:t>
+      </w:r>
+      <w:proofErr w:type="spellStart"/>
+      <w:r>
+        <w:t>dequeue</w:t>
+      </w:r>
+      <w:proofErr w:type="spellEnd"/>
+      <w:r>
+        <w:t xml:space="preserve"> / Batch peek</w:t>
+      </w:r>
+    </w:p>
+    <w:p>
+      <w:pPr>
+        <w:pStyle w:val="ListParagraph"/>
+        <w:numPr>
+          <w:ilvl w:val="1"/>
+          <w:numId w:val="1"/>
+        </w:numPr>
+      </w:pPr>
+      <w:proofErr w:type="spellStart"/>
+      <w:r>
+        <w:rPr>
+          <w:b/>
+        </w:rPr>
+        <w:t>GetMessages</w:t>
+      </w:r>
+      <w:proofErr w:type="spellEnd"/>
+      <w:r>
+        <w:t xml:space="preserve">(100, </w:t>
+      </w:r>
+      <w:proofErr w:type="spellStart"/>
+      <w:r>
+        <w:t>TimeSpan.FromSeconds</w:t>
+      </w:r>
+      <w:proofErr w:type="spellEnd"/>
+      <w:r>
+        <w:t>(60))</w:t>
+      </w:r>
+    </w:p>
+    <w:p>
+      <w:pPr>
+        <w:pStyle w:val="Heading2"/>
+      </w:pPr>
+      <w:r>
+        <w:t>Restricting Access to Windows Azure Storage</w:t>
+      </w:r>
+    </w:p>
+    <w:p>
+      <w:r>
+        <w:t xml:space="preserve">Configuring Access Level for Blob Containers and </w:t>
+      </w:r>
+      <w:r>
+        <w:t>their</w:t>
+      </w:r>
+      <w:r>
+        <w:t xml:space="preserve"> Content</w:t>
+      </w:r>
+    </w:p>
+    <w:p>
+      <w:r>
+        <w:t xml:space="preserve">Create a </w:t>
+      </w:r>
+      <w:proofErr w:type="spellStart"/>
+      <w:r>
+        <w:rPr>
+          <w:b/>
+        </w:rPr>
+        <w:t>BlobContainerPermissions</w:t>
+      </w:r>
+      <w:proofErr w:type="spellEnd"/>
+      <w:r>
+        <w:t xml:space="preserve"> object and Set the </w:t>
+      </w:r>
+      <w:proofErr w:type="spellStart"/>
+      <w:r>
+        <w:rPr>
+          <w:b/>
+        </w:rPr>
+        <w:t>PublicAccess</w:t>
+      </w:r>
+      <w:proofErr w:type="spellEnd"/>
+      <w:r>
+        <w:t xml:space="preserve"> property to:</w:t>
+      </w:r>
+    </w:p>
+    <w:p>
+      <w:pPr>
+        <w:pStyle w:val="ListParagraph"/>
+        <w:numPr>
+          <w:ilvl w:val="0"/>
+          <w:numId w:val="1"/>
+        </w:numPr>
+      </w:pPr>
+      <w:r>
+        <w:rPr>
+          <w:b/>
+        </w:rPr>
+        <w:t>Container</w:t>
+      </w:r>
+      <w:r>
+        <w:t>, Full public Read access</w:t>
+      </w:r>
+    </w:p>
+    <w:p>
+      <w:pPr>
+        <w:pStyle w:val="ListParagraph"/>
+        <w:numPr>
+          <w:ilvl w:val="0"/>
+          <w:numId w:val="1"/>
+        </w:numPr>
+      </w:pPr>
+      <w:r>
+        <w:rPr>
+          <w:b/>
+        </w:rPr>
+        <w:t>Blob</w:t>
+      </w:r>
+      <w:r>
+        <w:t xml:space="preserve"> Read access for blobs only</w:t>
+      </w:r>
+    </w:p>
+    <w:p>
+      <w:pPr>
+        <w:pStyle w:val="ListParagraph"/>
+        <w:numPr>
+          <w:ilvl w:val="0"/>
+          <w:numId w:val="1"/>
+        </w:numPr>
+      </w:pPr>
+      <w:r>
+        <w:rPr>
+          <w:b/>
+        </w:rPr>
+        <w:t>Off</w:t>
+      </w:r>
+      <w:r>
+        <w:t xml:space="preserve"> private only</w:t>
+      </w:r>
+    </w:p>
+    <w:p>
+      <w:r>
+        <w:t xml:space="preserve">Finally call </w:t>
+      </w:r>
+      <w:proofErr w:type="spellStart"/>
+      <w:r>
+        <w:rPr>
+          <w:b/>
+        </w:rPr>
+        <w:t>SetPermissions</w:t>
+      </w:r>
+      <w:proofErr w:type="spellEnd"/>
+      <w:r>
+        <w:t xml:space="preserve"> on the </w:t>
+      </w:r>
+      <w:proofErr w:type="spellStart"/>
+      <w:r>
+        <w:rPr>
+          <w:b/>
+        </w:rPr>
+        <w:t>CloudBlobContainer</w:t>
+      </w:r>
+      <w:proofErr w:type="spellEnd"/>
+      <w:r>
+        <w:t xml:space="preserve"> object.</w:t>
+      </w:r>
+    </w:p>
+    <w:p>
+      <w:pPr>
+        <w:pStyle w:val="Heading3"/>
+      </w:pPr>
+      <w:r>
+        <w:lastRenderedPageBreak/>
+        <w:t>Shared Access Signatures</w:t>
+      </w:r>
+    </w:p>
+    <w:p>
+      <w:pPr>
+        <w:pStyle w:val="ListParagraph"/>
+        <w:numPr>
+          <w:ilvl w:val="0"/>
+          <w:numId w:val="1"/>
+        </w:numPr>
+      </w:pPr>
+      <w:r>
+        <w:t>Short lived URLS are granting specific access rights to a storage resource</w:t>
+      </w:r>
+    </w:p>
+    <w:p>
+      <w:pPr>
+        <w:pStyle w:val="ListParagraph"/>
+        <w:numPr>
+          <w:ilvl w:val="0"/>
+          <w:numId w:val="1"/>
+        </w:numPr>
+      </w:pPr>
+      <w:r>
+        <w:t>Clients can use SAS tokens to perform storage activities without credentials</w:t>
+      </w:r>
+    </w:p>
+    <w:p>
+      <w:pPr>
+        <w:pStyle w:val="ListParagraph"/>
+        <w:numPr>
+          <w:ilvl w:val="0"/>
+          <w:numId w:val="1"/>
+        </w:numPr>
+      </w:pPr>
+      <w:r>
+        <w:t>Token is a query string with access rights, validity time frame, validation signature</w:t>
+      </w:r>
+    </w:p>
+    <w:p>
+      <w:r>
+        <w:t xml:space="preserve">Call the </w:t>
+      </w:r>
+      <w:proofErr w:type="spellStart"/>
+      <w:r>
+        <w:rPr>
+          <w:b/>
+        </w:rPr>
+        <w:t>GetSharedAcccessSignature</w:t>
+      </w:r>
+      <w:proofErr w:type="spellEnd"/>
+      <w:r>
+        <w:t xml:space="preserve"> method of a </w:t>
+      </w:r>
+      <w:proofErr w:type="spellStart"/>
+      <w:r>
+        <w:rPr>
+          <w:b/>
+        </w:rPr>
+        <w:t>CloudBlob</w:t>
+      </w:r>
+      <w:proofErr w:type="spellEnd"/>
+      <w:r>
+        <w:t xml:space="preserve"> and specify the permissions in the </w:t>
+      </w:r>
+      <w:proofErr w:type="spellStart"/>
+      <w:r>
+        <w:rPr>
+          <w:b/>
+        </w:rPr>
+        <w:t>SharedAccessPolicy</w:t>
+      </w:r>
+      <w:proofErr w:type="spellEnd"/>
+      <w:r>
+        <w:t xml:space="preserve"> parameter.</w:t>
+      </w:r>
+    </w:p>
+    <w:p>
+      <w:pPr>
+        <w:pStyle w:val="Heading3"/>
+      </w:pPr>
+      <w:r>
+        <w:t>Configuring Shared Access Signatures Using Policies</w:t>
+      </w:r>
+    </w:p>
+    <w:p>
+      <w:pPr>
+        <w:pStyle w:val="ListParagraph"/>
+        <w:numPr>
+          <w:ilvl w:val="0"/>
+          <w:numId w:val="1"/>
+        </w:numPr>
+      </w:pPr>
+      <w:r>
+        <w:t>Also possible to associate a SAS with existing container policy</w:t>
+      </w:r>
+    </w:p>
+    <w:p>
+      <w:pPr>
+        <w:pStyle w:val="ListParagraph"/>
+        <w:numPr>
+          <w:ilvl w:val="0"/>
+          <w:numId w:val="1"/>
+        </w:numPr>
+      </w:pPr>
+      <w:r>
+        <w:t>Token contains the same of the policy instead of access rights details</w:t>
+      </w:r>
+    </w:p>
+    <w:p>
+      <w:r>
+        <w:t xml:space="preserve">Create a </w:t>
+      </w:r>
+      <w:proofErr w:type="spellStart"/>
+      <w:r>
+        <w:rPr>
+          <w:b/>
+        </w:rPr>
+        <w:t>SharedAccessPolicy</w:t>
+      </w:r>
+      <w:proofErr w:type="spellEnd"/>
+      <w:r>
+        <w:t xml:space="preserve"> and add it to the </w:t>
+      </w:r>
+      <w:proofErr w:type="spellStart"/>
+      <w:r>
+        <w:rPr>
+          <w:b/>
+        </w:rPr>
+        <w:t>SharedAccessPolicies</w:t>
+      </w:r>
+      <w:proofErr w:type="spellEnd"/>
+      <w:r>
+        <w:t xml:space="preserve"> collection for container.  Create a </w:t>
+      </w:r>
+      <w:proofErr w:type="spellStart"/>
+      <w:r>
+        <w:rPr>
+          <w:b/>
+        </w:rPr>
+        <w:t>SharedAccessPolicy</w:t>
+      </w:r>
+      <w:proofErr w:type="spellEnd"/>
+      <w:r>
+        <w:t xml:space="preserve"> object and set appropriate access rights for the blob.  Create a SAS </w:t>
+      </w:r>
+      <w:proofErr w:type="spellStart"/>
+      <w:proofErr w:type="gramStart"/>
+      <w:r>
+        <w:t>url</w:t>
+      </w:r>
+      <w:proofErr w:type="spellEnd"/>
+      <w:proofErr w:type="gramEnd"/>
+      <w:r>
+        <w:t xml:space="preserve"> by calling </w:t>
+      </w:r>
+      <w:proofErr w:type="spellStart"/>
+      <w:r>
+        <w:rPr>
+          <w:b/>
+        </w:rPr>
+        <w:t>GetSharedAccessSignature</w:t>
+      </w:r>
+      <w:proofErr w:type="spellEnd"/>
+      <w:r>
+        <w:t xml:space="preserve"> on </w:t>
+      </w:r>
+      <w:proofErr w:type="spellStart"/>
+      <w:r>
+        <w:rPr>
+          <w:b/>
+        </w:rPr>
+        <w:t>CloudBlob</w:t>
+      </w:r>
+      <w:proofErr w:type="spellEnd"/>
+      <w:r>
+        <w:t xml:space="preserve"> object.</w:t>
+      </w:r>
       <w:bookmarkStart w:id="0" w:name="_GoBack"/>
       <w:bookmarkEnd w:id="0"/>
     </w:p>
-    <w:p/>
-    <w:p/>
     <w:p/>
     <w:sectPr>
       <w:pgSz w:w="11906" w:h="16838"/>

</xml_diff>

<commit_message>
Ch 10, 11 and 12
</commit_message>
<xml_diff>
--- a/Web Services and Azure.docx
+++ b/Web Services and Azure.docx
@@ -9681,9 +9681,2019 @@
       <w:r>
         <w:t xml:space="preserve"> object.</w:t>
       </w:r>
+    </w:p>
+    <w:p>
+      <w:r>
+        <w:br w:type="page"/>
+      </w:r>
+    </w:p>
+    <w:p>
+      <w:pPr>
+        <w:pStyle w:val="Heading1"/>
+      </w:pPr>
+      <w:r>
+        <w:lastRenderedPageBreak/>
+        <w:t>10.  Monitoring and Diagnostics</w:t>
+      </w:r>
+    </w:p>
+    <w:p/>
+    <w:p>
+      <w:pPr>
+        <w:pStyle w:val="Heading2"/>
+      </w:pPr>
+      <w:r>
+        <w:t>Performing Diagnostics Using Tracing</w:t>
+      </w:r>
+    </w:p>
+    <w:p>
+      <w:pPr>
+        <w:pStyle w:val="Heading3"/>
+      </w:pPr>
+      <w:r>
+        <w:t xml:space="preserve">Overview of .NET Tracing </w:t>
+      </w:r>
+      <w:r>
+        <w:t>Diagnostics</w:t>
+      </w:r>
+    </w:p>
+    <w:p>
+      <w:pPr>
+        <w:pStyle w:val="ListParagraph"/>
+        <w:numPr>
+          <w:ilvl w:val="0"/>
+          <w:numId w:val="1"/>
+        </w:numPr>
+      </w:pPr>
+      <w:r>
+        <w:t>Tracing is required for diagnostics and performance measurements in production</w:t>
+      </w:r>
+    </w:p>
+    <w:p>
+      <w:pPr>
+        <w:pStyle w:val="ListParagraph"/>
+        <w:numPr>
+          <w:ilvl w:val="0"/>
+          <w:numId w:val="1"/>
+        </w:numPr>
+      </w:pPr>
+      <w:r>
+        <w:t>Without tracing it is difficult to verify that an application is working normally</w:t>
+      </w:r>
+    </w:p>
+    <w:p>
+      <w:pPr>
+        <w:pStyle w:val="ListParagraph"/>
+        <w:numPr>
+          <w:ilvl w:val="0"/>
+          <w:numId w:val="1"/>
+        </w:numPr>
+      </w:pPr>
+      <w:r>
+        <w:t>Use</w:t>
+      </w:r>
+      <w:r>
+        <w:rPr>
+          <w:b/>
+        </w:rPr>
+        <w:t xml:space="preserve"> </w:t>
+      </w:r>
+      <w:proofErr w:type="spellStart"/>
+      <w:r>
+        <w:rPr>
+          <w:b/>
+        </w:rPr>
+        <w:t>System.Diagnostics.Trace</w:t>
+      </w:r>
+      <w:proofErr w:type="spellEnd"/>
+      <w:r>
+        <w:rPr>
+          <w:b/>
+        </w:rPr>
+        <w:t xml:space="preserve"> </w:t>
+      </w:r>
+      <w:r>
+        <w:t>to emit trace messages during run time</w:t>
+      </w:r>
+    </w:p>
+    <w:p>
+      <w:pPr>
+        <w:pStyle w:val="ListParagraph"/>
+        <w:numPr>
+          <w:ilvl w:val="0"/>
+          <w:numId w:val="1"/>
+        </w:numPr>
+      </w:pPr>
+      <w:r>
+        <w:t>You can attach multiple trace listeners to store information in a number of destinations</w:t>
+      </w:r>
+    </w:p>
+    <w:p>
+      <w:pPr>
+        <w:pStyle w:val="ListParagraph"/>
+        <w:numPr>
+          <w:ilvl w:val="0"/>
+          <w:numId w:val="1"/>
+        </w:numPr>
+      </w:pPr>
+      <w:r>
+        <w:t>Trace listener feature is extensible</w:t>
+      </w:r>
+    </w:p>
+    <w:p>
+      <w:pPr>
+        <w:pStyle w:val="Heading3"/>
+      </w:pPr>
+      <w:r>
+        <w:t>Trace class provides methods for emitting trace messages:</w:t>
+      </w:r>
+    </w:p>
+    <w:p>
+      <w:pPr>
+        <w:pStyle w:val="ListParagraph"/>
+        <w:numPr>
+          <w:ilvl w:val="0"/>
+          <w:numId w:val="1"/>
+        </w:numPr>
+      </w:pPr>
+      <w:r>
+        <w:t>Write</w:t>
+      </w:r>
+    </w:p>
+    <w:p>
+      <w:pPr>
+        <w:pStyle w:val="ListParagraph"/>
+        <w:numPr>
+          <w:ilvl w:val="0"/>
+          <w:numId w:val="1"/>
+        </w:numPr>
+      </w:pPr>
+      <w:r>
+        <w:t>Assert</w:t>
+      </w:r>
+    </w:p>
+    <w:p>
+      <w:pPr>
+        <w:pStyle w:val="ListParagraph"/>
+        <w:numPr>
+          <w:ilvl w:val="0"/>
+          <w:numId w:val="1"/>
+        </w:numPr>
+      </w:pPr>
+      <w:r>
+        <w:t>Fail</w:t>
+      </w:r>
+    </w:p>
+    <w:p>
+      <w:pPr>
+        <w:pStyle w:val="ListParagraph"/>
+        <w:numPr>
+          <w:ilvl w:val="0"/>
+          <w:numId w:val="1"/>
+        </w:numPr>
+      </w:pPr>
+      <w:proofErr w:type="spellStart"/>
+      <w:r>
+        <w:t>TraceError</w:t>
+      </w:r>
+      <w:proofErr w:type="spellEnd"/>
+      <w:r>
+        <w:t xml:space="preserve">, </w:t>
+      </w:r>
+      <w:proofErr w:type="spellStart"/>
+      <w:r>
+        <w:t>TraceWarning</w:t>
+      </w:r>
+      <w:proofErr w:type="spellEnd"/>
+      <w:r>
+        <w:t xml:space="preserve">, </w:t>
+      </w:r>
+      <w:proofErr w:type="spellStart"/>
+      <w:r>
+        <w:t>TraceInformation</w:t>
+      </w:r>
+      <w:proofErr w:type="spellEnd"/>
+    </w:p>
+    <w:p>
+      <w:pPr>
+        <w:pStyle w:val="ListParagraph"/>
+        <w:numPr>
+          <w:ilvl w:val="0"/>
+          <w:numId w:val="1"/>
+        </w:numPr>
+      </w:pPr>
+      <w:r>
+        <w:t>Flush</w:t>
+      </w:r>
+    </w:p>
+    <w:p>
+      <w:pPr>
+        <w:pStyle w:val="ListParagraph"/>
+        <w:numPr>
+          <w:ilvl w:val="0"/>
+          <w:numId w:val="1"/>
+        </w:numPr>
+      </w:pPr>
+      <w:r>
+        <w:t>Close (implicitly calls Flush)</w:t>
+      </w:r>
+    </w:p>
+    <w:p>
+      <w:r>
+        <w:t xml:space="preserve">Can use </w:t>
+      </w:r>
+      <w:proofErr w:type="spellStart"/>
+      <w:r>
+        <w:rPr>
+          <w:b/>
+        </w:rPr>
+        <w:t>TraceSource</w:t>
+      </w:r>
+      <w:proofErr w:type="spellEnd"/>
+      <w:r>
+        <w:t xml:space="preserve"> to write to trace by name, and use </w:t>
+      </w:r>
+      <w:proofErr w:type="spellStart"/>
+      <w:r>
+        <w:rPr>
+          <w:b/>
+        </w:rPr>
+        <w:t>SourceSwitch</w:t>
+      </w:r>
+      <w:proofErr w:type="spellEnd"/>
+      <w:r>
+        <w:t xml:space="preserve"> in </w:t>
+      </w:r>
+      <w:proofErr w:type="spellStart"/>
+      <w:r>
+        <w:t>config</w:t>
+      </w:r>
+      <w:proofErr w:type="spellEnd"/>
+      <w:r>
+        <w:t xml:space="preserve"> can dynamically turn off tracing or change level at which tracing occurs</w:t>
+      </w:r>
+      <w:r>
+        <w:t>.</w:t>
+      </w:r>
+    </w:p>
+    <w:p>
+      <w:pPr>
+        <w:pStyle w:val="Heading3"/>
+      </w:pPr>
+      <w:r>
+        <w:t>Configuring Trace Listeners</w:t>
+      </w:r>
+    </w:p>
+    <w:p>
+      <w:pPr>
+        <w:rPr>
+          <w:b/>
+        </w:rPr>
+      </w:pPr>
+      <w:proofErr w:type="spellStart"/>
+      <w:r>
+        <w:rPr>
+          <w:b/>
+        </w:rPr>
+        <w:t>DefaultTraceListender</w:t>
+      </w:r>
+      <w:proofErr w:type="spellEnd"/>
+      <w:r>
+        <w:rPr>
+          <w:b/>
+        </w:rPr>
+        <w:t xml:space="preserve">, </w:t>
+      </w:r>
+      <w:proofErr w:type="spellStart"/>
+      <w:r>
+        <w:rPr>
+          <w:b/>
+        </w:rPr>
+        <w:t>TextWriterTraceListener</w:t>
+      </w:r>
+      <w:proofErr w:type="spellEnd"/>
+      <w:r>
+        <w:rPr>
+          <w:b/>
+        </w:rPr>
+        <w:t xml:space="preserve">, </w:t>
+      </w:r>
+      <w:proofErr w:type="spellStart"/>
+      <w:r>
+        <w:rPr>
+          <w:b/>
+        </w:rPr>
+        <w:t>EventLogTraceListener</w:t>
+      </w:r>
+      <w:proofErr w:type="spellEnd"/>
+    </w:p>
+    <w:p>
+      <w:pPr>
+        <w:pStyle w:val="Heading3"/>
+      </w:pPr>
+      <w:r>
+        <w:t>Trace Filters</w:t>
+      </w:r>
+    </w:p>
+    <w:p>
+      <w:pPr>
+        <w:rPr>
+          <w:b/>
+        </w:rPr>
+      </w:pPr>
+      <w:proofErr w:type="spellStart"/>
+      <w:r>
+        <w:rPr>
+          <w:b/>
+        </w:rPr>
+        <w:t>EventTypeFilter</w:t>
+      </w:r>
+      <w:proofErr w:type="spellEnd"/>
+    </w:p>
+    <w:p/>
+    <w:p>
+      <w:pPr>
+        <w:pStyle w:val="Heading2"/>
+      </w:pPr>
+      <w:r>
+        <w:t>Configuring Service Diagnostics</w:t>
+      </w:r>
+    </w:p>
+    <w:p>
+      <w:r>
+        <w:t>Web services using WCF or Web API apply a long messaging pipeline to every message before the actual service method executes, you can use tracing to find information that would otherwise be difficult.</w:t>
+      </w:r>
+    </w:p>
+    <w:p>
+      <w:pPr>
+        <w:pStyle w:val="Heading3"/>
+      </w:pPr>
+      <w:r>
+        <w:t>Tracing with Web API</w:t>
+      </w:r>
+    </w:p>
+    <w:p>
+      <w:r>
+        <w:t xml:space="preserve">To enable tracing when </w:t>
+      </w:r>
+      <w:r>
+        <w:t>using</w:t>
+      </w:r>
+      <w:r>
+        <w:t xml:space="preserve"> Web API, simply add a trace writer that implemen</w:t>
+      </w:r>
+      <w:r>
+        <w:t xml:space="preserve">ts </w:t>
+      </w:r>
+      <w:proofErr w:type="spellStart"/>
+      <w:r>
+        <w:rPr>
+          <w:b/>
+        </w:rPr>
+        <w:t>ITraceWriter</w:t>
+      </w:r>
+      <w:proofErr w:type="spellEnd"/>
+      <w:r>
+        <w:t xml:space="preserve"> to the pipeline using the </w:t>
+      </w:r>
+      <w:proofErr w:type="spellStart"/>
+      <w:r>
+        <w:rPr>
+          <w:b/>
+        </w:rPr>
+        <w:t>HttpConfiguration</w:t>
+      </w:r>
+      <w:proofErr w:type="spellEnd"/>
+      <w:r>
+        <w:t xml:space="preserve"> object.</w:t>
+      </w:r>
+    </w:p>
+    <w:p>
+      <w:pPr>
+        <w:pStyle w:val="Heading3"/>
+      </w:pPr>
+      <w:r>
+        <w:t>Recording WCF Diagnostic Information</w:t>
+      </w:r>
+    </w:p>
+    <w:p>
+      <w:pPr>
+        <w:pStyle w:val="ListParagraph"/>
+        <w:numPr>
+          <w:ilvl w:val="0"/>
+          <w:numId w:val="1"/>
+        </w:numPr>
+      </w:pPr>
+      <w:r>
+        <w:t>Turn tracing and message logging in with the WCF Service Configuration Editor</w:t>
+      </w:r>
+    </w:p>
+    <w:p>
+      <w:pPr>
+        <w:pStyle w:val="ListParagraph"/>
+        <w:numPr>
+          <w:ilvl w:val="0"/>
+          <w:numId w:val="1"/>
+        </w:numPr>
+      </w:pPr>
+      <w:r>
+        <w:t>Use SvcTraceViewer.exe to open the tracing and messaging logging reports</w:t>
+      </w:r>
+    </w:p>
+    <w:p>
+      <w:pPr>
+        <w:rPr>
+          <w:rFonts w:asciiTheme="majorHAnsi" w:eastAsiaTheme="majorEastAsia" w:hAnsiTheme="majorHAnsi" w:cstheme="majorBidi"/>
+          <w:b/>
+          <w:bCs/>
+          <w:color w:val="4F81BD" w:themeColor="accent1"/>
+        </w:rPr>
+      </w:pPr>
+      <w:r>
+        <w:br w:type="page"/>
+      </w:r>
+    </w:p>
+    <w:p>
+      <w:pPr>
+        <w:pStyle w:val="Heading3"/>
+      </w:pPr>
+      <w:r>
+        <w:lastRenderedPageBreak/>
+        <w:t>Monitoring Services with Performance Counters</w:t>
+      </w:r>
+    </w:p>
+    <w:p>
+      <w:r>
+        <w:t xml:space="preserve">WCF Performance counters are located under: </w:t>
+      </w:r>
+    </w:p>
+    <w:p>
+      <w:pPr>
+        <w:pStyle w:val="ListParagraph"/>
+        <w:numPr>
+          <w:ilvl w:val="0"/>
+          <w:numId w:val="1"/>
+        </w:numPr>
+        <w:rPr>
+          <w:b/>
+        </w:rPr>
+      </w:pPr>
+      <w:proofErr w:type="spellStart"/>
+      <w:r>
+        <w:rPr>
+          <w:b/>
+        </w:rPr>
+        <w:t>ServiceModelService</w:t>
+      </w:r>
+      <w:proofErr w:type="spellEnd"/>
+    </w:p>
+    <w:p>
+      <w:pPr>
+        <w:pStyle w:val="ListParagraph"/>
+        <w:numPr>
+          <w:ilvl w:val="0"/>
+          <w:numId w:val="1"/>
+        </w:numPr>
+        <w:rPr>
+          <w:b/>
+        </w:rPr>
+      </w:pPr>
+      <w:proofErr w:type="spellStart"/>
+      <w:r>
+        <w:rPr>
+          <w:b/>
+        </w:rPr>
+        <w:t>ServiceModelOperation</w:t>
+      </w:r>
+      <w:proofErr w:type="spellEnd"/>
+    </w:p>
+    <w:p>
+      <w:pPr>
+        <w:pStyle w:val="ListParagraph"/>
+        <w:numPr>
+          <w:ilvl w:val="0"/>
+          <w:numId w:val="1"/>
+        </w:numPr>
+        <w:rPr>
+          <w:b/>
+        </w:rPr>
+      </w:pPr>
+      <w:proofErr w:type="spellStart"/>
+      <w:r>
+        <w:rPr>
+          <w:b/>
+        </w:rPr>
+        <w:t>ServiceModelEndpoint</w:t>
+      </w:r>
+      <w:proofErr w:type="spellEnd"/>
+    </w:p>
+    <w:p>
+      <w:pPr>
+        <w:pStyle w:val="Heading2"/>
+      </w:pPr>
+      <w:r>
+        <w:t>Monitoring Services Using Windows Azure Diagnostics</w:t>
+      </w:r>
+    </w:p>
+    <w:p>
+      <w:r>
+        <w:t>Types of Collectable Diagnostic Data</w:t>
+      </w:r>
+    </w:p>
+    <w:p>
+      <w:pPr>
+        <w:pStyle w:val="ListParagraph"/>
+        <w:numPr>
+          <w:ilvl w:val="0"/>
+          <w:numId w:val="1"/>
+        </w:numPr>
+      </w:pPr>
+      <w:r>
+        <w:t>Performance counters</w:t>
+      </w:r>
+    </w:p>
+    <w:p>
+      <w:pPr>
+        <w:pStyle w:val="ListParagraph"/>
+        <w:numPr>
+          <w:ilvl w:val="0"/>
+          <w:numId w:val="1"/>
+        </w:numPr>
+      </w:pPr>
+      <w:r>
+        <w:t>.NET tracing</w:t>
+      </w:r>
+    </w:p>
+    <w:p>
+      <w:pPr>
+        <w:pStyle w:val="ListParagraph"/>
+        <w:numPr>
+          <w:ilvl w:val="0"/>
+          <w:numId w:val="1"/>
+        </w:numPr>
+      </w:pPr>
+      <w:r>
+        <w:t>IIS logs and failed request tracing</w:t>
+      </w:r>
+    </w:p>
+    <w:p>
+      <w:pPr>
+        <w:pStyle w:val="ListParagraph"/>
+        <w:numPr>
+          <w:ilvl w:val="0"/>
+          <w:numId w:val="1"/>
+        </w:numPr>
+      </w:pPr>
+      <w:r>
+        <w:t>Windows Event Logs</w:t>
+      </w:r>
+    </w:p>
+    <w:p>
+      <w:pPr>
+        <w:pStyle w:val="ListParagraph"/>
+        <w:numPr>
+          <w:ilvl w:val="0"/>
+          <w:numId w:val="1"/>
+        </w:numPr>
+      </w:pPr>
+      <w:r>
+        <w:t>Windows Azure Infrastructure logs</w:t>
+      </w:r>
+    </w:p>
+    <w:p>
+      <w:pPr>
+        <w:pStyle w:val="ListParagraph"/>
+        <w:numPr>
+          <w:ilvl w:val="0"/>
+          <w:numId w:val="1"/>
+        </w:numPr>
+      </w:pPr>
+      <w:r>
+        <w:t>Custom file-based logs</w:t>
+      </w:r>
+    </w:p>
+    <w:p>
+      <w:pPr>
+        <w:pStyle w:val="ListParagraph"/>
+        <w:numPr>
+          <w:ilvl w:val="0"/>
+          <w:numId w:val="1"/>
+        </w:numPr>
+      </w:pPr>
+      <w:r>
+        <w:t>Crash dumps</w:t>
+      </w:r>
+    </w:p>
+    <w:p>
+      <w:r>
+        <w:t>File-based data buffers are persisted in blobs</w:t>
+      </w:r>
+    </w:p>
+    <w:p>
+      <w:r>
+        <w:t xml:space="preserve">Other data is persisted </w:t>
+      </w:r>
+      <w:proofErr w:type="gramStart"/>
+      <w:r>
+        <w:t>in  tables</w:t>
+      </w:r>
+      <w:proofErr w:type="gramEnd"/>
+      <w:r>
+        <w:t>.</w:t>
+      </w:r>
+    </w:p>
+    <w:p>
+      <w:r>
+        <w:br w:type="page"/>
+      </w:r>
+    </w:p>
+    <w:p>
+      <w:pPr>
+        <w:pStyle w:val="Heading1"/>
+      </w:pPr>
+      <w:r>
+        <w:lastRenderedPageBreak/>
+        <w:t>11.  Identity Management and Access Control</w:t>
+      </w:r>
+    </w:p>
+    <w:p/>
+    <w:p>
+      <w:pPr>
+        <w:pStyle w:val="Heading2"/>
+      </w:pPr>
+      <w:r>
+        <w:t>Claims-based Identity Concepts</w:t>
+      </w:r>
+    </w:p>
+    <w:p>
+      <w:pPr>
+        <w:pStyle w:val="Heading3"/>
+      </w:pPr>
+      <w:r>
+        <w:t>Introduction to Identities</w:t>
+      </w:r>
+    </w:p>
+    <w:p>
+      <w:pPr>
+        <w:pStyle w:val="ListParagraph"/>
+        <w:numPr>
+          <w:ilvl w:val="0"/>
+          <w:numId w:val="1"/>
+        </w:numPr>
+      </w:pPr>
+      <w:r>
+        <w:t>An entity can have multiple identities</w:t>
+      </w:r>
+    </w:p>
+    <w:p>
+      <w:pPr>
+        <w:pStyle w:val="ListParagraph"/>
+        <w:numPr>
+          <w:ilvl w:val="0"/>
+          <w:numId w:val="1"/>
+        </w:numPr>
+      </w:pPr>
+      <w:r>
+        <w:t>Identity management is not trivial</w:t>
+      </w:r>
+    </w:p>
+    <w:p>
+      <w:pPr>
+        <w:pStyle w:val="Heading3"/>
+      </w:pPr>
+      <w:r>
+        <w:t>What is claims-based Identity?</w:t>
+      </w:r>
+    </w:p>
+    <w:p>
+      <w:pPr>
+        <w:pStyle w:val="ListParagraph"/>
+        <w:numPr>
+          <w:ilvl w:val="0"/>
+          <w:numId w:val="1"/>
+        </w:numPr>
+      </w:pPr>
+      <w:r>
+        <w:t>Centralised identity management (identity provider)</w:t>
+      </w:r>
+    </w:p>
+    <w:p>
+      <w:pPr>
+        <w:pStyle w:val="ListParagraph"/>
+        <w:numPr>
+          <w:ilvl w:val="0"/>
+          <w:numId w:val="1"/>
+        </w:numPr>
+      </w:pPr>
+      <w:r>
+        <w:t>Token is a package for identity information (signed and encrypted)</w:t>
+      </w:r>
+    </w:p>
+    <w:p>
+      <w:pPr>
+        <w:pStyle w:val="ListParagraph"/>
+        <w:numPr>
+          <w:ilvl w:val="0"/>
+          <w:numId w:val="1"/>
+        </w:numPr>
+      </w:pPr>
+      <w:r>
+        <w:t>Token contains:</w:t>
+      </w:r>
+    </w:p>
+    <w:p>
+      <w:pPr>
+        <w:pStyle w:val="ListParagraph"/>
+        <w:numPr>
+          <w:ilvl w:val="1"/>
+          <w:numId w:val="1"/>
+        </w:numPr>
+      </w:pPr>
+      <w:r>
+        <w:t>Collection of claims</w:t>
+      </w:r>
+    </w:p>
+    <w:p>
+      <w:pPr>
+        <w:pStyle w:val="ListParagraph"/>
+        <w:numPr>
+          <w:ilvl w:val="1"/>
+          <w:numId w:val="1"/>
+        </w:numPr>
+      </w:pPr>
+      <w:r>
+        <w:t>Metadata</w:t>
+      </w:r>
+    </w:p>
+    <w:p>
+      <w:pPr>
+        <w:pStyle w:val="ListParagraph"/>
+        <w:numPr>
+          <w:ilvl w:val="1"/>
+          <w:numId w:val="1"/>
+        </w:numPr>
+      </w:pPr>
+      <w:r>
+        <w:t>Issuer information</w:t>
+      </w:r>
+    </w:p>
+    <w:p>
+      <w:pPr>
+        <w:pStyle w:val="ListParagraph"/>
+        <w:numPr>
+          <w:ilvl w:val="0"/>
+          <w:numId w:val="1"/>
+        </w:numPr>
+      </w:pPr>
+      <w:r>
+        <w:t>Supports federation and delegation</w:t>
+      </w:r>
+    </w:p>
+    <w:p>
+      <w:pPr>
+        <w:pStyle w:val="ListParagraph"/>
+        <w:numPr>
+          <w:ilvl w:val="0"/>
+          <w:numId w:val="1"/>
+        </w:numPr>
+      </w:pPr>
+      <w:r>
+        <w:t>Application and identity provider must trust each other</w:t>
+      </w:r>
+    </w:p>
+    <w:p>
+      <w:pPr>
+        <w:pStyle w:val="Heading3"/>
+      </w:pPr>
+      <w:r>
+        <w:t>Introduction to WIF</w:t>
+      </w:r>
+    </w:p>
+    <w:p>
+      <w:pPr>
+        <w:pStyle w:val="ListParagraph"/>
+        <w:numPr>
+          <w:ilvl w:val="0"/>
+          <w:numId w:val="1"/>
+        </w:numPr>
+      </w:pPr>
+      <w:r>
+        <w:t>Classes and tools for implementing claims-based solutions in .NET apps</w:t>
+      </w:r>
+    </w:p>
+    <w:p>
+      <w:pPr>
+        <w:pStyle w:val="ListParagraph"/>
+        <w:numPr>
+          <w:ilvl w:val="0"/>
+          <w:numId w:val="1"/>
+        </w:numPr>
+      </w:pPr>
+      <w:r>
+        <w:t>Providers API to create and validate tokens</w:t>
+      </w:r>
+    </w:p>
+    <w:p>
+      <w:pPr>
+        <w:pStyle w:val="ListParagraph"/>
+        <w:numPr>
+          <w:ilvl w:val="0"/>
+          <w:numId w:val="1"/>
+        </w:numPr>
+      </w:pPr>
+      <w:r>
+        <w:t>Simplifies claim-based authorization</w:t>
+      </w:r>
+    </w:p>
+    <w:p>
+      <w:pPr>
+        <w:pStyle w:val="ListParagraph"/>
+        <w:numPr>
+          <w:ilvl w:val="0"/>
+          <w:numId w:val="1"/>
+        </w:numPr>
+      </w:pPr>
+      <w:r>
+        <w:t>Integrated in WCF and ASP.NET</w:t>
+      </w:r>
+    </w:p>
+    <w:p>
+      <w:pPr>
+        <w:pStyle w:val="ListParagraph"/>
+        <w:numPr>
+          <w:ilvl w:val="0"/>
+          <w:numId w:val="1"/>
+        </w:numPr>
+      </w:pPr>
+      <w:r>
+        <w:t>Compatible with other claim-based infrastructures</w:t>
+      </w:r>
+    </w:p>
+    <w:p>
+      <w:pPr>
+        <w:pStyle w:val="Heading3"/>
+      </w:pPr>
+      <w:r>
+        <w:t>Introduction to Windows Azure Access Control Service</w:t>
+      </w:r>
+    </w:p>
+    <w:p>
+      <w:r>
+        <w:t>Cloud is ideal for STS:</w:t>
+      </w:r>
+    </w:p>
+    <w:p>
+      <w:pPr>
+        <w:pStyle w:val="ListParagraph"/>
+        <w:numPr>
+          <w:ilvl w:val="0"/>
+          <w:numId w:val="1"/>
+        </w:numPr>
+      </w:pPr>
+      <w:r>
+        <w:t>Entry point to application</w:t>
+      </w:r>
+    </w:p>
+    <w:p>
+      <w:pPr>
+        <w:pStyle w:val="ListParagraph"/>
+        <w:numPr>
+          <w:ilvl w:val="0"/>
+          <w:numId w:val="1"/>
+        </w:numPr>
+      </w:pPr>
+      <w:r>
+        <w:t>Must always be available</w:t>
+      </w:r>
+    </w:p>
+    <w:p>
+      <w:r>
+        <w:t>ACS providers STS as a cloud-based service</w:t>
+      </w:r>
+    </w:p>
+    <w:p>
+      <w:r>
+        <w:t>Standards:</w:t>
+      </w:r>
+    </w:p>
+    <w:p>
+      <w:pPr>
+        <w:pStyle w:val="ListParagraph"/>
+        <w:numPr>
+          <w:ilvl w:val="0"/>
+          <w:numId w:val="1"/>
+        </w:numPr>
+      </w:pPr>
+      <w:proofErr w:type="spellStart"/>
+      <w:r>
+        <w:t>OAuth</w:t>
+      </w:r>
+      <w:proofErr w:type="spellEnd"/>
+    </w:p>
+    <w:p>
+      <w:pPr>
+        <w:pStyle w:val="ListParagraph"/>
+        <w:numPr>
+          <w:ilvl w:val="0"/>
+          <w:numId w:val="1"/>
+        </w:numPr>
+      </w:pPr>
+      <w:r>
+        <w:t>SAML 1.1 and 2.0</w:t>
+      </w:r>
+    </w:p>
+    <w:p>
+      <w:pPr>
+        <w:pStyle w:val="ListParagraph"/>
+        <w:numPr>
+          <w:ilvl w:val="0"/>
+          <w:numId w:val="1"/>
+        </w:numPr>
+      </w:pPr>
+      <w:r>
+        <w:t>SWT and JWT</w:t>
+      </w:r>
+    </w:p>
+    <w:p>
+      <w:pPr>
+        <w:pStyle w:val="ListParagraph"/>
+        <w:numPr>
+          <w:ilvl w:val="0"/>
+          <w:numId w:val="1"/>
+        </w:numPr>
+      </w:pPr>
+      <w:r>
+        <w:t>WS-federation</w:t>
+      </w:r>
+    </w:p>
+    <w:p>
+      <w:r>
+        <w:t>Managed through browser-based portal and HTTP-based API</w:t>
+      </w:r>
+    </w:p>
+    <w:p>
+      <w:pPr>
+        <w:pStyle w:val="Heading3"/>
+      </w:pPr>
+      <w:r>
+        <w:t>Setting up ACS for federation</w:t>
+      </w:r>
+    </w:p>
+    <w:p>
+      <w:pPr>
+        <w:pStyle w:val="ListParagraph"/>
+        <w:numPr>
+          <w:ilvl w:val="0"/>
+          <w:numId w:val="1"/>
+        </w:numPr>
+      </w:pPr>
+      <w:r>
+        <w:t xml:space="preserve">ACS generates tokens based on information </w:t>
+      </w:r>
+      <w:proofErr w:type="spellStart"/>
+      <w:r>
+        <w:t>provider</w:t>
+      </w:r>
+      <w:proofErr w:type="spellEnd"/>
+      <w:r>
+        <w:t xml:space="preserve"> by other </w:t>
+      </w:r>
+      <w:proofErr w:type="spellStart"/>
+      <w:r>
+        <w:t>identiy</w:t>
+      </w:r>
+      <w:proofErr w:type="spellEnd"/>
+      <w:r>
+        <w:t xml:space="preserve"> providers</w:t>
+      </w:r>
+    </w:p>
+    <w:p>
+      <w:pPr>
+        <w:pStyle w:val="ListParagraph"/>
+        <w:numPr>
+          <w:ilvl w:val="0"/>
+          <w:numId w:val="1"/>
+        </w:numPr>
+      </w:pPr>
+      <w:r>
+        <w:t>Mapping rules define how to map input claims to output claims</w:t>
+      </w:r>
+    </w:p>
+    <w:p>
+      <w:pPr>
+        <w:pStyle w:val="ListParagraph"/>
+        <w:numPr>
+          <w:ilvl w:val="1"/>
+          <w:numId w:val="1"/>
+        </w:numPr>
+      </w:pPr>
+      <w:r>
+        <w:t>Input claim type</w:t>
+      </w:r>
+    </w:p>
+    <w:p>
+      <w:pPr>
+        <w:pStyle w:val="ListParagraph"/>
+        <w:numPr>
+          <w:ilvl w:val="1"/>
+          <w:numId w:val="1"/>
+        </w:numPr>
+      </w:pPr>
+      <w:r>
+        <w:t>Input claim value</w:t>
+      </w:r>
+    </w:p>
+    <w:p>
+      <w:pPr>
+        <w:pStyle w:val="ListParagraph"/>
+        <w:numPr>
+          <w:ilvl w:val="1"/>
+          <w:numId w:val="1"/>
+        </w:numPr>
+      </w:pPr>
+      <w:r>
+        <w:t>Input claim issuer</w:t>
+      </w:r>
+    </w:p>
+    <w:p>
+      <w:pPr>
+        <w:pStyle w:val="ListParagraph"/>
+        <w:numPr>
+          <w:ilvl w:val="0"/>
+          <w:numId w:val="1"/>
+        </w:numPr>
+      </w:pPr>
+      <w:r>
+        <w:lastRenderedPageBreak/>
+        <w:t>Can sign and encrypt tokens</w:t>
+      </w:r>
+    </w:p>
+    <w:p>
+      <w:pPr>
+        <w:pStyle w:val="ListParagraph"/>
+        <w:numPr>
+          <w:ilvl w:val="0"/>
+          <w:numId w:val="1"/>
+        </w:numPr>
+      </w:pPr>
+      <w:r>
+        <w:t>Covert between token types</w:t>
+      </w:r>
+    </w:p>
+    <w:p/>
+    <w:p>
+      <w:pPr>
+        <w:pStyle w:val="Heading3"/>
+      </w:pPr>
+      <w:r>
+        <w:t>Identity Providers</w:t>
+      </w:r>
+    </w:p>
+    <w:p>
+      <w:r>
+        <w:t>E.g. Windows Live, Google, Custom Provider</w:t>
+      </w:r>
+    </w:p>
+    <w:p>
+      <w:pPr>
+        <w:pStyle w:val="Heading3"/>
+      </w:pPr>
+      <w:r>
+        <w:t>Mapping Rules</w:t>
+      </w:r>
+    </w:p>
+    <w:p>
+      <w:r>
+        <w:t>ACS providers claim brokering</w:t>
+      </w:r>
+    </w:p>
+    <w:p>
+      <w:pPr>
+        <w:pStyle w:val="Heading3"/>
+      </w:pPr>
+      <w:r>
+        <w:t>Creating a Trust Relation</w:t>
+      </w:r>
+    </w:p>
+    <w:p/>
+    <w:p>
+      <w:pPr>
+        <w:pStyle w:val="Heading3"/>
+      </w:pPr>
+      <w:r>
+        <w:t>Identity Management in ACS</w:t>
+      </w:r>
+    </w:p>
+    <w:p>
+      <w:pPr>
+        <w:pStyle w:val="ListParagraph"/>
+        <w:numPr>
+          <w:ilvl w:val="0"/>
+          <w:numId w:val="1"/>
+        </w:numPr>
+      </w:pPr>
+      <w:r>
+        <w:t>Can manage identities independently (providing its own identity store)</w:t>
+      </w:r>
+    </w:p>
+    <w:p>
+      <w:pPr>
+        <w:pStyle w:val="ListParagraph"/>
+        <w:numPr>
+          <w:ilvl w:val="0"/>
+          <w:numId w:val="1"/>
+        </w:numPr>
+      </w:pPr>
+      <w:r>
+        <w:t>Support client credential types: password, symmetric key, X.509 certificate</w:t>
+      </w:r>
+    </w:p>
+    <w:p>
+      <w:pPr>
+        <w:pStyle w:val="ListParagraph"/>
+        <w:numPr>
+          <w:ilvl w:val="0"/>
+          <w:numId w:val="1"/>
+        </w:numPr>
+      </w:pPr>
+      <w:r>
+        <w:t>Management options not as robust as with Identity providers</w:t>
+      </w:r>
+    </w:p>
+    <w:p>
+      <w:pPr>
+        <w:pStyle w:val="Heading3"/>
+      </w:pPr>
+      <w:r>
+        <w:t>Active and Passive Federation (…)</w:t>
+      </w:r>
+    </w:p>
+    <w:p>
+      <w:r>
+        <w:rPr>
+          <w:b/>
+        </w:rPr>
+        <w:t>Passive federation</w:t>
+      </w:r>
+      <w:r>
+        <w:t xml:space="preserve"> – common for browser based claims, call redirected to identity provider, suitable for clients with UI</w:t>
+      </w:r>
+    </w:p>
+    <w:p>
+      <w:r>
+        <w:t>Active federation – client explicitly requests token from the STS, attaches token in the request to the RP, suitable for clients with no UI.</w:t>
+      </w:r>
+    </w:p>
+    <w:p>
+      <w:pPr>
+        <w:pStyle w:val="Heading3"/>
+      </w:pPr>
+      <w:r>
+        <w:t xml:space="preserve">ACS Integration with ASP.NET Web </w:t>
+      </w:r>
+      <w:r>
+        <w:t>API</w:t>
+      </w:r>
+    </w:p>
+    <w:p>
+      <w:pPr>
+        <w:pStyle w:val="ListParagraph"/>
+        <w:numPr>
+          <w:ilvl w:val="0"/>
+          <w:numId w:val="1"/>
+        </w:numPr>
+      </w:pPr>
+      <w:r>
+        <w:t xml:space="preserve">Tokens need to be validated manually – can be done using a </w:t>
+      </w:r>
+      <w:r>
+        <w:t>delegating h</w:t>
+      </w:r>
+      <w:r>
+        <w:t>andler</w:t>
+      </w:r>
+    </w:p>
+    <w:p>
+      <w:pPr>
+        <w:pStyle w:val="ListParagraph"/>
+        <w:numPr>
+          <w:ilvl w:val="0"/>
+          <w:numId w:val="1"/>
+        </w:numPr>
+      </w:pPr>
+      <w:r>
+        <w:t>ASP.Net Web API does not ship with built in message handlers for token validation – used 3</w:t>
+      </w:r>
+      <w:r>
+        <w:rPr>
+          <w:vertAlign w:val="superscript"/>
+        </w:rPr>
+        <w:t>rd</w:t>
+      </w:r>
+      <w:r>
+        <w:t xml:space="preserve"> party to create a custom handler</w:t>
+      </w:r>
+    </w:p>
+    <w:p>
+      <w:proofErr w:type="spellStart"/>
+      <w:r>
+        <w:rPr>
+          <w:b/>
+        </w:rPr>
+        <w:t>SendAsync</w:t>
+      </w:r>
+      <w:proofErr w:type="spellEnd"/>
+      <w:r>
+        <w:t xml:space="preserve"> method of the </w:t>
+      </w:r>
+      <w:proofErr w:type="spellStart"/>
+      <w:r>
+        <w:rPr>
+          <w:b/>
+        </w:rPr>
+        <w:t>DelegatingHandler</w:t>
+      </w:r>
+      <w:proofErr w:type="spellEnd"/>
+      <w:r>
+        <w:t xml:space="preserve"> class</w:t>
+      </w:r>
+    </w:p>
+    <w:p>
+      <w:pPr>
+        <w:pStyle w:val="Heading3"/>
+      </w:pPr>
+      <w:r>
+        <w:t>Service Bus Endpoint Configuration with ACS</w:t>
+      </w:r>
+    </w:p>
+    <w:p>
+      <w:pPr>
+        <w:pStyle w:val="ListParagraph"/>
+        <w:numPr>
+          <w:ilvl w:val="0"/>
+          <w:numId w:val="1"/>
+        </w:numPr>
+      </w:pPr>
+      <w:r>
+        <w:t xml:space="preserve">Service Bus namespaces have a matching management namespace in </w:t>
+      </w:r>
+      <w:proofErr w:type="spellStart"/>
+      <w:r>
+        <w:t>aCS</w:t>
+      </w:r>
+      <w:proofErr w:type="spellEnd"/>
+    </w:p>
+    <w:p>
+      <w:pPr>
+        <w:pStyle w:val="ListParagraph"/>
+        <w:numPr>
+          <w:ilvl w:val="0"/>
+          <w:numId w:val="1"/>
+        </w:numPr>
+      </w:pPr>
+      <w:r>
+        <w:t>Can configure each node in the service bus tree as a relying part with matching rule group</w:t>
+      </w:r>
+    </w:p>
+    <w:p>
+      <w:pPr>
+        <w:pStyle w:val="ListParagraph"/>
+        <w:numPr>
+          <w:ilvl w:val="0"/>
+          <w:numId w:val="1"/>
+        </w:numPr>
+      </w:pPr>
+      <w:r>
+        <w:t xml:space="preserve">ACS provides a claim called </w:t>
+      </w:r>
+      <w:proofErr w:type="spellStart"/>
+      <w:r>
+        <w:rPr>
+          <w:b/>
+        </w:rPr>
+        <w:t>net.windows.servicebus.action</w:t>
+      </w:r>
+      <w:proofErr w:type="spellEnd"/>
+      <w:r>
+        <w:t xml:space="preserve"> that can be set to</w:t>
+      </w:r>
+    </w:p>
+    <w:p>
+      <w:pPr>
+        <w:pStyle w:val="ListParagraph"/>
+        <w:numPr>
+          <w:ilvl w:val="1"/>
+          <w:numId w:val="1"/>
+        </w:numPr>
+      </w:pPr>
+      <w:r>
+        <w:t>Listen</w:t>
+      </w:r>
+    </w:p>
+    <w:p>
+      <w:pPr>
+        <w:pStyle w:val="ListParagraph"/>
+        <w:numPr>
+          <w:ilvl w:val="1"/>
+          <w:numId w:val="1"/>
+        </w:numPr>
+      </w:pPr>
+      <w:r>
+        <w:t>Send</w:t>
+      </w:r>
+    </w:p>
+    <w:p>
+      <w:pPr>
+        <w:pStyle w:val="ListParagraph"/>
+        <w:numPr>
+          <w:ilvl w:val="1"/>
+          <w:numId w:val="1"/>
+        </w:numPr>
+      </w:pPr>
+      <w:r>
+        <w:t>Manage</w:t>
+      </w:r>
+    </w:p>
+    <w:p>
+      <w:pPr>
+        <w:pStyle w:val="ListParagraph"/>
+        <w:numPr>
+          <w:ilvl w:val="0"/>
+          <w:numId w:val="1"/>
+        </w:numPr>
+      </w:pPr>
+      <w:r>
+        <w:t xml:space="preserve">Service and clients can have different claims for their </w:t>
+      </w:r>
+      <w:proofErr w:type="spellStart"/>
+      <w:r>
+        <w:t>indentities</w:t>
+      </w:r>
+      <w:proofErr w:type="spellEnd"/>
+    </w:p>
+    <w:p>
+      <w:r>
+        <w:br w:type="page"/>
+      </w:r>
+    </w:p>
+    <w:p>
+      <w:pPr>
+        <w:pStyle w:val="Heading1"/>
+      </w:pPr>
+      <w:r>
+        <w:lastRenderedPageBreak/>
+        <w:t>12. Scaling Services</w:t>
+      </w:r>
+    </w:p>
+    <w:p>
+      <w:pPr>
+        <w:pStyle w:val="Heading2"/>
+      </w:pPr>
+      <w:r>
+        <w:t>Introduction to Scalability</w:t>
+      </w:r>
+    </w:p>
+    <w:p/>
+    <w:p>
+      <w:pPr>
+        <w:pStyle w:val="Heading3"/>
+      </w:pPr>
+      <w:r>
+        <w:t>Scaling Approaches</w:t>
+      </w:r>
+    </w:p>
+    <w:p>
+      <w:pPr>
+        <w:pStyle w:val="ListParagraph"/>
+        <w:numPr>
+          <w:ilvl w:val="0"/>
+          <w:numId w:val="1"/>
+        </w:numPr>
+      </w:pPr>
+      <w:r>
+        <w:t>Scaling up – add resources to single node</w:t>
+      </w:r>
+    </w:p>
+    <w:p>
+      <w:pPr>
+        <w:pStyle w:val="ListParagraph"/>
+        <w:numPr>
+          <w:ilvl w:val="0"/>
+          <w:numId w:val="1"/>
+        </w:numPr>
+      </w:pPr>
+      <w:r>
+        <w:t>Scaling out – add nodes</w:t>
+      </w:r>
+    </w:p>
+    <w:p>
+      <w:pPr>
+        <w:pStyle w:val="Heading3"/>
+      </w:pPr>
+      <w:r>
+        <w:t>Components of a Scaled Out Architecture</w:t>
+      </w:r>
+    </w:p>
+    <w:p>
+      <w:pPr>
+        <w:pStyle w:val="ListParagraph"/>
+        <w:numPr>
+          <w:ilvl w:val="0"/>
+          <w:numId w:val="1"/>
+        </w:numPr>
+      </w:pPr>
+      <w:r>
+        <w:t>Load balancer</w:t>
+      </w:r>
+    </w:p>
+    <w:p>
+      <w:pPr>
+        <w:pStyle w:val="ListParagraph"/>
+        <w:numPr>
+          <w:ilvl w:val="0"/>
+          <w:numId w:val="1"/>
+        </w:numPr>
+      </w:pPr>
+      <w:r>
+        <w:t>Distributed cache</w:t>
+      </w:r>
+    </w:p>
+    <w:p>
+      <w:pPr>
+        <w:pStyle w:val="ListParagraph"/>
+        <w:numPr>
+          <w:ilvl w:val="0"/>
+          <w:numId w:val="1"/>
+        </w:numPr>
+      </w:pPr>
+      <w:r>
+        <w:t>Shared Configuration</w:t>
+      </w:r>
+    </w:p>
+    <w:p>
+      <w:pPr>
+        <w:pStyle w:val="ListParagraph"/>
+        <w:numPr>
+          <w:ilvl w:val="0"/>
+          <w:numId w:val="1"/>
+        </w:numPr>
+      </w:pPr>
+      <w:r>
+        <w:t>Centralized SSL Certificate Support</w:t>
+      </w:r>
+    </w:p>
+    <w:p>
+      <w:pPr>
+        <w:pStyle w:val="Heading3"/>
+      </w:pPr>
+      <w:r>
+        <w:t>Load balancing with Windows Azure</w:t>
+      </w:r>
+    </w:p>
+    <w:p>
+      <w:pPr>
+        <w:pStyle w:val="ListParagraph"/>
+        <w:numPr>
+          <w:ilvl w:val="0"/>
+          <w:numId w:val="1"/>
+        </w:numPr>
+      </w:pPr>
+      <w:r>
+        <w:t>End points</w:t>
+      </w:r>
+    </w:p>
+    <w:p>
+      <w:pPr>
+        <w:pStyle w:val="ListParagraph"/>
+        <w:numPr>
+          <w:ilvl w:val="0"/>
+          <w:numId w:val="1"/>
+        </w:numPr>
+      </w:pPr>
+      <w:r>
+        <w:t>Message Queues</w:t>
+      </w:r>
+    </w:p>
+    <w:p>
+      <w:pPr>
+        <w:pStyle w:val="Heading3"/>
+      </w:pPr>
+      <w:r>
+        <w:t xml:space="preserve">Windows Server </w:t>
+      </w:r>
+      <w:proofErr w:type="spellStart"/>
+      <w:r>
+        <w:t>AppFabric</w:t>
+      </w:r>
+      <w:proofErr w:type="spellEnd"/>
+      <w:r>
+        <w:t xml:space="preserve"> Cache Components</w:t>
+      </w:r>
+    </w:p>
+    <w:p>
+      <w:pPr>
+        <w:pStyle w:val="ListParagraph"/>
+        <w:numPr>
+          <w:ilvl w:val="0"/>
+          <w:numId w:val="1"/>
+        </w:numPr>
+      </w:pPr>
+      <w:r>
+        <w:rPr>
+          <w:b/>
+        </w:rPr>
+        <w:t>Cache host</w:t>
+      </w:r>
+      <w:r>
+        <w:t xml:space="preserve"> – windows service that stores cached objects and manages requests</w:t>
+      </w:r>
+    </w:p>
+    <w:p>
+      <w:pPr>
+        <w:pStyle w:val="ListParagraph"/>
+        <w:numPr>
+          <w:ilvl w:val="0"/>
+          <w:numId w:val="1"/>
+        </w:numPr>
+      </w:pPr>
+      <w:r>
+        <w:rPr>
+          <w:b/>
+        </w:rPr>
+        <w:t>Cache cluster</w:t>
+      </w:r>
+      <w:r>
+        <w:t xml:space="preserve"> – collection of cache hosts</w:t>
+      </w:r>
+    </w:p>
+    <w:p>
+      <w:pPr>
+        <w:pStyle w:val="ListParagraph"/>
+        <w:numPr>
+          <w:ilvl w:val="0"/>
+          <w:numId w:val="1"/>
+        </w:numPr>
+      </w:pPr>
+      <w:r>
+        <w:rPr>
+          <w:b/>
+        </w:rPr>
+        <w:t>Cache client</w:t>
+      </w:r>
+      <w:r>
+        <w:t xml:space="preserve"> – application that uses the cache</w:t>
+      </w:r>
+    </w:p>
+    <w:p>
+      <w:pPr>
+        <w:pStyle w:val="ListParagraph"/>
+        <w:numPr>
+          <w:ilvl w:val="0"/>
+          <w:numId w:val="1"/>
+        </w:numPr>
+      </w:pPr>
+      <w:r>
+        <w:rPr>
+          <w:b/>
+        </w:rPr>
+        <w:t>Local cache</w:t>
+      </w:r>
+      <w:r>
+        <w:t xml:space="preserve"> – read through caching layer in the client process</w:t>
+      </w:r>
+    </w:p>
+    <w:p>
+      <w:pPr>
+        <w:pStyle w:val="Heading3"/>
+      </w:pPr>
+      <w:r>
+        <w:t>Cache API for Data access:</w:t>
+      </w:r>
+    </w:p>
+    <w:p>
+      <w:pPr>
+        <w:pStyle w:val="ListParagraph"/>
+        <w:numPr>
+          <w:ilvl w:val="0"/>
+          <w:numId w:val="1"/>
+        </w:numPr>
+        <w:rPr>
+          <w:b/>
+        </w:rPr>
+      </w:pPr>
+      <w:r>
+        <w:rPr>
+          <w:b/>
+        </w:rPr>
+        <w:t>Add</w:t>
+      </w:r>
+    </w:p>
+    <w:p>
+      <w:pPr>
+        <w:pStyle w:val="ListParagraph"/>
+        <w:numPr>
+          <w:ilvl w:val="0"/>
+          <w:numId w:val="1"/>
+        </w:numPr>
+        <w:rPr>
+          <w:b/>
+        </w:rPr>
+      </w:pPr>
+      <w:r>
+        <w:rPr>
+          <w:b/>
+        </w:rPr>
+        <w:t>Put</w:t>
+      </w:r>
+    </w:p>
+    <w:p>
+      <w:pPr>
+        <w:pStyle w:val="ListParagraph"/>
+        <w:numPr>
+          <w:ilvl w:val="0"/>
+          <w:numId w:val="1"/>
+        </w:numPr>
+        <w:rPr>
+          <w:b/>
+        </w:rPr>
+      </w:pPr>
+      <w:r>
+        <w:rPr>
+          <w:b/>
+        </w:rPr>
+        <w:t>Get</w:t>
+      </w:r>
+    </w:p>
+    <w:p>
+      <w:pPr>
+        <w:pStyle w:val="ListParagraph"/>
+        <w:numPr>
+          <w:ilvl w:val="0"/>
+          <w:numId w:val="1"/>
+        </w:numPr>
+        <w:rPr>
+          <w:b/>
+        </w:rPr>
+      </w:pPr>
+      <w:r>
+        <w:rPr>
+          <w:b/>
+        </w:rPr>
+        <w:t>Remove</w:t>
+      </w:r>
+    </w:p>
+    <w:p>
+      <w:pPr>
+        <w:pStyle w:val="ListParagraph"/>
+        <w:numPr>
+          <w:ilvl w:val="0"/>
+          <w:numId w:val="1"/>
+        </w:numPr>
+        <w:rPr>
+          <w:b/>
+        </w:rPr>
+      </w:pPr>
+      <w:proofErr w:type="spellStart"/>
+      <w:r>
+        <w:rPr>
+          <w:b/>
+        </w:rPr>
+        <w:t>GetAndLock</w:t>
+      </w:r>
+      <w:proofErr w:type="spellEnd"/>
+    </w:p>
+    <w:p>
+      <w:pPr>
+        <w:pStyle w:val="ListParagraph"/>
+        <w:numPr>
+          <w:ilvl w:val="0"/>
+          <w:numId w:val="1"/>
+        </w:numPr>
+        <w:rPr>
+          <w:b/>
+        </w:rPr>
+      </w:pPr>
+      <w:proofErr w:type="spellStart"/>
+      <w:r>
+        <w:rPr>
+          <w:b/>
+        </w:rPr>
+        <w:t>PutAndUnlock</w:t>
+      </w:r>
+      <w:proofErr w:type="spellEnd"/>
+    </w:p>
+    <w:p>
+      <w:pPr>
+        <w:pStyle w:val="ListParagraph"/>
+        <w:numPr>
+          <w:ilvl w:val="0"/>
+          <w:numId w:val="1"/>
+        </w:numPr>
+        <w:rPr>
+          <w:b/>
+        </w:rPr>
+      </w:pPr>
+      <w:r>
+        <w:rPr>
+          <w:b/>
+        </w:rPr>
+        <w:t>Unlock</w:t>
+      </w:r>
+    </w:p>
+    <w:p/>
+    <w:p>
+      <w:proofErr w:type="spellStart"/>
+      <w:proofErr w:type="gramStart"/>
+      <w:r>
+        <w:rPr>
+          <w:b/>
+        </w:rPr>
+        <w:t>DataCacheFactoryConfiguration</w:t>
+      </w:r>
+      <w:proofErr w:type="spellEnd"/>
+      <w:r>
+        <w:t>.</w:t>
+      </w:r>
+      <w:proofErr w:type="gramEnd"/>
+      <w:r>
+        <w:t xml:space="preserve">  </w:t>
+      </w:r>
+      <w:proofErr w:type="spellStart"/>
+      <w:r>
+        <w:rPr>
+          <w:b/>
+        </w:rPr>
+        <w:t>DataCacheFactor</w:t>
+      </w:r>
+      <w:proofErr w:type="spellEnd"/>
+      <w:r>
+        <w:t xml:space="preserve"> creates a </w:t>
+      </w:r>
+      <w:proofErr w:type="spellStart"/>
+      <w:r>
+        <w:rPr>
+          <w:b/>
+        </w:rPr>
+        <w:t>DataCache</w:t>
+      </w:r>
+      <w:proofErr w:type="spellEnd"/>
+      <w:r>
+        <w:t xml:space="preserve"> object mapped to a named cache.</w:t>
+      </w:r>
+    </w:p>
+    <w:p>
+      <w:pPr>
+        <w:pStyle w:val="Heading3"/>
+      </w:pPr>
+      <w:r>
+        <w:t>Cache API for regions and tags</w:t>
+      </w:r>
+    </w:p>
+    <w:p>
+      <w:pPr>
+        <w:pStyle w:val="ListParagraph"/>
+        <w:numPr>
+          <w:ilvl w:val="0"/>
+          <w:numId w:val="1"/>
+        </w:numPr>
+      </w:pPr>
+      <w:r>
+        <w:t>Cached objects in regions can be received by using tags:</w:t>
+      </w:r>
+    </w:p>
+    <w:p>
+      <w:pPr>
+        <w:pStyle w:val="ListParagraph"/>
+        <w:numPr>
+          <w:ilvl w:val="1"/>
+          <w:numId w:val="1"/>
+        </w:numPr>
+        <w:rPr>
+          <w:b/>
+        </w:rPr>
+      </w:pPr>
+      <w:proofErr w:type="spellStart"/>
+      <w:r>
+        <w:rPr>
+          <w:b/>
+        </w:rPr>
+        <w:t>GetObjectsByTag</w:t>
+      </w:r>
+      <w:proofErr w:type="spellEnd"/>
+    </w:p>
+    <w:p>
+      <w:pPr>
+        <w:pStyle w:val="ListParagraph"/>
+        <w:numPr>
+          <w:ilvl w:val="1"/>
+          <w:numId w:val="1"/>
+        </w:numPr>
+        <w:rPr>
+          <w:b/>
+        </w:rPr>
+      </w:pPr>
+      <w:proofErr w:type="spellStart"/>
+      <w:r>
+        <w:rPr>
+          <w:b/>
+        </w:rPr>
+        <w:t>GetObjectsByAnyTag</w:t>
+      </w:r>
+      <w:proofErr w:type="spellEnd"/>
+    </w:p>
+    <w:p>
+      <w:pPr>
+        <w:pStyle w:val="ListParagraph"/>
+        <w:numPr>
+          <w:ilvl w:val="1"/>
+          <w:numId w:val="1"/>
+        </w:numPr>
+        <w:rPr>
+          <w:b/>
+        </w:rPr>
+      </w:pPr>
+      <w:proofErr w:type="spellStart"/>
+      <w:r>
+        <w:rPr>
+          <w:b/>
+        </w:rPr>
+        <w:t>GetObjectsByAllTags</w:t>
+      </w:r>
+      <w:proofErr w:type="spellEnd"/>
+    </w:p>
+    <w:p>
+      <w:pPr>
+        <w:pStyle w:val="ListParagraph"/>
+        <w:numPr>
+          <w:ilvl w:val="1"/>
+          <w:numId w:val="1"/>
+        </w:numPr>
+        <w:rPr>
+          <w:b/>
+        </w:rPr>
+      </w:pPr>
+      <w:proofErr w:type="spellStart"/>
+      <w:r>
+        <w:rPr>
+          <w:b/>
+        </w:rPr>
+        <w:t>GetObjectsInRegion</w:t>
+      </w:r>
+      <w:proofErr w:type="spellEnd"/>
+    </w:p>
+    <w:p/>
+    <w:p/>
+    <w:p>
+      <w:pPr>
+        <w:pStyle w:val="Heading2"/>
+      </w:pPr>
+      <w:r>
+        <w:lastRenderedPageBreak/>
+        <w:t>Windows Azure Caching</w:t>
+      </w:r>
+    </w:p>
+    <w:p/>
+    <w:p>
+      <w:pPr>
+        <w:pStyle w:val="Heading3"/>
+      </w:pPr>
+      <w:r>
+        <w:t>Caching options in Windows Azure</w:t>
+      </w:r>
+    </w:p>
+    <w:p>
+      <w:pPr>
+        <w:pStyle w:val="ListParagraph"/>
+        <w:numPr>
+          <w:ilvl w:val="0"/>
+          <w:numId w:val="1"/>
+        </w:numPr>
+      </w:pPr>
+      <w:r>
+        <w:t>Improves cloud service application performance and scalability</w:t>
+      </w:r>
+    </w:p>
+    <w:p>
+      <w:pPr>
+        <w:pStyle w:val="ListParagraph"/>
+        <w:numPr>
+          <w:ilvl w:val="0"/>
+          <w:numId w:val="1"/>
+        </w:numPr>
+      </w:pPr>
+      <w:r>
+        <w:t xml:space="preserve">Uses similar API to </w:t>
+      </w:r>
+      <w:proofErr w:type="spellStart"/>
+      <w:r>
+        <w:t>AppFabric</w:t>
+      </w:r>
+      <w:proofErr w:type="spellEnd"/>
+    </w:p>
+    <w:p>
+      <w:pPr>
+        <w:pStyle w:val="ListParagraph"/>
+        <w:numPr>
+          <w:ilvl w:val="0"/>
+          <w:numId w:val="1"/>
+        </w:numPr>
+      </w:pPr>
+      <w:r>
+        <w:t>In-Role caching</w:t>
+      </w:r>
+    </w:p>
+    <w:p>
+      <w:pPr>
+        <w:pStyle w:val="ListParagraph"/>
+        <w:numPr>
+          <w:ilvl w:val="0"/>
+          <w:numId w:val="1"/>
+        </w:numPr>
+      </w:pPr>
+      <w:r>
+        <w:t>Shared caching</w:t>
+      </w:r>
+    </w:p>
+    <w:p>
+      <w:pPr>
+        <w:pStyle w:val="Heading1"/>
+      </w:pPr>
+      <w:r>
+        <w:t>Scaling Globally</w:t>
+      </w:r>
+    </w:p>
+    <w:p/>
+    <w:p>
+      <w:pPr>
+        <w:pStyle w:val="Heading3"/>
+      </w:pPr>
+      <w:r>
+        <w:t>Load balancing resources with Content Delivery Network</w:t>
+      </w:r>
       <w:bookmarkStart w:id="0" w:name="_GoBack"/>
       <w:bookmarkEnd w:id="0"/>
-    </w:p>
+      <w:r>
+        <w:t>s CDNs</w:t>
+      </w:r>
+    </w:p>
+    <w:p>
+      <w:r>
+        <w:t>CDNs provide content as close to user as possible, static content cached in nodes around the world, minimise latency.</w:t>
+      </w:r>
+    </w:p>
+    <w:p>
+      <w:pPr>
+        <w:pStyle w:val="Heading3"/>
+      </w:pPr>
+      <w:r>
+        <w:t>Windows Azure CDN</w:t>
+      </w:r>
+    </w:p>
+    <w:p/>
+    <w:p>
+      <w:pPr>
+        <w:pStyle w:val="Heading3"/>
+      </w:pPr>
+      <w:r>
+        <w:t xml:space="preserve">Local Balancing Applications </w:t>
+      </w:r>
+      <w:proofErr w:type="gramStart"/>
+      <w:r>
+        <w:t>Across</w:t>
+      </w:r>
+      <w:proofErr w:type="gramEnd"/>
+      <w:r>
+        <w:t xml:space="preserve"> Data Centres</w:t>
+      </w:r>
+    </w:p>
+    <w:p>
+      <w:pPr>
+        <w:pStyle w:val="Heading3"/>
+      </w:pPr>
+      <w:r>
+        <w:t>Windows Azure Traffic Manager</w:t>
+      </w:r>
+    </w:p>
+    <w:p>
+      <w:r>
+        <w:tab/>
+        <w:t>Performance – nearest service</w:t>
+      </w:r>
+    </w:p>
+    <w:p>
+      <w:r>
+        <w:tab/>
+        <w:t>Round Robin – service in turn</w:t>
+      </w:r>
+    </w:p>
+    <w:p>
+      <w:r>
+        <w:tab/>
+        <w:t>Failover</w:t>
+      </w:r>
+    </w:p>
+    <w:p/>
+    <w:p/>
+    <w:p/>
     <w:p/>
     <w:sectPr>
       <w:pgSz w:w="11906" w:h="16838"/>

</xml_diff>